<commit_message>
Compete UserGuide.docx Updated UserGuide.md
</commit_message>
<xml_diff>
--- a/docs/UserGuide.docx
+++ b/docs/UserGuide.docx
@@ -29,7 +29,6 @@
       </w:pPr>
       <w:bookmarkStart w:id="2" w:name="_Toc464621645"/>
       <w:bookmarkStart w:id="3" w:name="_Toc465216469"/>
-      <w:bookmarkStart w:id="4" w:name="_GoBack"/>
       <w:r>
         <w:rPr>
           <w:rFonts w:asciiTheme="minorHAnsi" w:hAnsiTheme="minorHAnsi"/>
@@ -39,7 +38,6 @@
       <w:bookmarkEnd w:id="2"/>
       <w:bookmarkEnd w:id="3"/>
     </w:p>
-    <w:bookmarkEnd w:id="4"/>
     <w:p>
       <w:pPr>
         <w:pStyle w:val="TOC2"/>
@@ -1500,10 +1498,10 @@
           <w:szCs w:val="32"/>
         </w:rPr>
       </w:pPr>
-      <w:bookmarkStart w:id="5" w:name="table-of-contents"/>
-      <w:bookmarkStart w:id="6" w:name="introduction"/>
+      <w:bookmarkStart w:id="4" w:name="table-of-contents"/>
+      <w:bookmarkStart w:id="5" w:name="introduction"/>
+      <w:bookmarkEnd w:id="4"/>
       <w:bookmarkEnd w:id="5"/>
-      <w:bookmarkEnd w:id="6"/>
       <w:r>
         <w:br w:type="page"/>
       </w:r>
@@ -1515,7 +1513,7 @@
           <w:rFonts w:asciiTheme="minorHAnsi" w:hAnsiTheme="minorHAnsi"/>
         </w:rPr>
       </w:pPr>
-      <w:bookmarkStart w:id="7" w:name="_Toc465216470"/>
+      <w:bookmarkStart w:id="6" w:name="_Toc465216470"/>
       <w:r>
         <w:rPr>
           <w:rFonts w:asciiTheme="minorHAnsi" w:hAnsiTheme="minorHAnsi"/>
@@ -1523,135 +1521,135 @@
         <w:lastRenderedPageBreak/>
         <w:t>1. Introduction</w:t>
       </w:r>
+      <w:bookmarkEnd w:id="6"/>
+    </w:p>
+    <w:p>
+      <w:pPr>
+        <w:pStyle w:val="FirstParagraph"/>
+        <w:ind w:firstLine="720"/>
+        <w:jc w:val="both"/>
+        <w:rPr>
+          <w:rFonts w:asciiTheme="majorHAnsi" w:hAnsiTheme="majorHAnsi" w:cstheme="majorHAnsi"/>
+        </w:rPr>
+      </w:pPr>
+      <w:proofErr w:type="spellStart"/>
+      <w:r>
+        <w:rPr>
+          <w:rFonts w:asciiTheme="majorHAnsi" w:hAnsiTheme="majorHAnsi" w:cstheme="majorHAnsi"/>
+        </w:rPr>
+        <w:t>SmartyDo</w:t>
+      </w:r>
+      <w:proofErr w:type="spellEnd"/>
+      <w:r>
+        <w:rPr>
+          <w:rFonts w:asciiTheme="majorHAnsi" w:hAnsiTheme="majorHAnsi" w:cstheme="majorHAnsi"/>
+        </w:rPr>
+        <w:t xml:space="preserve"> is a </w:t>
+      </w:r>
+      <w:r>
+        <w:rPr>
+          <w:rFonts w:asciiTheme="majorHAnsi" w:hAnsiTheme="majorHAnsi" w:cstheme="majorHAnsi"/>
+          <w:b/>
+        </w:rPr>
+        <w:t>to-do-list</w:t>
+      </w:r>
+      <w:r>
+        <w:rPr>
+          <w:rFonts w:asciiTheme="majorHAnsi" w:hAnsiTheme="majorHAnsi" w:cstheme="majorHAnsi"/>
+        </w:rPr>
+        <w:t xml:space="preserve"> application. With </w:t>
+      </w:r>
+      <w:proofErr w:type="spellStart"/>
+      <w:r>
+        <w:rPr>
+          <w:rFonts w:asciiTheme="majorHAnsi" w:hAnsiTheme="majorHAnsi" w:cstheme="majorHAnsi"/>
+        </w:rPr>
+        <w:t>SmartyDo</w:t>
+      </w:r>
+      <w:proofErr w:type="spellEnd"/>
+      <w:r>
+        <w:rPr>
+          <w:rFonts w:asciiTheme="majorHAnsi" w:hAnsiTheme="majorHAnsi" w:cstheme="majorHAnsi"/>
+        </w:rPr>
+        <w:t xml:space="preserve">, forgetting upcoming deadlines and sleepless nights over incomplete tasks are a thing of the past. </w:t>
+      </w:r>
+      <w:proofErr w:type="spellStart"/>
+      <w:r>
+        <w:rPr>
+          <w:rFonts w:asciiTheme="majorHAnsi" w:hAnsiTheme="majorHAnsi" w:cstheme="majorHAnsi"/>
+        </w:rPr>
+        <w:t>SmartyDo</w:t>
+      </w:r>
+      <w:proofErr w:type="spellEnd"/>
+      <w:r>
+        <w:rPr>
+          <w:rFonts w:asciiTheme="majorHAnsi" w:hAnsiTheme="majorHAnsi" w:cstheme="majorHAnsi"/>
+        </w:rPr>
+        <w:t xml:space="preserve"> </w:t>
+      </w:r>
+      <w:r>
+        <w:rPr>
+          <w:rFonts w:asciiTheme="majorHAnsi" w:hAnsiTheme="majorHAnsi" w:cstheme="majorHAnsi"/>
+          <w:b/>
+        </w:rPr>
+        <w:t>increases your efficiency</w:t>
+      </w:r>
+      <w:r>
+        <w:rPr>
+          <w:rFonts w:asciiTheme="majorHAnsi" w:hAnsiTheme="majorHAnsi" w:cstheme="majorHAnsi"/>
+        </w:rPr>
+        <w:t xml:space="preserve"> by showing the lists of tasks that can be completed simultaneously. Treat </w:t>
+      </w:r>
+      <w:proofErr w:type="spellStart"/>
+      <w:r>
+        <w:rPr>
+          <w:rFonts w:asciiTheme="majorHAnsi" w:hAnsiTheme="majorHAnsi" w:cstheme="majorHAnsi"/>
+        </w:rPr>
+        <w:t>SmartyDo</w:t>
+      </w:r>
+      <w:proofErr w:type="spellEnd"/>
+      <w:r>
+        <w:rPr>
+          <w:rFonts w:asciiTheme="majorHAnsi" w:hAnsiTheme="majorHAnsi" w:cstheme="majorHAnsi"/>
+        </w:rPr>
+        <w:t xml:space="preserve"> like your personal assistant and just focus on </w:t>
+      </w:r>
+      <w:r>
+        <w:rPr>
+          <w:rFonts w:asciiTheme="majorHAnsi" w:hAnsiTheme="majorHAnsi" w:cstheme="majorHAnsi"/>
+          <w:b/>
+        </w:rPr>
+        <w:t>completing your tasks</w:t>
+      </w:r>
+      <w:r>
+        <w:rPr>
+          <w:rFonts w:asciiTheme="majorHAnsi" w:hAnsiTheme="majorHAnsi" w:cstheme="majorHAnsi"/>
+        </w:rPr>
+        <w:t>!</w:t>
+      </w:r>
+      <w:bookmarkStart w:id="7" w:name="quick-start"/>
       <w:bookmarkEnd w:id="7"/>
     </w:p>
     <w:p>
       <w:pPr>
-        <w:pStyle w:val="FirstParagraph"/>
-        <w:ind w:firstLine="720"/>
-        <w:jc w:val="both"/>
-        <w:rPr>
-          <w:rFonts w:asciiTheme="majorHAnsi" w:hAnsiTheme="majorHAnsi" w:cstheme="majorHAnsi"/>
-        </w:rPr>
-      </w:pPr>
-      <w:proofErr w:type="spellStart"/>
-      <w:r>
-        <w:rPr>
-          <w:rFonts w:asciiTheme="majorHAnsi" w:hAnsiTheme="majorHAnsi" w:cstheme="majorHAnsi"/>
-        </w:rPr>
-        <w:t>SmartyDo</w:t>
-      </w:r>
-      <w:proofErr w:type="spellEnd"/>
-      <w:r>
-        <w:rPr>
-          <w:rFonts w:asciiTheme="majorHAnsi" w:hAnsiTheme="majorHAnsi" w:cstheme="majorHAnsi"/>
-        </w:rPr>
-        <w:t xml:space="preserve"> is a </w:t>
-      </w:r>
-      <w:r>
-        <w:rPr>
-          <w:rFonts w:asciiTheme="majorHAnsi" w:hAnsiTheme="majorHAnsi" w:cstheme="majorHAnsi"/>
-          <w:b/>
-        </w:rPr>
-        <w:t>to-do-list</w:t>
-      </w:r>
-      <w:r>
-        <w:rPr>
-          <w:rFonts w:asciiTheme="majorHAnsi" w:hAnsiTheme="majorHAnsi" w:cstheme="majorHAnsi"/>
-        </w:rPr>
-        <w:t xml:space="preserve"> application. With </w:t>
-      </w:r>
-      <w:proofErr w:type="spellStart"/>
-      <w:r>
-        <w:rPr>
-          <w:rFonts w:asciiTheme="majorHAnsi" w:hAnsiTheme="majorHAnsi" w:cstheme="majorHAnsi"/>
-        </w:rPr>
-        <w:t>SmartyDo</w:t>
-      </w:r>
-      <w:proofErr w:type="spellEnd"/>
-      <w:r>
-        <w:rPr>
-          <w:rFonts w:asciiTheme="majorHAnsi" w:hAnsiTheme="majorHAnsi" w:cstheme="majorHAnsi"/>
-        </w:rPr>
-        <w:t xml:space="preserve">, forgetting upcoming deadlines and sleepless nights over incomplete tasks are a thing of the past. </w:t>
-      </w:r>
-      <w:proofErr w:type="spellStart"/>
-      <w:r>
-        <w:rPr>
-          <w:rFonts w:asciiTheme="majorHAnsi" w:hAnsiTheme="majorHAnsi" w:cstheme="majorHAnsi"/>
-        </w:rPr>
-        <w:t>SmartyDo</w:t>
-      </w:r>
-      <w:proofErr w:type="spellEnd"/>
-      <w:r>
-        <w:rPr>
-          <w:rFonts w:asciiTheme="majorHAnsi" w:hAnsiTheme="majorHAnsi" w:cstheme="majorHAnsi"/>
-        </w:rPr>
-        <w:t xml:space="preserve"> </w:t>
-      </w:r>
-      <w:r>
-        <w:rPr>
-          <w:rFonts w:asciiTheme="majorHAnsi" w:hAnsiTheme="majorHAnsi" w:cstheme="majorHAnsi"/>
-          <w:b/>
-        </w:rPr>
-        <w:t>increases your efficiency</w:t>
-      </w:r>
-      <w:r>
-        <w:rPr>
-          <w:rFonts w:asciiTheme="majorHAnsi" w:hAnsiTheme="majorHAnsi" w:cstheme="majorHAnsi"/>
-        </w:rPr>
-        <w:t xml:space="preserve"> by showing the lists of tasks that can be completed simultaneously. Treat </w:t>
-      </w:r>
-      <w:proofErr w:type="spellStart"/>
-      <w:r>
-        <w:rPr>
-          <w:rFonts w:asciiTheme="majorHAnsi" w:hAnsiTheme="majorHAnsi" w:cstheme="majorHAnsi"/>
-        </w:rPr>
-        <w:t>SmartyDo</w:t>
-      </w:r>
-      <w:proofErr w:type="spellEnd"/>
-      <w:r>
-        <w:rPr>
-          <w:rFonts w:asciiTheme="majorHAnsi" w:hAnsiTheme="majorHAnsi" w:cstheme="majorHAnsi"/>
-        </w:rPr>
-        <w:t xml:space="preserve"> like your personal assistant and just focus on </w:t>
-      </w:r>
-      <w:r>
-        <w:rPr>
-          <w:rFonts w:asciiTheme="majorHAnsi" w:hAnsiTheme="majorHAnsi" w:cstheme="majorHAnsi"/>
-          <w:b/>
-        </w:rPr>
-        <w:t>completing your tasks</w:t>
-      </w:r>
-      <w:r>
-        <w:rPr>
-          <w:rFonts w:asciiTheme="majorHAnsi" w:hAnsiTheme="majorHAnsi" w:cstheme="majorHAnsi"/>
-        </w:rPr>
-        <w:t>!</w:t>
-      </w:r>
-      <w:bookmarkStart w:id="8" w:name="quick-start"/>
-      <w:bookmarkEnd w:id="8"/>
+        <w:pStyle w:val="BodyText"/>
+      </w:pPr>
     </w:p>
     <w:p>
       <w:pPr>
-        <w:pStyle w:val="BodyText"/>
-      </w:pPr>
-    </w:p>
-    <w:p>
-      <w:pPr>
         <w:pStyle w:val="Heading2"/>
         <w:rPr>
           <w:rFonts w:asciiTheme="minorHAnsi" w:hAnsiTheme="minorHAnsi"/>
         </w:rPr>
       </w:pPr>
-      <w:bookmarkStart w:id="9" w:name="_Toc465216471"/>
+      <w:bookmarkStart w:id="8" w:name="_Toc465216471"/>
       <w:r>
         <w:rPr>
           <w:rFonts w:asciiTheme="minorHAnsi" w:hAnsiTheme="minorHAnsi"/>
         </w:rPr>
         <w:t>2. Quick Start</w:t>
       </w:r>
-      <w:bookmarkEnd w:id="9"/>
+      <w:bookmarkEnd w:id="8"/>
     </w:p>
     <w:p>
       <w:pPr>
@@ -1889,8 +1887,8 @@
           <w:lang w:eastAsia="ko-KR"/>
         </w:rPr>
       </w:pPr>
-      <w:bookmarkStart w:id="10" w:name="getting-started"/>
-      <w:bookmarkEnd w:id="10"/>
+      <w:bookmarkStart w:id="9" w:name="getting-started"/>
+      <w:bookmarkEnd w:id="9"/>
       <w:r>
         <w:rPr>
           <w:rFonts w:asciiTheme="majorHAnsi" w:eastAsia="Times New Roman" w:hAnsiTheme="majorHAnsi" w:cstheme="majorHAnsi"/>
@@ -2005,7 +2003,7 @@
           <w:rFonts w:asciiTheme="minorHAnsi" w:hAnsiTheme="minorHAnsi"/>
         </w:rPr>
       </w:pPr>
-      <w:bookmarkStart w:id="11" w:name="_Toc465216472"/>
+      <w:bookmarkStart w:id="10" w:name="_Toc465216472"/>
       <w:r>
         <w:rPr>
           <w:rFonts w:asciiTheme="minorHAnsi" w:hAnsiTheme="minorHAnsi"/>
@@ -2013,7 +2011,7 @@
         <w:lastRenderedPageBreak/>
         <w:t>3. Getting Started</w:t>
       </w:r>
-      <w:bookmarkEnd w:id="11"/>
+      <w:bookmarkEnd w:id="10"/>
     </w:p>
     <w:p>
       <w:pPr>
@@ -2058,8 +2056,8 @@
       <w:r>
         <w:t>:</w:t>
       </w:r>
-      <w:bookmarkStart w:id="12" w:name="help"/>
-      <w:bookmarkEnd w:id="12"/>
+      <w:bookmarkStart w:id="11" w:name="help"/>
+      <w:bookmarkEnd w:id="11"/>
     </w:p>
     <w:p>
       <w:pPr>
@@ -2282,7 +2280,7 @@
           <w:rFonts w:asciiTheme="minorHAnsi" w:hAnsiTheme="minorHAnsi"/>
         </w:rPr>
       </w:pPr>
-      <w:bookmarkStart w:id="13" w:name="_Toc465216473"/>
+      <w:bookmarkStart w:id="12" w:name="_Toc465216473"/>
       <w:r>
         <w:rPr>
           <w:rFonts w:asciiTheme="minorHAnsi" w:hAnsiTheme="minorHAnsi"/>
@@ -2308,7 +2306,7 @@
         </w:rPr>
         <w:t>SmartyDo</w:t>
       </w:r>
-      <w:bookmarkEnd w:id="13"/>
+      <w:bookmarkEnd w:id="12"/>
       <w:proofErr w:type="spellEnd"/>
     </w:p>
     <w:p>
@@ -2334,8 +2332,8 @@
         </w:rPr>
         <w:t>ou</w:t>
       </w:r>
-      <w:bookmarkStart w:id="14" w:name="add-tasks"/>
-      <w:bookmarkEnd w:id="14"/>
+      <w:bookmarkStart w:id="13" w:name="add-tasks"/>
+      <w:bookmarkEnd w:id="13"/>
       <w:r>
         <w:rPr>
           <w:rFonts w:asciiTheme="majorHAnsi" w:hAnsiTheme="majorHAnsi" w:cstheme="majorHAnsi"/>
@@ -2927,7 +2925,7 @@
           <w:rFonts w:asciiTheme="minorHAnsi" w:hAnsiTheme="minorHAnsi"/>
         </w:rPr>
       </w:pPr>
-      <w:bookmarkStart w:id="15" w:name="_Toc465216474"/>
+      <w:bookmarkStart w:id="14" w:name="_Toc465216474"/>
       <w:r>
         <w:rPr>
           <w:rFonts w:asciiTheme="minorHAnsi" w:hAnsiTheme="minorHAnsi"/>
@@ -2966,7 +2964,7 @@
         </w:rPr>
         <w:t>SmartyDo</w:t>
       </w:r>
-      <w:bookmarkEnd w:id="15"/>
+      <w:bookmarkEnd w:id="14"/>
       <w:proofErr w:type="spellEnd"/>
     </w:p>
     <w:p>
@@ -3338,6 +3336,12 @@
                 <w:rFonts w:asciiTheme="majorHAnsi" w:hAnsiTheme="majorHAnsi" w:cstheme="majorHAnsi"/>
               </w:rPr>
             </w:pPr>
+            <w:r>
+              <w:rPr>
+                <w:rFonts w:asciiTheme="majorHAnsi" w:hAnsiTheme="majorHAnsi" w:cstheme="majorHAnsi"/>
+              </w:rPr>
+              <w:t>Alphanumeric</w:t>
+            </w:r>
           </w:p>
         </w:tc>
       </w:tr>
@@ -3619,6 +3623,12 @@
                 <w:rFonts w:asciiTheme="majorHAnsi" w:hAnsiTheme="majorHAnsi" w:cstheme="majorHAnsi"/>
               </w:rPr>
             </w:pPr>
+            <w:r>
+              <w:rPr>
+                <w:rFonts w:asciiTheme="majorHAnsi" w:hAnsiTheme="majorHAnsi" w:cstheme="majorHAnsi"/>
+              </w:rPr>
+              <w:t>Alphanumeric</w:t>
+            </w:r>
           </w:p>
         </w:tc>
       </w:tr>
@@ -3716,6 +3726,12 @@
                 <w:rFonts w:asciiTheme="majorHAnsi" w:hAnsiTheme="majorHAnsi" w:cstheme="majorHAnsi"/>
               </w:rPr>
             </w:pPr>
+            <w:r>
+              <w:rPr>
+                <w:rFonts w:asciiTheme="majorHAnsi" w:hAnsiTheme="majorHAnsi" w:cstheme="majorHAnsi"/>
+              </w:rPr>
+              <w:t>Alphanumeric</w:t>
+            </w:r>
           </w:p>
         </w:tc>
       </w:tr>
@@ -3992,7 +4008,6 @@
         </w:rPr>
         <w:t xml:space="preserve">      </w:t>
       </w:r>
-      <w:proofErr w:type="gramStart"/>
       <w:r>
         <w:rPr>
           <w:rFonts w:ascii="Courier New" w:eastAsia="Times New Roman" w:hAnsi="Courier New" w:cs="Courier New"/>
@@ -4002,19 +4017,7 @@
           <w:highlight w:val="black"/>
           <w:lang w:eastAsia="ko-KR"/>
         </w:rPr>
-        <w:t>a</w:t>
-      </w:r>
-      <w:proofErr w:type="gramEnd"/>
-      <w:r>
-        <w:rPr>
-          <w:rFonts w:ascii="Courier New" w:eastAsia="Times New Roman" w:hAnsi="Courier New" w:cs="Courier New"/>
-          <w:b/>
-          <w:color w:val="FFFFFF" w:themeColor="background1"/>
-          <w:szCs w:val="22"/>
-          <w:highlight w:val="black"/>
-          <w:lang w:eastAsia="ko-KR"/>
-        </w:rPr>
-        <w:t>; LOCATION t/TAG</w:t>
+        <w:t>a; LOCATION t/TAG</w:t>
       </w:r>
       <w:r>
         <w:rPr>
@@ -4894,9 +4897,9 @@
           <w:rFonts w:asciiTheme="minorHAnsi" w:hAnsiTheme="minorHAnsi"/>
         </w:rPr>
       </w:pPr>
-      <w:bookmarkStart w:id="16" w:name="view"/>
-      <w:bookmarkStart w:id="17" w:name="_Toc465216475"/>
-      <w:bookmarkEnd w:id="16"/>
+      <w:bookmarkStart w:id="15" w:name="view"/>
+      <w:bookmarkStart w:id="16" w:name="_Toc465216475"/>
+      <w:bookmarkEnd w:id="15"/>
       <w:r>
         <w:rPr>
           <w:rFonts w:asciiTheme="minorHAnsi" w:hAnsiTheme="minorHAnsi"/>
@@ -4916,7 +4919,7 @@
         </w:rPr>
         <w:t>Editing Task Details</w:t>
       </w:r>
-      <w:bookmarkEnd w:id="17"/>
+      <w:bookmarkEnd w:id="16"/>
     </w:p>
     <w:p>
       <w:pPr>
@@ -5587,7 +5590,7 @@
           <w:rFonts w:asciiTheme="minorHAnsi" w:hAnsiTheme="minorHAnsi"/>
         </w:rPr>
       </w:pPr>
-      <w:bookmarkStart w:id="18" w:name="_Toc465216476"/>
+      <w:bookmarkStart w:id="17" w:name="_Toc465216476"/>
       <w:r>
         <w:rPr>
           <w:rFonts w:asciiTheme="minorHAnsi" w:hAnsiTheme="minorHAnsi"/>
@@ -5613,7 +5616,7 @@
         </w:rPr>
         <w:t>ting Tasks</w:t>
       </w:r>
-      <w:bookmarkEnd w:id="18"/>
+      <w:bookmarkEnd w:id="17"/>
     </w:p>
     <w:p>
       <w:pPr>
@@ -5749,9 +5752,9 @@
                 <w:lang w:val="en-SG" w:eastAsia="zh-CN"/>
               </w:rPr>
               <w:drawing>
-                <wp:inline distT="0" distB="0" distL="0" distR="0" wp14:anchorId="2407FE13" wp14:editId="61AAD73F">
-                  <wp:extent cx="1319146" cy="3524250"/>
-                  <wp:effectExtent l="0" t="0" r="0" b="0"/>
+                <wp:inline distT="0" distB="0" distL="0" distR="0" wp14:anchorId="2407FE13" wp14:editId="76366380">
+                  <wp:extent cx="1346451" cy="3548123"/>
+                  <wp:effectExtent l="0" t="0" r="6350" b="0"/>
                   <wp:docPr id="18" name="Picture 18"/>
                   <wp:cNvGraphicFramePr>
                     <a:graphicFrameLocks xmlns:a="http://schemas.openxmlformats.org/drawingml/2006/main" noChangeAspect="1"/>
@@ -5778,7 +5781,7 @@
                         <pic:spPr>
                           <a:xfrm>
                             <a:off x="0" y="0"/>
-                            <a:ext cx="1346451" cy="3597199"/>
+                            <a:ext cx="1346451" cy="3548123"/>
                           </a:xfrm>
                           <a:prstGeom prst="rect">
                             <a:avLst/>
@@ -6197,8 +6200,8 @@
           <w:rFonts w:asciiTheme="minorHAnsi" w:hAnsiTheme="minorHAnsi"/>
         </w:rPr>
       </w:pPr>
-      <w:bookmarkStart w:id="19" w:name="mark-completed-tasks"/>
-      <w:bookmarkEnd w:id="19"/>
+      <w:bookmarkStart w:id="18" w:name="mark-completed-tasks"/>
+      <w:bookmarkEnd w:id="18"/>
     </w:p>
     <w:p>
       <w:pPr>
@@ -6222,7 +6225,7 @@
           <w:rFonts w:asciiTheme="minorHAnsi" w:hAnsiTheme="minorHAnsi"/>
         </w:rPr>
       </w:pPr>
-      <w:bookmarkStart w:id="20" w:name="_Toc465216477"/>
+      <w:bookmarkStart w:id="19" w:name="_Toc465216477"/>
       <w:r>
         <w:rPr>
           <w:rFonts w:asciiTheme="minorHAnsi" w:hAnsiTheme="minorHAnsi"/>
@@ -6260,7 +6263,7 @@
         </w:rPr>
         <w:t>asks</w:t>
       </w:r>
-      <w:bookmarkEnd w:id="20"/>
+      <w:bookmarkEnd w:id="19"/>
     </w:p>
     <w:p>
       <w:pPr>
@@ -6356,9 +6359,9 @@
                 <w:lang w:val="en-SG" w:eastAsia="zh-CN"/>
               </w:rPr>
               <w:drawing>
-                <wp:inline distT="0" distB="0" distL="0" distR="0" wp14:anchorId="57E97A16" wp14:editId="32FD816C">
-                  <wp:extent cx="1319146" cy="3524250"/>
-                  <wp:effectExtent l="0" t="0" r="0" b="0"/>
+                <wp:inline distT="0" distB="0" distL="0" distR="0" wp14:anchorId="57E97A16" wp14:editId="57A70567">
+                  <wp:extent cx="1346451" cy="3549874"/>
+                  <wp:effectExtent l="0" t="0" r="6350" b="0"/>
                   <wp:docPr id="19" name="Picture 19"/>
                   <wp:cNvGraphicFramePr>
                     <a:graphicFrameLocks xmlns:a="http://schemas.openxmlformats.org/drawingml/2006/main" noChangeAspect="1"/>
@@ -6371,7 +6374,7 @@
                           <pic:cNvPicPr/>
                         </pic:nvPicPr>
                         <pic:blipFill>
-                          <a:blip r:embed="rId12" cstate="print">
+                          <a:blip r:embed="rId13" cstate="print">
                             <a:extLst>
                               <a:ext uri="{28A0092B-C50C-407E-A947-70E740481C1C}">
                                 <a14:useLocalDpi xmlns:a14="http://schemas.microsoft.com/office/drawing/2010/main" val="0"/>
@@ -6385,7 +6388,7 @@
                         <pic:spPr>
                           <a:xfrm>
                             <a:off x="0" y="0"/>
-                            <a:ext cx="1346451" cy="3597199"/>
+                            <a:ext cx="1346451" cy="3549874"/>
                           </a:xfrm>
                           <a:prstGeom prst="rect">
                             <a:avLst/>
@@ -6705,9 +6708,9 @@
           <w:rFonts w:asciiTheme="minorHAnsi" w:hAnsiTheme="minorHAnsi"/>
         </w:rPr>
       </w:pPr>
-      <w:bookmarkStart w:id="21" w:name="delete-tasks"/>
-      <w:bookmarkStart w:id="22" w:name="_Toc465216478"/>
-      <w:bookmarkEnd w:id="21"/>
+      <w:bookmarkStart w:id="20" w:name="delete-tasks"/>
+      <w:bookmarkStart w:id="21" w:name="_Toc465216478"/>
+      <w:bookmarkEnd w:id="20"/>
       <w:r>
         <w:rPr>
           <w:rFonts w:asciiTheme="minorHAnsi" w:hAnsiTheme="minorHAnsi"/>
@@ -6721,7 +6724,7 @@
         </w:rPr>
         <w:t>nd Redoing</w:t>
       </w:r>
-      <w:bookmarkEnd w:id="22"/>
+      <w:bookmarkEnd w:id="21"/>
     </w:p>
     <w:p>
       <w:pPr>
@@ -7491,7 +7494,7 @@
                           <pic:cNvPicPr/>
                         </pic:nvPicPr>
                         <pic:blipFill>
-                          <a:blip r:embed="rId13" cstate="print">
+                          <a:blip r:embed="rId14" cstate="print">
                             <a:extLst>
                               <a:ext uri="{28A0092B-C50C-407E-A947-70E740481C1C}">
                                 <a14:useLocalDpi xmlns:a14="http://schemas.microsoft.com/office/drawing/2010/main" val="0"/>
@@ -7946,7 +7949,7 @@
           <w:rFonts w:asciiTheme="minorHAnsi" w:hAnsiTheme="minorHAnsi"/>
         </w:rPr>
       </w:pPr>
-      <w:bookmarkStart w:id="23" w:name="_Toc465216479"/>
+      <w:bookmarkStart w:id="22" w:name="_Toc465216479"/>
       <w:r>
         <w:rPr>
           <w:rFonts w:asciiTheme="minorHAnsi" w:hAnsiTheme="minorHAnsi"/>
@@ -7966,7 +7969,7 @@
         </w:rPr>
         <w:t>Viewing Details of a Specific Task</w:t>
       </w:r>
-      <w:bookmarkEnd w:id="23"/>
+      <w:bookmarkEnd w:id="22"/>
     </w:p>
     <w:p>
       <w:pPr>
@@ -8119,7 +8122,7 @@
                           <pic:cNvPicPr/>
                         </pic:nvPicPr>
                         <pic:blipFill>
-                          <a:blip r:embed="rId14" cstate="print">
+                          <a:blip r:embed="rId15" cstate="print">
                             <a:extLst>
                               <a:ext uri="{28A0092B-C50C-407E-A947-70E740481C1C}">
                                 <a14:useLocalDpi xmlns:a14="http://schemas.microsoft.com/office/drawing/2010/main" val="0"/>
@@ -8427,28 +8430,28 @@
           <w:rFonts w:asciiTheme="minorHAnsi" w:hAnsiTheme="minorHAnsi"/>
         </w:rPr>
       </w:pPr>
-      <w:bookmarkStart w:id="24" w:name="edit-tasks"/>
-      <w:bookmarkStart w:id="25" w:name="_Toc465216480"/>
+      <w:bookmarkStart w:id="23" w:name="edit-tasks"/>
+      <w:bookmarkStart w:id="24" w:name="_Toc465216480"/>
+      <w:bookmarkEnd w:id="23"/>
+      <w:r>
+        <w:rPr>
+          <w:rFonts w:asciiTheme="minorHAnsi" w:hAnsiTheme="minorHAnsi"/>
+        </w:rPr>
+        <w:t>3.8</w:t>
+      </w:r>
+      <w:r>
+        <w:rPr>
+          <w:rFonts w:asciiTheme="minorHAnsi" w:hAnsiTheme="minorHAnsi"/>
+        </w:rPr>
+        <w:t xml:space="preserve">. </w:t>
+      </w:r>
+      <w:r>
+        <w:rPr>
+          <w:rFonts w:asciiTheme="minorHAnsi" w:hAnsiTheme="minorHAnsi"/>
+        </w:rPr>
+        <w:t>Finding Specific Tasks</w:t>
+      </w:r>
       <w:bookmarkEnd w:id="24"/>
-      <w:r>
-        <w:rPr>
-          <w:rFonts w:asciiTheme="minorHAnsi" w:hAnsiTheme="minorHAnsi"/>
-        </w:rPr>
-        <w:t>3.8</w:t>
-      </w:r>
-      <w:r>
-        <w:rPr>
-          <w:rFonts w:asciiTheme="minorHAnsi" w:hAnsiTheme="minorHAnsi"/>
-        </w:rPr>
-        <w:t xml:space="preserve">. </w:t>
-      </w:r>
-      <w:r>
-        <w:rPr>
-          <w:rFonts w:asciiTheme="minorHAnsi" w:hAnsiTheme="minorHAnsi"/>
-        </w:rPr>
-        <w:t>Finding Specific Tasks</w:t>
-      </w:r>
-      <w:bookmarkEnd w:id="25"/>
     </w:p>
     <w:p>
       <w:pPr>
@@ -8703,12 +8706,12 @@
           <w:rFonts w:asciiTheme="minorHAnsi" w:hAnsiTheme="minorHAnsi"/>
         </w:rPr>
       </w:pPr>
-      <w:bookmarkStart w:id="26" w:name="find"/>
-      <w:bookmarkStart w:id="27" w:name="exit"/>
+      <w:bookmarkStart w:id="25" w:name="find"/>
+      <w:bookmarkStart w:id="26" w:name="exit"/>
+      <w:bookmarkStart w:id="27" w:name="_Toc465216481"/>
       <w:bookmarkStart w:id="28" w:name="_Toc464090224"/>
-      <w:bookmarkStart w:id="29" w:name="_Toc465216481"/>
+      <w:bookmarkEnd w:id="25"/>
       <w:bookmarkEnd w:id="26"/>
-      <w:bookmarkEnd w:id="27"/>
       <w:r>
         <w:rPr>
           <w:rFonts w:asciiTheme="minorHAnsi" w:hAnsiTheme="minorHAnsi"/>
@@ -8716,7 +8719,7 @@
         <w:lastRenderedPageBreak/>
         <w:t>3.9. Filtering Task List</w:t>
       </w:r>
-      <w:bookmarkEnd w:id="29"/>
+      <w:bookmarkEnd w:id="27"/>
     </w:p>
     <w:p>
       <w:pPr>
@@ -9311,8 +9314,8 @@
         <w:tblLook w:val="04A0" w:firstRow="1" w:lastRow="0" w:firstColumn="1" w:lastColumn="0" w:noHBand="0" w:noVBand="1"/>
       </w:tblPr>
       <w:tblGrid>
-        <w:gridCol w:w="4686"/>
-        <w:gridCol w:w="4674"/>
+        <w:gridCol w:w="4675"/>
+        <w:gridCol w:w="4675"/>
       </w:tblGrid>
       <w:tr>
         <w:tc>
@@ -9340,9 +9343,9 @@
                 <w:lang w:val="en-SG" w:eastAsia="zh-CN"/>
               </w:rPr>
               <w:drawing>
-                <wp:inline distT="0" distB="0" distL="0" distR="0" wp14:anchorId="13DFEF45" wp14:editId="10EAE7F6">
-                  <wp:extent cx="2832100" cy="3486570"/>
-                  <wp:effectExtent l="0" t="0" r="6350" b="0"/>
+                <wp:inline distT="0" distB="0" distL="0" distR="0" wp14:anchorId="13DFEF45" wp14:editId="039572AB">
+                  <wp:extent cx="1335813" cy="3540091"/>
+                  <wp:effectExtent l="0" t="0" r="0" b="3810"/>
                   <wp:docPr id="20" name="Picture 20"/>
                   <wp:cNvGraphicFramePr>
                     <a:graphicFrameLocks xmlns:a="http://schemas.openxmlformats.org/drawingml/2006/main" noChangeAspect="1"/>
@@ -9355,7 +9358,7 @@
                           <pic:cNvPicPr/>
                         </pic:nvPicPr>
                         <pic:blipFill>
-                          <a:blip r:embed="rId14" cstate="print">
+                          <a:blip r:embed="rId16" cstate="print">
                             <a:extLst>
                               <a:ext uri="{28A0092B-C50C-407E-A947-70E740481C1C}">
                                 <a14:useLocalDpi xmlns:a14="http://schemas.microsoft.com/office/drawing/2010/main" val="0"/>
@@ -9369,7 +9372,7 @@
                         <pic:spPr>
                           <a:xfrm>
                             <a:off x="0" y="0"/>
-                            <a:ext cx="2875575" cy="3540091"/>
+                            <a:ext cx="1335813" cy="3540091"/>
                           </a:xfrm>
                           <a:prstGeom prst="rect">
                             <a:avLst/>
@@ -9449,7 +9452,18 @@
                 <w:shd w:val="clear" w:color="auto" w:fill="FFFFFF"/>
                 <w:lang w:eastAsia="ko-KR"/>
               </w:rPr>
-              <w:t xml:space="preserve"> View Command</w:t>
+              <w:t xml:space="preserve"> List</w:t>
+            </w:r>
+            <w:r>
+              <w:rPr>
+                <w:rFonts w:asciiTheme="majorHAnsi" w:eastAsia="Times New Roman" w:hAnsiTheme="majorHAnsi" w:cstheme="majorHAnsi"/>
+                <w:i/>
+                <w:color w:val="333333"/>
+                <w:sz w:val="18"/>
+                <w:shd w:val="clear" w:color="auto" w:fill="FFFFFF"/>
+                <w:lang w:eastAsia="ko-KR"/>
+              </w:rPr>
+              <w:t xml:space="preserve"> Command</w:t>
             </w:r>
           </w:p>
         </w:tc>
@@ -9475,26 +9489,16 @@
                 <w:shd w:val="clear" w:color="auto" w:fill="FFFFFF"/>
                 <w:lang w:eastAsia="ko-KR"/>
               </w:rPr>
-              <w:t xml:space="preserve">If you wish to view details of the task named </w:t>
-            </w:r>
-            <w:r>
-              <w:rPr>
-                <w:rFonts w:asciiTheme="majorHAnsi" w:eastAsia="Times New Roman" w:hAnsiTheme="majorHAnsi" w:cstheme="majorHAnsi"/>
-                <w:i/>
-                <w:color w:val="333333"/>
-                <w:shd w:val="clear" w:color="auto" w:fill="FFFFFF"/>
-                <w:lang w:eastAsia="ko-KR"/>
-              </w:rPr>
-              <w:t>Presentation</w:t>
-            </w:r>
-            <w:r>
-              <w:rPr>
-                <w:rFonts w:asciiTheme="majorHAnsi" w:eastAsia="Times New Roman" w:hAnsiTheme="majorHAnsi" w:cstheme="majorHAnsi"/>
-                <w:color w:val="333333"/>
-                <w:shd w:val="clear" w:color="auto" w:fill="FFFFFF"/>
-                <w:lang w:eastAsia="ko-KR"/>
-              </w:rPr>
-              <w:t xml:space="preserve"> which has the index of 1,</w:t>
+              <w:t xml:space="preserve">If you wish to view </w:t>
+            </w:r>
+            <w:r>
+              <w:rPr>
+                <w:rFonts w:asciiTheme="majorHAnsi" w:eastAsia="Times New Roman" w:hAnsiTheme="majorHAnsi" w:cstheme="majorHAnsi"/>
+                <w:color w:val="333333"/>
+                <w:shd w:val="clear" w:color="auto" w:fill="FFFFFF"/>
+                <w:lang w:eastAsia="ko-KR"/>
+              </w:rPr>
+              <w:t>a list of all completed tasks,</w:t>
             </w:r>
           </w:p>
           <w:p>
@@ -9552,7 +9556,7 @@
                 <w:szCs w:val="22"/>
                 <w:lang w:eastAsia="ko-KR"/>
               </w:rPr>
-              <w:t>view 1</w:t>
+              <w:t>list completed</w:t>
             </w:r>
           </w:p>
           <w:p>
@@ -9621,6 +9625,64 @@
                 <w:lang w:eastAsia="ko-KR"/>
               </w:rPr>
             </w:pPr>
+          </w:p>
+          <w:p>
+            <w:pPr>
+              <w:jc w:val="both"/>
+              <w:rPr>
+                <w:rFonts w:asciiTheme="majorHAnsi" w:eastAsia="Times New Roman" w:hAnsiTheme="majorHAnsi" w:cstheme="majorHAnsi"/>
+                <w:color w:val="333333"/>
+                <w:shd w:val="clear" w:color="auto" w:fill="FFFFFF"/>
+                <w:lang w:eastAsia="ko-KR"/>
+              </w:rPr>
+            </w:pPr>
+            <w:r>
+              <w:rPr>
+                <w:rFonts w:asciiTheme="majorHAnsi" w:eastAsia="Times New Roman" w:hAnsiTheme="majorHAnsi" w:cstheme="majorHAnsi"/>
+                <w:color w:val="333333"/>
+                <w:shd w:val="clear" w:color="auto" w:fill="FFFFFF"/>
+                <w:lang w:eastAsia="ko-KR"/>
+              </w:rPr>
+              <w:t>After entering the command, you will see the updated list of task</w:t>
+            </w:r>
+            <w:r>
+              <w:rPr>
+                <w:rFonts w:asciiTheme="majorHAnsi" w:eastAsia="Times New Roman" w:hAnsiTheme="majorHAnsi" w:cstheme="majorHAnsi"/>
+                <w:color w:val="333333"/>
+                <w:shd w:val="clear" w:color="auto" w:fill="FFFFFF"/>
+                <w:lang w:eastAsia="ko-KR"/>
+              </w:rPr>
+              <w:t>s</w:t>
+            </w:r>
+            <w:r>
+              <w:rPr>
+                <w:rFonts w:asciiTheme="majorHAnsi" w:eastAsia="Times New Roman" w:hAnsiTheme="majorHAnsi" w:cstheme="majorHAnsi"/>
+                <w:color w:val="333333"/>
+                <w:shd w:val="clear" w:color="auto" w:fill="FFFFFF"/>
+                <w:lang w:eastAsia="ko-KR"/>
+              </w:rPr>
+              <w:t xml:space="preserve"> in the </w:t>
+            </w:r>
+            <w:proofErr w:type="spellStart"/>
+            <w:r>
+              <w:rPr>
+                <w:rFonts w:asciiTheme="majorHAnsi" w:eastAsia="Times New Roman" w:hAnsiTheme="majorHAnsi" w:cstheme="majorHAnsi"/>
+                <w:color w:val="333333"/>
+                <w:shd w:val="clear" w:color="auto" w:fill="FFFFFF"/>
+                <w:lang w:eastAsia="ko-KR"/>
+              </w:rPr>
+              <w:t>VisualBox</w:t>
+            </w:r>
+            <w:proofErr w:type="spellEnd"/>
+            <w:r>
+              <w:rPr>
+                <w:rFonts w:asciiTheme="majorHAnsi" w:eastAsia="Times New Roman" w:hAnsiTheme="majorHAnsi" w:cstheme="majorHAnsi"/>
+                <w:color w:val="333333"/>
+                <w:shd w:val="clear" w:color="auto" w:fill="FFFFFF"/>
+                <w:lang w:eastAsia="ko-KR"/>
+              </w:rPr>
+              <w:t>.</w:t>
+            </w:r>
           </w:p>
           <w:p>
             <w:pPr>
@@ -9634,24 +9696,6 @@
                 <w:lang w:eastAsia="ko-KR"/>
               </w:rPr>
             </w:pPr>
-            <w:r>
-              <w:rPr>
-                <w:rFonts w:asciiTheme="majorHAnsi" w:eastAsia="Times New Roman" w:hAnsiTheme="majorHAnsi" w:cstheme="majorHAnsi"/>
-                <w:color w:val="333333"/>
-                <w:shd w:val="clear" w:color="auto" w:fill="FFFFFF"/>
-                <w:lang w:eastAsia="ko-KR"/>
-              </w:rPr>
-              <w:t xml:space="preserve">After entering the command, </w:t>
-            </w:r>
-            <w:r>
-              <w:rPr>
-                <w:rFonts w:asciiTheme="majorHAnsi" w:eastAsia="Times New Roman" w:hAnsiTheme="majorHAnsi" w:cstheme="majorHAnsi"/>
-                <w:color w:val="333333"/>
-                <w:shd w:val="clear" w:color="auto" w:fill="FFFFFF"/>
-                <w:lang w:eastAsia="ko-KR"/>
-              </w:rPr>
-              <w:t>a new window will appear showing you the details of the task you requested.</w:t>
-            </w:r>
           </w:p>
         </w:tc>
       </w:tr>
@@ -9671,7 +9715,7 @@
           <w:rFonts w:asciiTheme="minorHAnsi" w:hAnsiTheme="minorHAnsi"/>
         </w:rPr>
       </w:pPr>
-      <w:bookmarkStart w:id="30" w:name="_Toc465216482"/>
+      <w:bookmarkStart w:id="29" w:name="_Toc465216482"/>
       <w:r>
         <w:rPr>
           <w:rFonts w:asciiTheme="minorHAnsi" w:hAnsiTheme="minorHAnsi"/>
@@ -9699,7 +9743,7 @@
         </w:rPr>
         <w:t>SmartyDo</w:t>
       </w:r>
-      <w:bookmarkEnd w:id="30"/>
+      <w:bookmarkEnd w:id="29"/>
       <w:proofErr w:type="spellEnd"/>
     </w:p>
     <w:p>
@@ -9792,8 +9836,8 @@
         <w:tblLook w:val="04A0" w:firstRow="1" w:lastRow="0" w:firstColumn="1" w:lastColumn="0" w:noHBand="0" w:noVBand="1"/>
       </w:tblPr>
       <w:tblGrid>
-        <w:gridCol w:w="4686"/>
-        <w:gridCol w:w="4674"/>
+        <w:gridCol w:w="4675"/>
+        <w:gridCol w:w="4675"/>
       </w:tblGrid>
       <w:tr>
         <w:tc>
@@ -9821,9 +9865,9 @@
                 <w:lang w:val="en-SG" w:eastAsia="zh-CN"/>
               </w:rPr>
               <w:drawing>
-                <wp:inline distT="0" distB="0" distL="0" distR="0" wp14:anchorId="476E02AC" wp14:editId="62694E8F">
-                  <wp:extent cx="2832100" cy="3486570"/>
-                  <wp:effectExtent l="0" t="0" r="6350" b="0"/>
+                <wp:inline distT="0" distB="0" distL="0" distR="0" wp14:anchorId="476E02AC" wp14:editId="3CF6E634">
+                  <wp:extent cx="1352844" cy="3540091"/>
+                  <wp:effectExtent l="0" t="0" r="0" b="3810"/>
                   <wp:docPr id="21" name="Picture 21"/>
                   <wp:cNvGraphicFramePr>
                     <a:graphicFrameLocks xmlns:a="http://schemas.openxmlformats.org/drawingml/2006/main" noChangeAspect="1"/>
@@ -9836,7 +9880,7 @@
                           <pic:cNvPicPr/>
                         </pic:nvPicPr>
                         <pic:blipFill>
-                          <a:blip r:embed="rId14" cstate="print">
+                          <a:blip r:embed="rId17" cstate="print">
                             <a:extLst>
                               <a:ext uri="{28A0092B-C50C-407E-A947-70E740481C1C}">
                                 <a14:useLocalDpi xmlns:a14="http://schemas.microsoft.com/office/drawing/2010/main" val="0"/>
@@ -9850,7 +9894,7 @@
                         <pic:spPr>
                           <a:xfrm>
                             <a:off x="0" y="0"/>
-                            <a:ext cx="2875575" cy="3540091"/>
+                            <a:ext cx="1352844" cy="3540091"/>
                           </a:xfrm>
                           <a:prstGeom prst="rect">
                             <a:avLst/>
@@ -10150,57 +10194,52 @@
     </w:tbl>
     <w:p>
       <w:pPr>
-        <w:pStyle w:val="BodyText"/>
-      </w:pPr>
+        <w:pStyle w:val="Heading2"/>
+        <w:rPr>
+          <w:rFonts w:asciiTheme="minorHAnsi" w:hAnsiTheme="minorHAnsi"/>
+          <w:lang w:eastAsia="ko-KR"/>
+        </w:rPr>
+      </w:pPr>
+      <w:bookmarkStart w:id="30" w:name="smart-features"/>
+      <w:bookmarkStart w:id="31" w:name="_Toc465216483"/>
+      <w:bookmarkEnd w:id="30"/>
+      <w:r>
+        <w:rPr>
+          <w:rFonts w:asciiTheme="minorHAnsi" w:hAnsiTheme="minorHAnsi"/>
+          <w:lang w:eastAsia="ko-KR"/>
+        </w:rPr>
+        <w:t xml:space="preserve">4. </w:t>
+      </w:r>
+      <w:r>
+        <w:rPr>
+          <w:rFonts w:asciiTheme="minorHAnsi" w:hAnsiTheme="minorHAnsi"/>
+        </w:rPr>
+        <w:t>Smart Features</w:t>
+      </w:r>
+      <w:bookmarkEnd w:id="31"/>
     </w:p>
     <w:p>
       <w:pPr>
-        <w:pStyle w:val="Heading2"/>
+        <w:pStyle w:val="Heading3"/>
         <w:rPr>
           <w:rFonts w:asciiTheme="minorHAnsi" w:hAnsiTheme="minorHAnsi"/>
-          <w:lang w:eastAsia="ko-KR"/>
-        </w:rPr>
-      </w:pPr>
-      <w:bookmarkStart w:id="31" w:name="smart-features"/>
-      <w:bookmarkStart w:id="32" w:name="_Toc465216483"/>
-      <w:bookmarkEnd w:id="31"/>
+        </w:rPr>
+      </w:pPr>
+      <w:bookmarkStart w:id="32" w:name="_Toc465216484"/>
       <w:r>
         <w:rPr>
           <w:rFonts w:asciiTheme="minorHAnsi" w:hAnsiTheme="minorHAnsi"/>
-          <w:lang w:eastAsia="ko-KR"/>
-        </w:rPr>
-        <w:t xml:space="preserve">4. </w:t>
-      </w:r>
+        </w:rPr>
+        <w:t xml:space="preserve">4.1. </w:t>
+      </w:r>
+      <w:proofErr w:type="spellStart"/>
       <w:r>
         <w:rPr>
           <w:rFonts w:asciiTheme="minorHAnsi" w:hAnsiTheme="minorHAnsi"/>
         </w:rPr>
-        <w:t>Smart Features</w:t>
+        <w:t>FlexiCommand</w:t>
       </w:r>
       <w:bookmarkEnd w:id="32"/>
-    </w:p>
-    <w:p>
-      <w:pPr>
-        <w:pStyle w:val="Heading3"/>
-        <w:rPr>
-          <w:rFonts w:asciiTheme="minorHAnsi" w:hAnsiTheme="minorHAnsi"/>
-        </w:rPr>
-      </w:pPr>
-      <w:bookmarkStart w:id="33" w:name="_Toc465216484"/>
-      <w:r>
-        <w:rPr>
-          <w:rFonts w:asciiTheme="minorHAnsi" w:hAnsiTheme="minorHAnsi"/>
-        </w:rPr>
-        <w:t xml:space="preserve">4.1. </w:t>
-      </w:r>
-      <w:proofErr w:type="spellStart"/>
-      <w:r>
-        <w:rPr>
-          <w:rFonts w:asciiTheme="minorHAnsi" w:hAnsiTheme="minorHAnsi"/>
-        </w:rPr>
-        <w:t>FlexiCommand</w:t>
-      </w:r>
-      <w:bookmarkEnd w:id="33"/>
       <w:proofErr w:type="spellEnd"/>
     </w:p>
     <w:p>
@@ -10235,7 +10274,7 @@
           <w:rFonts w:asciiTheme="minorHAnsi" w:hAnsiTheme="minorHAnsi"/>
         </w:rPr>
       </w:pPr>
-      <w:bookmarkStart w:id="34" w:name="_Toc465216485"/>
+      <w:bookmarkStart w:id="33" w:name="_Toc465216485"/>
       <w:r>
         <w:rPr>
           <w:rFonts w:asciiTheme="minorHAnsi" w:hAnsiTheme="minorHAnsi"/>
@@ -10248,12 +10287,13 @@
         </w:rPr>
         <w:t>ata</w:t>
       </w:r>
-      <w:bookmarkEnd w:id="34"/>
+      <w:bookmarkEnd w:id="33"/>
     </w:p>
     <w:p>
       <w:pPr>
         <w:pStyle w:val="FirstParagraph"/>
       </w:pPr>
+      <w:bookmarkStart w:id="34" w:name="_GoBack"/>
       <w:proofErr w:type="spellStart"/>
       <w:r>
         <w:t>SmartyDo</w:t>
@@ -10272,6 +10312,7 @@
         <w:t xml:space="preserve"> after any command that changes the data. There is no need to save manually.</w:t>
       </w:r>
     </w:p>
+    <w:bookmarkEnd w:id="34"/>
     <w:p>
       <w:pPr>
         <w:rPr>
@@ -11262,23 +11303,7 @@
                 <w:b/>
                 <w:lang w:eastAsia="ko-KR"/>
               </w:rPr>
-              <w:t>find KEYWORD [MORE_KEYWORD</w:t>
-            </w:r>
-            <w:r>
-              <w:rPr>
-                <w:rFonts w:ascii="Courier New" w:hAnsi="Courier New" w:cs="Courier New"/>
-                <w:b/>
-                <w:lang w:eastAsia="ko-KR"/>
-              </w:rPr>
-              <w:t>S</w:t>
-            </w:r>
-            <w:r>
-              <w:rPr>
-                <w:rFonts w:ascii="Courier New" w:hAnsi="Courier New" w:cs="Courier New"/>
-                <w:b/>
-                <w:lang w:eastAsia="ko-KR"/>
-              </w:rPr>
-              <w:t>]</w:t>
+              <w:t>find KEYWORD [MORE_KEYWORDS]</w:t>
             </w:r>
           </w:p>
         </w:tc>
@@ -11801,8 +11826,8 @@
       </w:pPr>
     </w:p>
     <w:sectPr>
-      <w:footerReference w:type="even" r:id="rId15"/>
-      <w:footerReference w:type="default" r:id="rId16"/>
+      <w:footerReference w:type="even" r:id="rId18"/>
+      <w:footerReference w:type="default" r:id="rId19"/>
       <w:pgSz w:w="12240" w:h="15840"/>
       <w:pgMar w:top="1440" w:right="1440" w:bottom="1440" w:left="1440" w:header="720" w:footer="720" w:gutter="0"/>
       <w:cols w:space="720"/>
@@ -11906,7 +11931,7 @@
         <w:rStyle w:val="PageNumber"/>
         <w:noProof/>
       </w:rPr>
-      <w:t>12</w:t>
+      <w:t>11</w:t>
     </w:r>
     <w:r>
       <w:rPr>
@@ -15137,6 +15162,7 @@
   <w:style w:type="character" w:default="1" w:styleId="DefaultParagraphFont">
     <w:name w:val="Default Paragraph Font"/>
     <w:uiPriority w:val="1"/>
+    <w:semiHidden/>
     <w:unhideWhenUsed/>
   </w:style>
   <w:style w:type="table" w:default="1" w:styleId="TableNormal">
@@ -16286,7 +16312,7 @@
 </file>
 
 <file path=customXml/itemProps1.xml><?xml version="1.0" encoding="utf-8"?>
-<ds:datastoreItem xmlns:ds="http://schemas.openxmlformats.org/officeDocument/2006/customXml" ds:itemID="{EC2420BA-D3E3-4C37-A14D-6A260C712903}">
+<ds:datastoreItem xmlns:ds="http://schemas.openxmlformats.org/officeDocument/2006/customXml" ds:itemID="{AC3D4C39-9662-4ED4-B047-AE3547567739}">
   <ds:schemaRefs>
     <ds:schemaRef ds:uri="http://schemas.openxmlformats.org/officeDocument/2006/bibliography"/>
   </ds:schemaRefs>

</xml_diff>

<commit_message>
Update Images for UserGuides
</commit_message>
<xml_diff>
--- a/docs/UserGuide.docx
+++ b/docs/UserGuide.docx
@@ -2842,8 +2842,8 @@
         <w:tblLook w:val="04A0" w:firstRow="1" w:lastRow="0" w:firstColumn="1" w:lastColumn="0" w:noHBand="0" w:noVBand="1"/>
       </w:tblPr>
       <w:tblGrid>
-        <w:gridCol w:w="5112"/>
-        <w:gridCol w:w="4248"/>
+        <w:gridCol w:w="4836"/>
+        <w:gridCol w:w="4524"/>
       </w:tblGrid>
       <w:tr>
         <w:tc>
@@ -2869,9 +2869,9 @@
                 <w:lang w:val="en-SG" w:eastAsia="zh-CN"/>
               </w:rPr>
               <w:drawing>
-                <wp:inline distT="0" distB="0" distL="0" distR="0" wp14:anchorId="1FCBBEEA" wp14:editId="6667ECE0">
-                  <wp:extent cx="3109540" cy="2616200"/>
-                  <wp:effectExtent l="0" t="0" r="0" b="0"/>
+                <wp:inline distT="0" distB="0" distL="0" distR="0" wp14:anchorId="1FCBBEEA" wp14:editId="615F2B39">
+                  <wp:extent cx="2925474" cy="2629095"/>
+                  <wp:effectExtent l="0" t="0" r="8255" b="0"/>
                   <wp:docPr id="4" name="Picture 4"/>
                   <wp:cNvGraphicFramePr>
                     <a:graphicFrameLocks xmlns:a="http://schemas.openxmlformats.org/drawingml/2006/main" noChangeAspect="1"/>
@@ -2898,7 +2898,7 @@
                         <pic:spPr>
                           <a:xfrm>
                             <a:off x="0" y="0"/>
-                            <a:ext cx="3124867" cy="2629095"/>
+                            <a:ext cx="2925474" cy="2629095"/>
                           </a:xfrm>
                           <a:prstGeom prst="rect">
                             <a:avLst/>
@@ -3201,8 +3201,8 @@
           <w:rFonts w:asciiTheme="minorHAnsi" w:hAnsiTheme="minorHAnsi"/>
         </w:rPr>
       </w:pPr>
-      <w:bookmarkStart w:id="16" w:name="_Toc465216474"/>
-      <w:bookmarkStart w:id="17" w:name="_Toc466037037"/>
+      <w:bookmarkStart w:id="16" w:name="_Toc466037037"/>
+      <w:bookmarkStart w:id="17" w:name="_Toc465216474"/>
       <w:r>
         <w:rPr>
           <w:rFonts w:asciiTheme="minorHAnsi" w:hAnsiTheme="minorHAnsi"/>
@@ -3222,7 +3222,7 @@
         </w:rPr>
         <w:t xml:space="preserve"> Choosing Your Save Location</w:t>
       </w:r>
-      <w:bookmarkEnd w:id="17"/>
+      <w:bookmarkEnd w:id="16"/>
     </w:p>
     <w:p>
       <w:pPr>
@@ -3352,9 +3352,9 @@
                 <w:lang w:val="en-SG" w:eastAsia="zh-CN"/>
               </w:rPr>
               <w:drawing>
-                <wp:inline distT="0" distB="0" distL="0" distR="0" wp14:anchorId="1BB26790" wp14:editId="75F2D6AC">
-                  <wp:extent cx="851910" cy="2260600"/>
-                  <wp:effectExtent l="0" t="0" r="5715" b="6350"/>
+                <wp:inline distT="0" distB="0" distL="0" distR="0" wp14:anchorId="1BB26790" wp14:editId="2F711D56">
+                  <wp:extent cx="911206" cy="2089150"/>
+                  <wp:effectExtent l="0" t="0" r="3810" b="6350"/>
                   <wp:docPr id="2" name="Picture 2"/>
                   <wp:cNvGraphicFramePr>
                     <a:graphicFrameLocks xmlns:a="http://schemas.openxmlformats.org/drawingml/2006/main" noChangeAspect="1"/>
@@ -3381,7 +3381,7 @@
                         <pic:spPr>
                           <a:xfrm>
                             <a:off x="0" y="0"/>
-                            <a:ext cx="869851" cy="2308207"/>
+                            <a:ext cx="915877" cy="2099860"/>
                           </a:xfrm>
                           <a:prstGeom prst="rect">
                             <a:avLst/>
@@ -3942,9 +3942,9 @@
                 <w:lang w:val="en-SG" w:eastAsia="zh-CN"/>
               </w:rPr>
               <w:drawing>
-                <wp:inline distT="0" distB="0" distL="0" distR="0" wp14:anchorId="64DC678D" wp14:editId="3EDDA574">
-                  <wp:extent cx="780121" cy="2070100"/>
-                  <wp:effectExtent l="0" t="0" r="1270" b="6350"/>
+                <wp:inline distT="0" distB="0" distL="0" distR="0" wp14:anchorId="64DC678D" wp14:editId="0DDF61D3">
+                  <wp:extent cx="984250" cy="2246947"/>
+                  <wp:effectExtent l="0" t="0" r="6350" b="1270"/>
                   <wp:docPr id="5" name="Picture 5"/>
                   <wp:cNvGraphicFramePr>
                     <a:graphicFrameLocks xmlns:a="http://schemas.openxmlformats.org/drawingml/2006/main" noChangeAspect="1"/>
@@ -3971,7 +3971,7 @@
                         <pic:spPr>
                           <a:xfrm>
                             <a:off x="0" y="0"/>
-                            <a:ext cx="796812" cy="2114391"/>
+                            <a:ext cx="989675" cy="2259332"/>
                           </a:xfrm>
                           <a:prstGeom prst="rect">
                             <a:avLst/>
@@ -4381,7 +4381,7 @@
         </w:rPr>
         <w:t>s</w:t>
       </w:r>
-      <w:bookmarkEnd w:id="16"/>
+      <w:bookmarkEnd w:id="17"/>
       <w:bookmarkEnd w:id="19"/>
     </w:p>
     <w:p>
@@ -6249,8 +6249,8 @@
                 <w:lang w:val="en-SG" w:eastAsia="zh-CN"/>
               </w:rPr>
               <w:drawing>
-                <wp:inline distT="0" distB="0" distL="0" distR="0" wp14:anchorId="75637382" wp14:editId="7FB6D7BC">
-                  <wp:extent cx="1050530" cy="2787650"/>
+                <wp:inline distT="0" distB="0" distL="0" distR="0" wp14:anchorId="75637382" wp14:editId="01C2CA7C">
+                  <wp:extent cx="1358900" cy="3093400"/>
                   <wp:effectExtent l="0" t="0" r="0" b="0"/>
                   <wp:docPr id="12" name="Picture 12"/>
                   <wp:cNvGraphicFramePr>
@@ -6278,7 +6278,7 @@
                         <pic:spPr>
                           <a:xfrm>
                             <a:off x="0" y="0"/>
-                            <a:ext cx="1051813" cy="2791055"/>
+                            <a:ext cx="1362083" cy="3100645"/>
                           </a:xfrm>
                           <a:prstGeom prst="rect">
                             <a:avLst/>
@@ -6463,6 +6463,15 @@
                 <w:shd w:val="clear" w:color="auto" w:fill="FFFFFF"/>
                 <w:lang w:eastAsia="ko-KR"/>
               </w:rPr>
+              <w:t xml:space="preserve"> at the School of Computing</w:t>
+            </w:r>
+            <w:r>
+              <w:rPr>
+                <w:rFonts w:asciiTheme="majorHAnsi" w:eastAsia="Times New Roman" w:hAnsiTheme="majorHAnsi" w:cstheme="majorHAnsi"/>
+                <w:color w:val="333333"/>
+                <w:shd w:val="clear" w:color="auto" w:fill="FFFFFF"/>
+                <w:lang w:eastAsia="ko-KR"/>
+              </w:rPr>
               <w:t>,</w:t>
             </w:r>
           </w:p>
@@ -6538,6 +6547,22 @@
                 <w:lang w:eastAsia="ko-KR"/>
               </w:rPr>
               <w:t xml:space="preserve"> </w:t>
+            </w:r>
+            <w:r>
+              <w:rPr>
+                <w:rFonts w:ascii="Courier New" w:hAnsi="Courier New" w:cs="Courier New"/>
+                <w:szCs w:val="22"/>
+                <w:lang w:eastAsia="ko-KR"/>
+              </w:rPr>
+              <w:t>a; School of Computing</w:t>
+            </w:r>
+            <w:r>
+              <w:rPr>
+                <w:rFonts w:ascii="Courier New" w:hAnsi="Courier New" w:cs="Courier New"/>
+                <w:szCs w:val="22"/>
+                <w:lang w:eastAsia="ko-KR"/>
+              </w:rPr>
+              <w:br/>
             </w:r>
             <w:r>
               <w:rPr>
@@ -7055,9 +7080,9 @@
                 <w:lang w:val="en-SG" w:eastAsia="zh-CN"/>
               </w:rPr>
               <w:drawing>
-                <wp:inline distT="0" distB="0" distL="0" distR="0" wp14:anchorId="745AF87D" wp14:editId="60FBB8C9">
-                  <wp:extent cx="1661637" cy="4457634"/>
-                  <wp:effectExtent l="0" t="0" r="0" b="635"/>
+                <wp:inline distT="0" distB="0" distL="0" distR="0" wp14:anchorId="745AF87D" wp14:editId="59405210">
+                  <wp:extent cx="1676204" cy="3767517"/>
+                  <wp:effectExtent l="0" t="0" r="635" b="4445"/>
                   <wp:docPr id="14" name="Picture 3"/>
                   <wp:cNvGraphicFramePr>
                     <a:graphicFrameLocks xmlns:a="http://schemas.openxmlformats.org/drawingml/2006/main" noChangeAspect="1"/>
@@ -7071,15 +7096,22 @@
                             <a:picLocks noChangeAspect="1"/>
                           </pic:cNvPicPr>
                         </pic:nvPicPr>
-                        <pic:blipFill rotWithShape="1">
-                          <a:blip r:embed="rId14"/>
-                          <a:srcRect l="80088" b="5049"/>
-                          <a:stretch/>
+                        <pic:blipFill>
+                          <a:blip r:embed="rId14" cstate="print">
+                            <a:extLst>
+                              <a:ext uri="{28A0092B-C50C-407E-A947-70E740481C1C}">
+                                <a14:useLocalDpi xmlns:a14="http://schemas.microsoft.com/office/drawing/2010/main" val="0"/>
+                              </a:ext>
+                            </a:extLst>
+                          </a:blip>
+                          <a:stretch>
+                            <a:fillRect/>
+                          </a:stretch>
                         </pic:blipFill>
                         <pic:spPr>
                           <a:xfrm>
                             <a:off x="0" y="0"/>
-                            <a:ext cx="1676204" cy="4496713"/>
+                            <a:ext cx="1676204" cy="3767517"/>
                           </a:xfrm>
                           <a:prstGeom prst="rect">
                             <a:avLst/>
@@ -7265,6 +7297,14 @@
                 <w:lang w:eastAsia="ko-KR"/>
               </w:rPr>
               <w:t>edit 1 t; 26/7/2016</w:t>
+            </w:r>
+            <w:r>
+              <w:rPr>
+                <w:rFonts w:ascii="Courier New" w:hAnsi="Courier New" w:cs="Courier New"/>
+                <w:szCs w:val="22"/>
+                <w:lang w:eastAsia="ko-KR"/>
+              </w:rPr>
+              <w:t xml:space="preserve"> 0900</w:t>
             </w:r>
           </w:p>
           <w:p>
@@ -7629,9 +7669,9 @@
                 <w:lang w:val="en-SG" w:eastAsia="zh-CN"/>
               </w:rPr>
               <w:drawing>
-                <wp:inline distT="0" distB="0" distL="0" distR="0" wp14:anchorId="2407FE13" wp14:editId="76366380">
-                  <wp:extent cx="1346451" cy="3548123"/>
-                  <wp:effectExtent l="0" t="0" r="6350" b="0"/>
+                <wp:inline distT="0" distB="0" distL="0" distR="0" wp14:anchorId="2407FE13" wp14:editId="53593744">
+                  <wp:extent cx="1549400" cy="3500553"/>
+                  <wp:effectExtent l="0" t="0" r="0" b="5080"/>
                   <wp:docPr id="18" name="Picture 18"/>
                   <wp:cNvGraphicFramePr>
                     <a:graphicFrameLocks xmlns:a="http://schemas.openxmlformats.org/drawingml/2006/main" noChangeAspect="1"/>
@@ -7658,7 +7698,7 @@
                         <pic:spPr>
                           <a:xfrm>
                             <a:off x="0" y="0"/>
-                            <a:ext cx="1346451" cy="3548123"/>
+                            <a:ext cx="1552249" cy="3506991"/>
                           </a:xfrm>
                           <a:prstGeom prst="rect">
                             <a:avLst/>
@@ -8239,9 +8279,9 @@
                 <w:lang w:val="en-SG" w:eastAsia="zh-CN"/>
               </w:rPr>
               <w:drawing>
-                <wp:inline distT="0" distB="0" distL="0" distR="0" wp14:anchorId="57E97A16" wp14:editId="57A70567">
-                  <wp:extent cx="1346451" cy="3549874"/>
-                  <wp:effectExtent l="0" t="0" r="6350" b="0"/>
+                <wp:inline distT="0" distB="0" distL="0" distR="0" wp14:anchorId="57E97A16" wp14:editId="1886021C">
+                  <wp:extent cx="1517650" cy="3425501"/>
+                  <wp:effectExtent l="0" t="0" r="6350" b="3810"/>
                   <wp:docPr id="19" name="Picture 19"/>
                   <wp:cNvGraphicFramePr>
                     <a:graphicFrameLocks xmlns:a="http://schemas.openxmlformats.org/drawingml/2006/main" noChangeAspect="1"/>
@@ -8268,7 +8308,7 @@
                         <pic:spPr>
                           <a:xfrm>
                             <a:off x="0" y="0"/>
-                            <a:ext cx="1346451" cy="3549874"/>
+                            <a:ext cx="1519272" cy="3429162"/>
                           </a:xfrm>
                           <a:prstGeom prst="rect">
                             <a:avLst/>
@@ -9367,9 +9407,9 @@
                 <w:lang w:val="en-SG" w:eastAsia="zh-CN"/>
               </w:rPr>
               <w:drawing>
-                <wp:inline distT="0" distB="0" distL="0" distR="0" wp14:anchorId="37462ED1" wp14:editId="69D2B729">
-                  <wp:extent cx="1207170" cy="3225096"/>
-                  <wp:effectExtent l="0" t="0" r="0" b="0"/>
+                <wp:inline distT="0" distB="0" distL="0" distR="0" wp14:anchorId="37462ED1" wp14:editId="1708E473">
+                  <wp:extent cx="2806700" cy="3119859"/>
+                  <wp:effectExtent l="0" t="0" r="0" b="4445"/>
                   <wp:docPr id="16" name="Picture 16"/>
                   <wp:cNvGraphicFramePr>
                     <a:graphicFrameLocks xmlns:a="http://schemas.openxmlformats.org/drawingml/2006/main" noChangeAspect="1"/>
@@ -9396,7 +9436,7 @@
                         <pic:spPr>
                           <a:xfrm>
                             <a:off x="0" y="0"/>
-                            <a:ext cx="1259963" cy="3366138"/>
+                            <a:ext cx="2827065" cy="3142496"/>
                           </a:xfrm>
                           <a:prstGeom prst="rect">
                             <a:avLst/>
@@ -9478,7 +9518,31 @@
                 <w:shd w:val="clear" w:color="auto" w:fill="FFFFFF"/>
                 <w:lang w:val="en-SG" w:eastAsia="zh-CN"/>
               </w:rPr>
+              <w:t xml:space="preserve"> &amp; Redo</w:t>
+            </w:r>
+            <w:r>
+              <w:rPr>
+                <w:rFonts w:eastAsia="Times New Roman" w:cs="Times New Roman"/>
+                <w:i/>
+                <w:noProof/>
+                <w:color w:val="333333"/>
+                <w:sz w:val="18"/>
+                <w:shd w:val="clear" w:color="auto" w:fill="FFFFFF"/>
+                <w:lang w:val="en-SG" w:eastAsia="zh-CN"/>
+              </w:rPr>
               <w:t xml:space="preserve"> Command</w:t>
+            </w:r>
+            <w:r>
+              <w:rPr>
+                <w:rFonts w:eastAsia="Times New Roman" w:cs="Times New Roman"/>
+                <w:i/>
+                <w:noProof/>
+                <w:color w:val="333333"/>
+                <w:sz w:val="18"/>
+                <w:shd w:val="clear" w:color="auto" w:fill="FFFFFF"/>
+                <w:lang w:val="en-SG" w:eastAsia="zh-CN"/>
+              </w:rPr>
+              <w:t>s</w:t>
             </w:r>
           </w:p>
         </w:tc>
@@ -10015,8 +10079,8 @@
         <w:tblLook w:val="04A0" w:firstRow="1" w:lastRow="0" w:firstColumn="1" w:lastColumn="0" w:noHBand="0" w:noVBand="1"/>
       </w:tblPr>
       <w:tblGrid>
-        <w:gridCol w:w="4686"/>
-        <w:gridCol w:w="4674"/>
+        <w:gridCol w:w="4746"/>
+        <w:gridCol w:w="4614"/>
       </w:tblGrid>
       <w:tr>
         <w:tc>
@@ -10044,9 +10108,9 @@
                 <w:lang w:val="en-SG" w:eastAsia="zh-CN"/>
               </w:rPr>
               <w:drawing>
-                <wp:inline distT="0" distB="0" distL="0" distR="0" wp14:anchorId="348F8AEE" wp14:editId="01D19957">
-                  <wp:extent cx="2832100" cy="3486570"/>
-                  <wp:effectExtent l="0" t="0" r="6350" b="0"/>
+                <wp:inline distT="0" distB="0" distL="0" distR="0" wp14:anchorId="348F8AEE" wp14:editId="38820AF5">
+                  <wp:extent cx="2875575" cy="3288432"/>
+                  <wp:effectExtent l="0" t="0" r="1270" b="7620"/>
                   <wp:docPr id="13" name="Picture 13"/>
                   <wp:cNvGraphicFramePr>
                     <a:graphicFrameLocks xmlns:a="http://schemas.openxmlformats.org/drawingml/2006/main" noChangeAspect="1"/>
@@ -10073,7 +10137,7 @@
                         <pic:spPr>
                           <a:xfrm>
                             <a:off x="0" y="0"/>
-                            <a:ext cx="2875575" cy="3540091"/>
+                            <a:ext cx="2875575" cy="3288432"/>
                           </a:xfrm>
                           <a:prstGeom prst="rect">
                             <a:avLst/>
@@ -10211,16 +10275,25 @@
                 <w:shd w:val="clear" w:color="auto" w:fill="FFFFFF"/>
                 <w:lang w:eastAsia="ko-KR"/>
               </w:rPr>
-              <w:t>Presentation</w:t>
-            </w:r>
-            <w:r>
-              <w:rPr>
-                <w:rFonts w:asciiTheme="majorHAnsi" w:eastAsia="Times New Roman" w:hAnsiTheme="majorHAnsi" w:cstheme="majorHAnsi"/>
-                <w:color w:val="333333"/>
-                <w:shd w:val="clear" w:color="auto" w:fill="FFFFFF"/>
-                <w:lang w:eastAsia="ko-KR"/>
-              </w:rPr>
-              <w:t xml:space="preserve"> which has the index of 1,</w:t>
+              <w:t>Meet Galahad to Buy Shoes</w:t>
+            </w:r>
+            <w:r>
+              <w:rPr>
+                <w:rFonts w:asciiTheme="majorHAnsi" w:eastAsia="Times New Roman" w:hAnsiTheme="majorHAnsi" w:cstheme="majorHAnsi"/>
+                <w:color w:val="333333"/>
+                <w:shd w:val="clear" w:color="auto" w:fill="FFFFFF"/>
+                <w:lang w:eastAsia="ko-KR"/>
+              </w:rPr>
+              <w:t xml:space="preserve"> which has the index of 3</w:t>
+            </w:r>
+            <w:r>
+              <w:rPr>
+                <w:rFonts w:asciiTheme="majorHAnsi" w:eastAsia="Times New Roman" w:hAnsiTheme="majorHAnsi" w:cstheme="majorHAnsi"/>
+                <w:color w:val="333333"/>
+                <w:shd w:val="clear" w:color="auto" w:fill="FFFFFF"/>
+                <w:lang w:eastAsia="ko-KR"/>
+              </w:rPr>
+              <w:t>,</w:t>
             </w:r>
           </w:p>
           <w:p>
@@ -10286,7 +10359,15 @@
                 <w:szCs w:val="22"/>
                 <w:lang w:eastAsia="ko-KR"/>
               </w:rPr>
-              <w:t xml:space="preserve"> 1</w:t>
+              <w:t xml:space="preserve"> </w:t>
+            </w:r>
+            <w:r>
+              <w:rPr>
+                <w:rFonts w:ascii="Courier New" w:hAnsi="Courier New" w:cs="Courier New"/>
+                <w:szCs w:val="22"/>
+                <w:lang w:eastAsia="ko-KR"/>
+              </w:rPr>
+              <w:t>3</w:t>
             </w:r>
           </w:p>
           <w:p>
@@ -10678,8 +10759,8 @@
       <w:bookmarkStart w:id="36" w:name="find"/>
       <w:bookmarkStart w:id="37" w:name="exit"/>
       <w:bookmarkStart w:id="38" w:name="_Toc465216481"/>
-      <w:bookmarkStart w:id="39" w:name="_Toc464090224"/>
-      <w:bookmarkStart w:id="40" w:name="_Toc466037046"/>
+      <w:bookmarkStart w:id="39" w:name="_Toc466037046"/>
+      <w:bookmarkStart w:id="40" w:name="_Toc464090224"/>
       <w:bookmarkEnd w:id="36"/>
       <w:bookmarkEnd w:id="37"/>
       <w:r>
@@ -10714,7 +10795,7 @@
         <w:t>Task List</w:t>
       </w:r>
       <w:bookmarkEnd w:id="38"/>
-      <w:bookmarkEnd w:id="40"/>
+      <w:bookmarkEnd w:id="39"/>
     </w:p>
     <w:p>
       <w:pPr>
@@ -11423,9 +11504,9 @@
                 <w:lang w:val="en-SG" w:eastAsia="zh-CN"/>
               </w:rPr>
               <w:drawing>
-                <wp:inline distT="0" distB="0" distL="0" distR="0" wp14:anchorId="13DFEF45" wp14:editId="039572AB">
-                  <wp:extent cx="1335813" cy="3540091"/>
-                  <wp:effectExtent l="0" t="0" r="0" b="3810"/>
+                <wp:inline distT="0" distB="0" distL="0" distR="0" wp14:anchorId="13DFEF45" wp14:editId="7D0AA343">
+                  <wp:extent cx="1536700" cy="3468657"/>
+                  <wp:effectExtent l="0" t="0" r="6350" b="0"/>
                   <wp:docPr id="20" name="Picture 20"/>
                   <wp:cNvGraphicFramePr>
                     <a:graphicFrameLocks xmlns:a="http://schemas.openxmlformats.org/drawingml/2006/main" noChangeAspect="1"/>
@@ -11452,7 +11533,7 @@
                         <pic:spPr>
                           <a:xfrm>
                             <a:off x="0" y="0"/>
-                            <a:ext cx="1335813" cy="3540091"/>
+                            <a:ext cx="1538143" cy="3471915"/>
                           </a:xfrm>
                           <a:prstGeom prst="rect">
                             <a:avLst/>
@@ -11784,8 +11865,8 @@
           <w:rFonts w:asciiTheme="minorHAnsi" w:hAnsiTheme="minorHAnsi"/>
         </w:rPr>
       </w:pPr>
-      <w:bookmarkStart w:id="41" w:name="_Toc465216482"/>
-      <w:bookmarkStart w:id="42" w:name="_Toc466037047"/>
+      <w:bookmarkStart w:id="41" w:name="_Toc466037047"/>
+      <w:bookmarkStart w:id="42" w:name="_Toc465216482"/>
       <w:r>
         <w:rPr>
           <w:rFonts w:asciiTheme="minorHAnsi" w:hAnsiTheme="minorHAnsi"/>
@@ -11799,7 +11880,7 @@
         </w:rPr>
         <w:t>. Locating a Destination</w:t>
       </w:r>
-      <w:bookmarkEnd w:id="42"/>
+      <w:bookmarkEnd w:id="41"/>
     </w:p>
     <w:p>
       <w:pPr>
@@ -12015,8 +12096,8 @@
         <w:tblLook w:val="04A0" w:firstRow="1" w:lastRow="0" w:firstColumn="1" w:lastColumn="0" w:noHBand="0" w:noVBand="1"/>
       </w:tblPr>
       <w:tblGrid>
-        <w:gridCol w:w="4686"/>
-        <w:gridCol w:w="4674"/>
+        <w:gridCol w:w="5406"/>
+        <w:gridCol w:w="3954"/>
       </w:tblGrid>
       <w:tr>
         <w:tc>
@@ -12044,9 +12125,9 @@
                 <w:lang w:val="en-SG" w:eastAsia="zh-CN"/>
               </w:rPr>
               <w:drawing>
-                <wp:inline distT="0" distB="0" distL="0" distR="0" wp14:anchorId="219B79A5" wp14:editId="64966FFA">
-                  <wp:extent cx="2832100" cy="3486570"/>
-                  <wp:effectExtent l="0" t="0" r="6350" b="0"/>
+                <wp:inline distT="0" distB="0" distL="0" distR="0" wp14:anchorId="219B79A5" wp14:editId="50E9A65D">
+                  <wp:extent cx="3289913" cy="2489200"/>
+                  <wp:effectExtent l="0" t="0" r="6350" b="6350"/>
                   <wp:docPr id="1" name="Picture 1"/>
                   <wp:cNvGraphicFramePr>
                     <a:graphicFrameLocks xmlns:a="http://schemas.openxmlformats.org/drawingml/2006/main" noChangeAspect="1"/>
@@ -12059,7 +12140,7 @@
                           <pic:cNvPicPr/>
                         </pic:nvPicPr>
                         <pic:blipFill>
-                          <a:blip r:embed="rId18" cstate="print">
+                          <a:blip r:embed="rId20" cstate="print">
                             <a:extLst>
                               <a:ext uri="{28A0092B-C50C-407E-A947-70E740481C1C}">
                                 <a14:useLocalDpi xmlns:a14="http://schemas.microsoft.com/office/drawing/2010/main" val="0"/>
@@ -12073,7 +12154,7 @@
                         <pic:spPr>
                           <a:xfrm>
                             <a:off x="0" y="0"/>
-                            <a:ext cx="2875575" cy="3540091"/>
+                            <a:ext cx="3300935" cy="2497539"/>
                           </a:xfrm>
                           <a:prstGeom prst="rect">
                             <a:avLst/>
@@ -12227,7 +12308,16 @@
                 <w:shd w:val="clear" w:color="auto" w:fill="FFFFFF"/>
                 <w:lang w:eastAsia="ko-KR"/>
               </w:rPr>
-              <w:t xml:space="preserve"> which has the index of 1,</w:t>
+              <w:t xml:space="preserve"> which has the index of 3</w:t>
+            </w:r>
+            <w:r>
+              <w:rPr>
+                <w:rFonts w:asciiTheme="majorHAnsi" w:eastAsia="Times New Roman" w:hAnsiTheme="majorHAnsi" w:cstheme="majorHAnsi"/>
+                <w:color w:val="333333"/>
+                <w:shd w:val="clear" w:color="auto" w:fill="FFFFFF"/>
+                <w:lang w:eastAsia="ko-KR"/>
+              </w:rPr>
+              <w:t>,</w:t>
             </w:r>
           </w:p>
           <w:p>
@@ -12293,7 +12383,7 @@
                 <w:szCs w:val="22"/>
                 <w:lang w:eastAsia="ko-KR"/>
               </w:rPr>
-              <w:t xml:space="preserve"> 1</w:t>
+              <w:t xml:space="preserve"> 3</w:t>
             </w:r>
           </w:p>
           <w:p>
@@ -12706,9 +12796,9 @@
                 <w:lang w:val="en-SG" w:eastAsia="zh-CN"/>
               </w:rPr>
               <w:drawing>
-                <wp:inline distT="0" distB="0" distL="0" distR="0" wp14:anchorId="6C8B8BB7" wp14:editId="407BD32E">
-                  <wp:extent cx="1352844" cy="3540091"/>
-                  <wp:effectExtent l="0" t="0" r="0" b="3810"/>
+                <wp:inline distT="0" distB="0" distL="0" distR="0" wp14:anchorId="6C8B8BB7" wp14:editId="09DA1E82">
+                  <wp:extent cx="2781300" cy="3114821"/>
+                  <wp:effectExtent l="0" t="0" r="0" b="9525"/>
                   <wp:docPr id="6" name="Picture 6"/>
                   <wp:cNvGraphicFramePr>
                     <a:graphicFrameLocks xmlns:a="http://schemas.openxmlformats.org/drawingml/2006/main" noChangeAspect="1"/>
@@ -12721,7 +12811,7 @@
                           <pic:cNvPicPr/>
                         </pic:nvPicPr>
                         <pic:blipFill>
-                          <a:blip r:embed="rId20" cstate="print">
+                          <a:blip r:embed="rId21" cstate="print">
                             <a:extLst>
                               <a:ext uri="{28A0092B-C50C-407E-A947-70E740481C1C}">
                                 <a14:useLocalDpi xmlns:a14="http://schemas.microsoft.com/office/drawing/2010/main" val="0"/>
@@ -12735,7 +12825,7 @@
                         <pic:spPr>
                           <a:xfrm>
                             <a:off x="0" y="0"/>
-                            <a:ext cx="1352844" cy="3540091"/>
+                            <a:ext cx="2795080" cy="3130254"/>
                           </a:xfrm>
                           <a:prstGeom prst="rect">
                             <a:avLst/>
@@ -12874,7 +12964,7 @@
                 <w:shd w:val="clear" w:color="auto" w:fill="FFFFFF"/>
                 <w:lang w:eastAsia="ko-KR"/>
               </w:rPr>
-              <w:t xml:space="preserve">If you wish to exit </w:t>
+              <w:t xml:space="preserve">If you wish to clear all data in </w:t>
             </w:r>
             <w:proofErr w:type="spellStart"/>
             <w:r>
@@ -12976,7 +13066,65 @@
                 <w:shd w:val="clear" w:color="auto" w:fill="FFFFFF"/>
                 <w:lang w:eastAsia="ko-KR"/>
               </w:rPr>
-              <w:t xml:space="preserve"> the </w:t>
+              <w:t xml:space="preserve"> the Command</w:t>
+            </w:r>
+            <w:r>
+              <w:rPr>
+                <w:rFonts w:asciiTheme="majorHAnsi" w:eastAsia="Times New Roman" w:hAnsiTheme="majorHAnsi" w:cstheme="majorHAnsi"/>
+                <w:color w:val="333333"/>
+                <w:shd w:val="clear" w:color="auto" w:fill="FFFFFF"/>
+                <w:lang w:eastAsia="ko-KR"/>
+              </w:rPr>
+              <w:t xml:space="preserve"> Bar</w:t>
+            </w:r>
+            <w:r>
+              <w:rPr>
+                <w:rFonts w:asciiTheme="majorHAnsi" w:eastAsia="Times New Roman" w:hAnsiTheme="majorHAnsi" w:cstheme="majorHAnsi"/>
+                <w:color w:val="333333"/>
+                <w:shd w:val="clear" w:color="auto" w:fill="FFFFFF"/>
+                <w:lang w:eastAsia="ko-KR"/>
+              </w:rPr>
+              <w:t>.</w:t>
+            </w:r>
+          </w:p>
+          <w:p>
+            <w:pPr>
+              <w:jc w:val="both"/>
+              <w:rPr>
+                <w:rFonts w:asciiTheme="majorHAnsi" w:eastAsia="Times New Roman" w:hAnsiTheme="majorHAnsi" w:cstheme="majorHAnsi"/>
+                <w:color w:val="333333"/>
+                <w:shd w:val="clear" w:color="auto" w:fill="FFFFFF"/>
+                <w:lang w:eastAsia="ko-KR"/>
+              </w:rPr>
+            </w:pPr>
+          </w:p>
+          <w:p>
+            <w:pPr>
+              <w:jc w:val="both"/>
+              <w:rPr>
+                <w:rFonts w:asciiTheme="majorHAnsi" w:eastAsia="Times New Roman" w:hAnsiTheme="majorHAnsi" w:cstheme="majorHAnsi"/>
+                <w:color w:val="333333"/>
+                <w:shd w:val="clear" w:color="auto" w:fill="FFFFFF"/>
+                <w:lang w:eastAsia="ko-KR"/>
+              </w:rPr>
+            </w:pPr>
+            <w:r>
+              <w:rPr>
+                <w:rFonts w:asciiTheme="majorHAnsi" w:eastAsia="Times New Roman" w:hAnsiTheme="majorHAnsi" w:cstheme="majorHAnsi"/>
+                <w:color w:val="333333"/>
+                <w:shd w:val="clear" w:color="auto" w:fill="FFFFFF"/>
+                <w:lang w:eastAsia="ko-KR"/>
+              </w:rPr>
+              <w:t>After entering the command</w:t>
+            </w:r>
+            <w:r>
+              <w:rPr>
+                <w:rFonts w:asciiTheme="majorHAnsi" w:eastAsia="Times New Roman" w:hAnsiTheme="majorHAnsi" w:cstheme="majorHAnsi"/>
+                <w:color w:val="333333"/>
+                <w:shd w:val="clear" w:color="auto" w:fill="FFFFFF"/>
+                <w:lang w:eastAsia="ko-KR"/>
+              </w:rPr>
+              <w:t xml:space="preserve">, a prompt will appear in the </w:t>
             </w:r>
             <w:proofErr w:type="spellStart"/>
             <w:r>
@@ -12986,7 +13134,7 @@
                 <w:shd w:val="clear" w:color="auto" w:fill="FFFFFF"/>
                 <w:lang w:eastAsia="ko-KR"/>
               </w:rPr>
-              <w:t>CommandBox</w:t>
+              <w:t>MessageBox</w:t>
             </w:r>
             <w:proofErr w:type="spellEnd"/>
             <w:r>
@@ -12996,7 +13144,7 @@
                 <w:shd w:val="clear" w:color="auto" w:fill="FFFFFF"/>
                 <w:lang w:eastAsia="ko-KR"/>
               </w:rPr>
-              <w:t>.</w:t>
+              <w:t xml:space="preserve"> asking you to confirm this action.</w:t>
             </w:r>
           </w:p>
           <w:p>
@@ -13027,16 +13175,76 @@
                 <w:shd w:val="clear" w:color="auto" w:fill="FFFFFF"/>
                 <w:lang w:eastAsia="ko-KR"/>
               </w:rPr>
-              <w:t>After entering the command</w:t>
-            </w:r>
-            <w:r>
-              <w:rPr>
-                <w:rFonts w:asciiTheme="majorHAnsi" w:eastAsia="Times New Roman" w:hAnsiTheme="majorHAnsi" w:cstheme="majorHAnsi"/>
-                <w:color w:val="333333"/>
-                <w:shd w:val="clear" w:color="auto" w:fill="FFFFFF"/>
-                <w:lang w:eastAsia="ko-KR"/>
-              </w:rPr>
-              <w:t xml:space="preserve">, a prompt will appear in the </w:t>
+              <w:t>To proceed, enter</w:t>
+            </w:r>
+          </w:p>
+          <w:p>
+            <w:pPr>
+              <w:jc w:val="center"/>
+              <w:rPr>
+                <w:rFonts w:ascii="Courier New" w:eastAsia="Times New Roman" w:hAnsi="Courier New" w:cs="Courier New"/>
+                <w:color w:val="333333"/>
+                <w:shd w:val="clear" w:color="auto" w:fill="FFFFFF"/>
+                <w:lang w:eastAsia="ko-KR"/>
+              </w:rPr>
+            </w:pPr>
+            <w:r>
+              <w:rPr>
+                <w:rFonts w:ascii="Courier New" w:eastAsia="Times New Roman" w:hAnsi="Courier New" w:cs="Courier New"/>
+                <w:color w:val="333333"/>
+                <w:shd w:val="clear" w:color="auto" w:fill="FFFFFF"/>
+                <w:lang w:eastAsia="ko-KR"/>
+              </w:rPr>
+              <w:t>Y</w:t>
+            </w:r>
+            <w:r>
+              <w:rPr>
+                <w:rFonts w:ascii="Courier New" w:eastAsia="Times New Roman" w:hAnsi="Courier New" w:cs="Courier New"/>
+                <w:color w:val="333333"/>
+                <w:shd w:val="clear" w:color="auto" w:fill="FFFFFF"/>
+                <w:lang w:eastAsia="ko-KR"/>
+              </w:rPr>
+              <w:t>es</w:t>
+            </w:r>
+          </w:p>
+          <w:p>
+            <w:pPr>
+              <w:jc w:val="both"/>
+              <w:rPr>
+                <w:rFonts w:asciiTheme="majorHAnsi" w:eastAsia="Times New Roman" w:hAnsiTheme="majorHAnsi" w:cstheme="majorHAnsi"/>
+                <w:color w:val="333333"/>
+                <w:shd w:val="clear" w:color="auto" w:fill="FFFFFF"/>
+                <w:lang w:eastAsia="ko-KR"/>
+              </w:rPr>
+            </w:pPr>
+            <w:proofErr w:type="gramStart"/>
+            <w:r>
+              <w:rPr>
+                <w:rFonts w:asciiTheme="majorHAnsi" w:eastAsia="Times New Roman" w:hAnsiTheme="majorHAnsi" w:cstheme="majorHAnsi"/>
+                <w:color w:val="333333"/>
+                <w:shd w:val="clear" w:color="auto" w:fill="FFFFFF"/>
+                <w:lang w:eastAsia="ko-KR"/>
+              </w:rPr>
+              <w:t>into</w:t>
+            </w:r>
+            <w:proofErr w:type="gramEnd"/>
+            <w:r>
+              <w:rPr>
+                <w:rFonts w:asciiTheme="majorHAnsi" w:eastAsia="Times New Roman" w:hAnsiTheme="majorHAnsi" w:cstheme="majorHAnsi"/>
+                <w:color w:val="333333"/>
+                <w:shd w:val="clear" w:color="auto" w:fill="FFFFFF"/>
+                <w:lang w:eastAsia="ko-KR"/>
+              </w:rPr>
+              <w:t xml:space="preserve"> the Command Bar, </w:t>
+            </w:r>
+            <w:r>
+              <w:rPr>
+                <w:rFonts w:asciiTheme="majorHAnsi" w:eastAsia="Times New Roman" w:hAnsiTheme="majorHAnsi" w:cstheme="majorHAnsi"/>
+                <w:color w:val="333333"/>
+                <w:shd w:val="clear" w:color="auto" w:fill="FFFFFF"/>
+                <w:lang w:eastAsia="ko-KR"/>
+              </w:rPr>
+              <w:t xml:space="preserve">and </w:t>
             </w:r>
             <w:proofErr w:type="spellStart"/>
             <w:r>
@@ -13046,7 +13254,7 @@
                 <w:shd w:val="clear" w:color="auto" w:fill="FFFFFF"/>
                 <w:lang w:eastAsia="ko-KR"/>
               </w:rPr>
-              <w:t>MessageBox</w:t>
+              <w:t>SmartyDo</w:t>
             </w:r>
             <w:proofErr w:type="spellEnd"/>
             <w:r>
@@ -13056,7 +13264,7 @@
                 <w:shd w:val="clear" w:color="auto" w:fill="FFFFFF"/>
                 <w:lang w:eastAsia="ko-KR"/>
               </w:rPr>
-              <w:t xml:space="preserve"> asking you to confirm this action.</w:t>
+              <w:t xml:space="preserve"> will clear all saved data.</w:t>
             </w:r>
           </w:p>
         </w:tc>
@@ -13112,7 +13320,7 @@
         </w:rPr>
         <w:t>. Exit</w:t>
       </w:r>
-      <w:bookmarkEnd w:id="39"/>
+      <w:bookmarkEnd w:id="40"/>
       <w:r>
         <w:rPr>
           <w:rFonts w:asciiTheme="minorHAnsi" w:hAnsiTheme="minorHAnsi"/>
@@ -13126,7 +13334,7 @@
         </w:rPr>
         <w:t>SmartyDo</w:t>
       </w:r>
-      <w:bookmarkEnd w:id="41"/>
+      <w:bookmarkEnd w:id="42"/>
       <w:bookmarkEnd w:id="44"/>
       <w:proofErr w:type="spellEnd"/>
     </w:p>
@@ -13274,9 +13482,9 @@
                 <w:lang w:val="en-SG" w:eastAsia="zh-CN"/>
               </w:rPr>
               <w:drawing>
-                <wp:inline distT="0" distB="0" distL="0" distR="0" wp14:anchorId="476E02AC" wp14:editId="3CF6E634">
-                  <wp:extent cx="1352844" cy="3540091"/>
-                  <wp:effectExtent l="0" t="0" r="0" b="3810"/>
+                <wp:inline distT="0" distB="0" distL="0" distR="0" wp14:anchorId="476E02AC" wp14:editId="0C6AB9A8">
+                  <wp:extent cx="1574800" cy="3578212"/>
+                  <wp:effectExtent l="0" t="0" r="6350" b="3810"/>
                   <wp:docPr id="21" name="Picture 21"/>
                   <wp:cNvGraphicFramePr>
                     <a:graphicFrameLocks xmlns:a="http://schemas.openxmlformats.org/drawingml/2006/main" noChangeAspect="1"/>
@@ -13289,7 +13497,7 @@
                           <pic:cNvPicPr/>
                         </pic:nvPicPr>
                         <pic:blipFill>
-                          <a:blip r:embed="rId20" cstate="print">
+                          <a:blip r:embed="rId22" cstate="print">
                             <a:extLst>
                               <a:ext uri="{28A0092B-C50C-407E-A947-70E740481C1C}">
                                 <a14:useLocalDpi xmlns:a14="http://schemas.microsoft.com/office/drawing/2010/main" val="0"/>
@@ -13303,7 +13511,7 @@
                         <pic:spPr>
                           <a:xfrm>
                             <a:off x="0" y="0"/>
-                            <a:ext cx="1352844" cy="3540091"/>
+                            <a:ext cx="1577565" cy="3584494"/>
                           </a:xfrm>
                           <a:prstGeom prst="rect">
                             <a:avLst/>
@@ -13544,19 +13752,46 @@
                 <w:shd w:val="clear" w:color="auto" w:fill="FFFFFF"/>
                 <w:lang w:eastAsia="ko-KR"/>
               </w:rPr>
-              <w:t xml:space="preserve"> the </w:t>
-            </w:r>
-            <w:proofErr w:type="spellStart"/>
-            <w:r>
-              <w:rPr>
-                <w:rFonts w:asciiTheme="majorHAnsi" w:eastAsia="Times New Roman" w:hAnsiTheme="majorHAnsi" w:cstheme="majorHAnsi"/>
-                <w:color w:val="333333"/>
-                <w:shd w:val="clear" w:color="auto" w:fill="FFFFFF"/>
-                <w:lang w:eastAsia="ko-KR"/>
-              </w:rPr>
-              <w:t>CommandBox</w:t>
-            </w:r>
-            <w:proofErr w:type="spellEnd"/>
+              <w:t xml:space="preserve"> the Co</w:t>
+            </w:r>
+            <w:bookmarkStart w:id="45" w:name="_GoBack"/>
+            <w:bookmarkEnd w:id="45"/>
+            <w:r>
+              <w:rPr>
+                <w:rFonts w:asciiTheme="majorHAnsi" w:eastAsia="Times New Roman" w:hAnsiTheme="majorHAnsi" w:cstheme="majorHAnsi"/>
+                <w:color w:val="333333"/>
+                <w:shd w:val="clear" w:color="auto" w:fill="FFFFFF"/>
+                <w:lang w:eastAsia="ko-KR"/>
+              </w:rPr>
+              <w:t>mmand</w:t>
+            </w:r>
+            <w:r>
+              <w:rPr>
+                <w:rFonts w:asciiTheme="majorHAnsi" w:eastAsia="Times New Roman" w:hAnsiTheme="majorHAnsi" w:cstheme="majorHAnsi"/>
+                <w:color w:val="333333"/>
+                <w:shd w:val="clear" w:color="auto" w:fill="FFFFFF"/>
+                <w:lang w:eastAsia="ko-KR"/>
+              </w:rPr>
+              <w:t xml:space="preserve"> </w:t>
+            </w:r>
+            <w:r>
+              <w:rPr>
+                <w:rFonts w:asciiTheme="majorHAnsi" w:eastAsia="Times New Roman" w:hAnsiTheme="majorHAnsi" w:cstheme="majorHAnsi"/>
+                <w:color w:val="333333"/>
+                <w:shd w:val="clear" w:color="auto" w:fill="FFFFFF"/>
+                <w:lang w:eastAsia="ko-KR"/>
+              </w:rPr>
+              <w:t>B</w:t>
+            </w:r>
+            <w:r>
+              <w:rPr>
+                <w:rFonts w:asciiTheme="majorHAnsi" w:eastAsia="Times New Roman" w:hAnsiTheme="majorHAnsi" w:cstheme="majorHAnsi"/>
+                <w:color w:val="333333"/>
+                <w:shd w:val="clear" w:color="auto" w:fill="FFFFFF"/>
+                <w:lang w:eastAsia="ko-KR"/>
+              </w:rPr>
+              <w:t>ar</w:t>
+            </w:r>
             <w:r>
               <w:rPr>
                 <w:rFonts w:asciiTheme="majorHAnsi" w:eastAsia="Times New Roman" w:hAnsiTheme="majorHAnsi" w:cstheme="majorHAnsi"/>
@@ -13620,10 +13855,10 @@
           <w:lang w:eastAsia="ko-KR"/>
         </w:rPr>
       </w:pPr>
-      <w:bookmarkStart w:id="45" w:name="smart-features"/>
-      <w:bookmarkStart w:id="46" w:name="_Toc465216483"/>
-      <w:bookmarkStart w:id="47" w:name="_Toc466037050"/>
-      <w:bookmarkEnd w:id="45"/>
+      <w:bookmarkStart w:id="46" w:name="smart-features"/>
+      <w:bookmarkStart w:id="47" w:name="_Toc465216483"/>
+      <w:bookmarkStart w:id="48" w:name="_Toc466037050"/>
+      <w:bookmarkEnd w:id="46"/>
       <w:r>
         <w:rPr>
           <w:rFonts w:asciiTheme="minorHAnsi" w:hAnsiTheme="minorHAnsi"/>
@@ -13637,8 +13872,8 @@
         </w:rPr>
         <w:t>Smart Features</w:t>
       </w:r>
-      <w:bookmarkEnd w:id="46"/>
       <w:bookmarkEnd w:id="47"/>
+      <w:bookmarkEnd w:id="48"/>
     </w:p>
     <w:p>
       <w:pPr>
@@ -13647,8 +13882,8 @@
           <w:rFonts w:asciiTheme="minorHAnsi" w:hAnsiTheme="minorHAnsi"/>
         </w:rPr>
       </w:pPr>
-      <w:bookmarkStart w:id="48" w:name="_Toc465216484"/>
-      <w:bookmarkStart w:id="49" w:name="_Toc466037051"/>
+      <w:bookmarkStart w:id="49" w:name="_Toc465216484"/>
+      <w:bookmarkStart w:id="50" w:name="_Toc466037051"/>
       <w:r>
         <w:rPr>
           <w:rFonts w:asciiTheme="minorHAnsi" w:hAnsiTheme="minorHAnsi"/>
@@ -13662,8 +13897,8 @@
         </w:rPr>
         <w:t>FlexiCommand</w:t>
       </w:r>
-      <w:bookmarkEnd w:id="48"/>
       <w:bookmarkEnd w:id="49"/>
+      <w:bookmarkEnd w:id="50"/>
       <w:proofErr w:type="spellEnd"/>
     </w:p>
     <w:p>
@@ -13698,8 +13933,8 @@
           <w:rFonts w:asciiTheme="minorHAnsi" w:hAnsiTheme="minorHAnsi"/>
         </w:rPr>
       </w:pPr>
-      <w:bookmarkStart w:id="50" w:name="_Toc465216485"/>
-      <w:bookmarkStart w:id="51" w:name="_Toc466037052"/>
+      <w:bookmarkStart w:id="51" w:name="_Toc465216485"/>
+      <w:bookmarkStart w:id="52" w:name="_Toc466037052"/>
       <w:r>
         <w:rPr>
           <w:rFonts w:asciiTheme="minorHAnsi" w:hAnsiTheme="minorHAnsi"/>
@@ -13712,8 +13947,8 @@
         </w:rPr>
         <w:t>ata</w:t>
       </w:r>
-      <w:bookmarkEnd w:id="50"/>
       <w:bookmarkEnd w:id="51"/>
+      <w:bookmarkEnd w:id="52"/>
     </w:p>
     <w:p>
       <w:pPr>
@@ -13758,8 +13993,8 @@
           <w:lang w:eastAsia="ko-KR"/>
         </w:rPr>
       </w:pPr>
-      <w:bookmarkStart w:id="52" w:name="_Toc465216486"/>
-      <w:bookmarkStart w:id="53" w:name="_Toc466037053"/>
+      <w:bookmarkStart w:id="53" w:name="_Toc465216486"/>
+      <w:bookmarkStart w:id="54" w:name="_Toc466037053"/>
       <w:r>
         <w:rPr>
           <w:rFonts w:asciiTheme="minorHAnsi" w:hAnsiTheme="minorHAnsi"/>
@@ -13768,8 +14003,8 @@
         <w:lastRenderedPageBreak/>
         <w:t>5. Summary</w:t>
       </w:r>
-      <w:bookmarkEnd w:id="52"/>
       <w:bookmarkEnd w:id="53"/>
+      <w:bookmarkEnd w:id="54"/>
     </w:p>
     <w:p>
       <w:pPr>
@@ -13779,8 +14014,8 @@
           <w:lang w:eastAsia="ko-KR"/>
         </w:rPr>
       </w:pPr>
-      <w:bookmarkStart w:id="54" w:name="_Toc465216487"/>
-      <w:bookmarkStart w:id="55" w:name="_Toc466037054"/>
+      <w:bookmarkStart w:id="55" w:name="_Toc465216487"/>
+      <w:bookmarkStart w:id="56" w:name="_Toc466037054"/>
       <w:r>
         <w:rPr>
           <w:rFonts w:asciiTheme="minorHAnsi" w:hAnsiTheme="minorHAnsi"/>
@@ -13795,8 +14030,8 @@
         </w:rPr>
         <w:t xml:space="preserve"> Command Summary</w:t>
       </w:r>
-      <w:bookmarkEnd w:id="54"/>
       <w:bookmarkEnd w:id="55"/>
+      <w:bookmarkEnd w:id="56"/>
     </w:p>
     <w:tbl>
       <w:tblPr>
@@ -13831,8 +14066,8 @@
                 <w:lang w:eastAsia="ko-KR"/>
               </w:rPr>
             </w:pPr>
-            <w:bookmarkStart w:id="56" w:name="flexicommand"/>
-            <w:bookmarkEnd w:id="56"/>
+            <w:bookmarkStart w:id="57" w:name="flexicommand"/>
+            <w:bookmarkEnd w:id="57"/>
             <w:r>
               <w:rPr>
                 <w:lang w:eastAsia="ko-KR"/>
@@ -15207,8 +15442,6 @@
                 <w:lang w:eastAsia="ko-KR"/>
               </w:rPr>
             </w:pPr>
-            <w:bookmarkStart w:id="57" w:name="_GoBack"/>
-            <w:bookmarkEnd w:id="57"/>
           </w:p>
         </w:tc>
         <w:tc>
@@ -15759,8 +15992,8 @@
       </w:r>
     </w:p>
     <w:sectPr>
-      <w:footerReference w:type="even" r:id="rId21"/>
-      <w:footerReference w:type="default" r:id="rId22"/>
+      <w:footerReference w:type="even" r:id="rId23"/>
+      <w:footerReference w:type="default" r:id="rId24"/>
       <w:pgSz w:w="12240" w:h="15840"/>
       <w:pgMar w:top="1440" w:right="1440" w:bottom="1440" w:left="1440" w:header="720" w:footer="720" w:gutter="0"/>
       <w:cols w:space="720"/>
@@ -15864,7 +16097,7 @@
         <w:rStyle w:val="PageNumber"/>
         <w:noProof/>
       </w:rPr>
-      <w:t>15</w:t>
+      <w:t>16</w:t>
     </w:r>
     <w:r>
       <w:rPr>
@@ -15923,7 +16156,7 @@
         <v:path o:extrusionok="f" gradientshapeok="t" o:connecttype="rect"/>
         <o:lock v:ext="edit" aspectratio="t"/>
       </v:shapetype>
-      <v:shape id="_x0000_i1029" type="#_x0000_t75" style="width:249pt;height:249pt;visibility:visible;mso-wrap-style:square" o:bullet="t">
+      <v:shape id="_x0000_i1036" type="#_x0000_t75" style="width:249pt;height:249pt;visibility:visible;mso-wrap-style:square" o:bullet="t">
         <v:imagedata r:id="rId1" o:title=""/>
       </v:shape>
     </w:pict>
@@ -20271,7 +20504,7 @@
 </file>
 
 <file path=customXml/itemProps1.xml><?xml version="1.0" encoding="utf-8"?>
-<ds:datastoreItem xmlns:ds="http://schemas.openxmlformats.org/officeDocument/2006/customXml" ds:itemID="{CF797FC2-F47C-41E5-B2A5-F42EA84949B2}">
+<ds:datastoreItem xmlns:ds="http://schemas.openxmlformats.org/officeDocument/2006/customXml" ds:itemID="{6BC64AFD-6B62-4DBD-8F35-2259FE4781E2}">
   <ds:schemaRefs>
     <ds:schemaRef ds:uri="http://schemas.openxmlformats.org/officeDocument/2006/bibliography"/>
   </ds:schemaRefs>

</xml_diff>

<commit_message>
found some formatting errors and some minor mistakes in docx
</commit_message>
<xml_diff>
--- a/docs/UserGuide.docx
+++ b/docs/UserGuide.docx
@@ -10,7 +10,7 @@
       <w:bookmarkEnd w:id="0"/>
       <w:r>
         <w:pict w14:anchorId="1BA8A167">
-          <v:shape id="Picture 7" o:spid="_x0000_i1025" type="#_x0000_t75" style="width:25.5pt;height:25.5pt;visibility:visible;mso-wrap-style:square">
+          <v:shape id="Picture 7" o:spid="_x0000_i1025" type="#_x0000_t75" style="width:25.8pt;height:25.8pt;visibility:visible;mso-wrap-style:square">
             <v:imagedata r:id="rId8" o:title=""/>
           </v:shape>
         </w:pict>
@@ -18,7 +18,6 @@
       <w:r>
         <w:t xml:space="preserve"> </w:t>
       </w:r>
-      <w:proofErr w:type="spellStart"/>
       <w:r>
         <w:rPr>
           <w:b/>
@@ -28,7 +27,6 @@
         <w:t>SmartyDo</w:t>
       </w:r>
       <w:bookmarkStart w:id="1" w:name="_Toc464090075"/>
-      <w:proofErr w:type="spellEnd"/>
       <w:r>
         <w:rPr>
           <w:b/>
@@ -1799,19 +1797,11 @@
           <w:rFonts w:asciiTheme="majorHAnsi" w:hAnsiTheme="majorHAnsi" w:cstheme="majorHAnsi"/>
         </w:rPr>
       </w:pPr>
-      <w:proofErr w:type="spellStart"/>
       <w:r>
         <w:rPr>
           <w:rFonts w:asciiTheme="majorHAnsi" w:hAnsiTheme="majorHAnsi" w:cstheme="majorHAnsi"/>
         </w:rPr>
-        <w:t>SmartyDo</w:t>
-      </w:r>
-      <w:proofErr w:type="spellEnd"/>
-      <w:r>
-        <w:rPr>
-          <w:rFonts w:asciiTheme="majorHAnsi" w:hAnsiTheme="majorHAnsi" w:cstheme="majorHAnsi"/>
-        </w:rPr>
-        <w:t xml:space="preserve"> is a </w:t>
+        <w:t xml:space="preserve">SmartyDo is a </w:t>
       </w:r>
       <w:r>
         <w:rPr>
@@ -1824,35 +1814,7 @@
         <w:rPr>
           <w:rFonts w:asciiTheme="majorHAnsi" w:hAnsiTheme="majorHAnsi" w:cstheme="majorHAnsi"/>
         </w:rPr>
-        <w:t xml:space="preserve"> application. With </w:t>
-      </w:r>
-      <w:proofErr w:type="spellStart"/>
-      <w:r>
-        <w:rPr>
-          <w:rFonts w:asciiTheme="majorHAnsi" w:hAnsiTheme="majorHAnsi" w:cstheme="majorHAnsi"/>
-        </w:rPr>
-        <w:t>SmartyDo</w:t>
-      </w:r>
-      <w:proofErr w:type="spellEnd"/>
-      <w:r>
-        <w:rPr>
-          <w:rFonts w:asciiTheme="majorHAnsi" w:hAnsiTheme="majorHAnsi" w:cstheme="majorHAnsi"/>
-        </w:rPr>
-        <w:t xml:space="preserve">, forgetting upcoming deadlines and sleepless nights over incomplete tasks are a thing of the past. </w:t>
-      </w:r>
-      <w:proofErr w:type="spellStart"/>
-      <w:r>
-        <w:rPr>
-          <w:rFonts w:asciiTheme="majorHAnsi" w:hAnsiTheme="majorHAnsi" w:cstheme="majorHAnsi"/>
-        </w:rPr>
-        <w:t>SmartyDo</w:t>
-      </w:r>
-      <w:proofErr w:type="spellEnd"/>
-      <w:r>
-        <w:rPr>
-          <w:rFonts w:asciiTheme="majorHAnsi" w:hAnsiTheme="majorHAnsi" w:cstheme="majorHAnsi"/>
-        </w:rPr>
-        <w:t xml:space="preserve"> </w:t>
+        <w:t xml:space="preserve"> application. With SmartyDo, forgetting upcoming deadlines and sleepless nights over incomplete tasks are a thing of the past. SmartyDo </w:t>
       </w:r>
       <w:r>
         <w:rPr>
@@ -1865,21 +1827,7 @@
         <w:rPr>
           <w:rFonts w:asciiTheme="majorHAnsi" w:hAnsiTheme="majorHAnsi" w:cstheme="majorHAnsi"/>
         </w:rPr>
-        <w:t xml:space="preserve"> by showing the lists of tasks that can be completed simultaneously. Treat </w:t>
-      </w:r>
-      <w:proofErr w:type="spellStart"/>
-      <w:r>
-        <w:rPr>
-          <w:rFonts w:asciiTheme="majorHAnsi" w:hAnsiTheme="majorHAnsi" w:cstheme="majorHAnsi"/>
-        </w:rPr>
-        <w:t>SmartyDo</w:t>
-      </w:r>
-      <w:proofErr w:type="spellEnd"/>
-      <w:r>
-        <w:rPr>
-          <w:rFonts w:asciiTheme="majorHAnsi" w:hAnsiTheme="majorHAnsi" w:cstheme="majorHAnsi"/>
-        </w:rPr>
-        <w:t xml:space="preserve"> like your personal assistant and just focus on </w:t>
+        <w:t xml:space="preserve"> by showing the lists of tasks that can be completed simultaneously. Treat SmartyDo like your personal assistant and just focus on </w:t>
       </w:r>
       <w:r>
         <w:rPr>
@@ -1941,17 +1889,8 @@
           <w:rFonts w:asciiTheme="majorHAnsi" w:hAnsiTheme="majorHAnsi" w:cstheme="majorHAnsi"/>
           <w:b/>
         </w:rPr>
-        <w:t xml:space="preserve"> </w:t>
-      </w:r>
-      <w:proofErr w:type="spellStart"/>
-      <w:r>
-        <w:rPr>
-          <w:rFonts w:asciiTheme="majorHAnsi" w:hAnsiTheme="majorHAnsi" w:cstheme="majorHAnsi"/>
-          <w:b/>
-        </w:rPr>
-        <w:t>SmartyDo</w:t>
-      </w:r>
-      <w:proofErr w:type="spellEnd"/>
+        <w:t xml:space="preserve"> SmartyDo</w:t>
+      </w:r>
       <w:r>
         <w:rPr>
           <w:rFonts w:asciiTheme="majorHAnsi" w:hAnsiTheme="majorHAnsi" w:cstheme="majorHAnsi"/>
@@ -1976,58 +1915,40 @@
         <w:rPr>
           <w:rFonts w:asciiTheme="majorHAnsi" w:hAnsiTheme="majorHAnsi" w:cstheme="majorHAnsi"/>
         </w:rPr>
-        <w:t xml:space="preserve"> file to start </w:t>
-      </w:r>
-      <w:proofErr w:type="spellStart"/>
+        <w:t xml:space="preserve"> file to start SmartyDo. You will be greeted with a simple interface that has </w:t>
+      </w:r>
       <w:r>
         <w:rPr>
           <w:rFonts w:asciiTheme="majorHAnsi" w:hAnsiTheme="majorHAnsi" w:cstheme="majorHAnsi"/>
         </w:rPr>
-        <w:t>SmartyDo</w:t>
-      </w:r>
-      <w:proofErr w:type="spellEnd"/>
+        <w:t>three components:</w:t>
+      </w:r>
       <w:r>
         <w:rPr>
           <w:rFonts w:asciiTheme="majorHAnsi" w:hAnsiTheme="majorHAnsi" w:cstheme="majorHAnsi"/>
         </w:rPr>
-        <w:t xml:space="preserve">. You will be greeted with a simple interface that has </w:t>
-      </w:r>
-      <w:r>
-        <w:rPr>
-          <w:rFonts w:asciiTheme="majorHAnsi" w:hAnsiTheme="majorHAnsi" w:cstheme="majorHAnsi"/>
-        </w:rPr>
-        <w:t>three components:</w:t>
-      </w:r>
-      <w:r>
-        <w:rPr>
-          <w:rFonts w:asciiTheme="majorHAnsi" w:hAnsiTheme="majorHAnsi" w:cstheme="majorHAnsi"/>
-        </w:rPr>
         <w:t xml:space="preserve"> a </w:t>
       </w:r>
-      <w:proofErr w:type="spellStart"/>
       <w:r>
         <w:rPr>
           <w:rFonts w:asciiTheme="majorHAnsi" w:hAnsiTheme="majorHAnsi" w:cstheme="majorHAnsi"/>
           <w:b/>
         </w:rPr>
-        <w:t>VisualBox</w:t>
-      </w:r>
-      <w:proofErr w:type="spellEnd"/>
+        <w:t>Visual Box</w:t>
+      </w:r>
       <w:r>
         <w:rPr>
           <w:rFonts w:asciiTheme="majorHAnsi" w:hAnsiTheme="majorHAnsi" w:cstheme="majorHAnsi"/>
         </w:rPr>
         <w:t xml:space="preserve">, a </w:t>
       </w:r>
-      <w:proofErr w:type="spellStart"/>
       <w:r>
         <w:rPr>
           <w:rFonts w:asciiTheme="majorHAnsi" w:hAnsiTheme="majorHAnsi" w:cstheme="majorHAnsi"/>
           <w:b/>
         </w:rPr>
-        <w:t>MessageBox</w:t>
-      </w:r>
-      <w:proofErr w:type="spellEnd"/>
+        <w:t>Message Box</w:t>
+      </w:r>
       <w:r>
         <w:rPr>
           <w:rFonts w:asciiTheme="majorHAnsi" w:hAnsiTheme="majorHAnsi" w:cstheme="majorHAnsi"/>
@@ -2039,14 +1960,7 @@
           <w:rFonts w:asciiTheme="majorHAnsi" w:hAnsiTheme="majorHAnsi" w:cstheme="majorHAnsi"/>
           <w:b/>
         </w:rPr>
-        <w:t>Command B</w:t>
-      </w:r>
-      <w:r>
-        <w:rPr>
-          <w:rFonts w:asciiTheme="majorHAnsi" w:hAnsiTheme="majorHAnsi" w:cstheme="majorHAnsi"/>
-          <w:b/>
-        </w:rPr>
-        <w:t>ar</w:t>
+        <w:t>Command Bar</w:t>
       </w:r>
       <w:r>
         <w:rPr>
@@ -2066,7 +1980,7 @@
       <w:r>
         <w:rPr>
           <w:noProof/>
-          <w:lang w:val="en-SG" w:eastAsia="zh-CN"/>
+          <w:lang w:val="en-GB" w:eastAsia="zh-CN"/>
         </w:rPr>
         <w:drawing>
           <wp:inline distT="0" distB="0" distL="0" distR="0" wp14:anchorId="16A07E56" wp14:editId="1D5C3F3C">
@@ -2127,25 +2041,7 @@
           <w:i/>
           <w:sz w:val="18"/>
         </w:rPr>
-        <w:t xml:space="preserve">Figure 1: </w:t>
-      </w:r>
-      <w:proofErr w:type="spellStart"/>
-      <w:r>
-        <w:rPr>
-          <w:rFonts w:asciiTheme="majorHAnsi" w:hAnsiTheme="majorHAnsi" w:cstheme="majorHAnsi"/>
-          <w:i/>
-          <w:sz w:val="18"/>
-        </w:rPr>
-        <w:t>SmartyDo’s</w:t>
-      </w:r>
-      <w:proofErr w:type="spellEnd"/>
-      <w:r>
-        <w:rPr>
-          <w:rFonts w:asciiTheme="majorHAnsi" w:hAnsiTheme="majorHAnsi" w:cstheme="majorHAnsi"/>
-          <w:i/>
-          <w:sz w:val="18"/>
-        </w:rPr>
-        <w:t xml:space="preserve"> Main Screen</w:t>
+        <w:t>Figure 1: SmartyDo’s Main Screen</w:t>
       </w:r>
     </w:p>
     <w:p>
@@ -2176,27 +2072,7 @@
           <w:shd w:val="clear" w:color="auto" w:fill="FFFFFF"/>
           <w:lang w:eastAsia="ko-KR"/>
         </w:rPr>
-        <w:t xml:space="preserve"> is where you enter short commands to tell </w:t>
-      </w:r>
-      <w:proofErr w:type="spellStart"/>
-      <w:r>
-        <w:rPr>
-          <w:rFonts w:asciiTheme="majorHAnsi" w:eastAsia="Times New Roman" w:hAnsiTheme="majorHAnsi" w:cstheme="majorHAnsi"/>
-          <w:color w:val="333333"/>
-          <w:shd w:val="clear" w:color="auto" w:fill="FFFFFF"/>
-          <w:lang w:eastAsia="ko-KR"/>
-        </w:rPr>
-        <w:t>SmartyDo</w:t>
-      </w:r>
-      <w:proofErr w:type="spellEnd"/>
-      <w:r>
-        <w:rPr>
-          <w:rFonts w:asciiTheme="majorHAnsi" w:eastAsia="Times New Roman" w:hAnsiTheme="majorHAnsi" w:cstheme="majorHAnsi"/>
-          <w:color w:val="333333"/>
-          <w:shd w:val="clear" w:color="auto" w:fill="FFFFFF"/>
-          <w:lang w:eastAsia="ko-KR"/>
-        </w:rPr>
-        <w:t xml:space="preserve"> what to do.</w:t>
+        <w:t> is where you enter short commands to tell SmartyDo what to do.</w:t>
       </w:r>
       <w:r>
         <w:rPr>
@@ -2206,7 +2082,6 @@
         </w:rPr>
         <w:br/>
       </w:r>
-      <w:proofErr w:type="spellStart"/>
       <w:r>
         <w:rPr>
           <w:rFonts w:asciiTheme="majorHAnsi" w:eastAsia="Times New Roman" w:hAnsiTheme="majorHAnsi" w:cstheme="majorHAnsi"/>
@@ -2216,9 +2091,8 @@
           <w:shd w:val="clear" w:color="auto" w:fill="FFFFFF"/>
           <w:lang w:eastAsia="ko-KR"/>
         </w:rPr>
-        <w:t>VisualBox</w:t>
-      </w:r>
-      <w:proofErr w:type="spellEnd"/>
+        <w:t>Visual Box</w:t>
+      </w:r>
       <w:r>
         <w:rPr>
           <w:rFonts w:asciiTheme="majorHAnsi" w:eastAsia="Times New Roman" w:hAnsiTheme="majorHAnsi" w:cstheme="majorHAnsi"/>
@@ -2226,7 +2100,63 @@
           <w:shd w:val="clear" w:color="auto" w:fill="FFFFFF"/>
           <w:lang w:eastAsia="ko-KR"/>
         </w:rPr>
-        <w:t> is the box where list of tasks are shown.</w:t>
+        <w:t> is the box where</w:t>
+      </w:r>
+      <w:r>
+        <w:rPr>
+          <w:rFonts w:asciiTheme="majorHAnsi" w:eastAsia="Times New Roman" w:hAnsiTheme="majorHAnsi" w:cstheme="majorHAnsi"/>
+          <w:color w:val="333333"/>
+          <w:shd w:val="clear" w:color="auto" w:fill="FFFFFF"/>
+          <w:lang w:eastAsia="ko-KR"/>
+        </w:rPr>
+        <w:t xml:space="preserve"> the</w:t>
+      </w:r>
+      <w:r>
+        <w:rPr>
+          <w:rFonts w:asciiTheme="majorHAnsi" w:eastAsia="Times New Roman" w:hAnsiTheme="majorHAnsi" w:cstheme="majorHAnsi"/>
+          <w:color w:val="333333"/>
+          <w:shd w:val="clear" w:color="auto" w:fill="FFFFFF"/>
+          <w:lang w:eastAsia="ko-KR"/>
+        </w:rPr>
+        <w:t xml:space="preserve"> </w:t>
+      </w:r>
+      <w:r>
+        <w:rPr>
+          <w:rFonts w:asciiTheme="majorHAnsi" w:eastAsia="Times New Roman" w:hAnsiTheme="majorHAnsi" w:cstheme="majorHAnsi"/>
+          <w:noProof/>
+          <w:color w:val="333333"/>
+          <w:shd w:val="clear" w:color="auto" w:fill="FFFFFF"/>
+          <w:lang w:eastAsia="ko-KR"/>
+        </w:rPr>
+        <w:t>list</w:t>
+      </w:r>
+      <w:r>
+        <w:rPr>
+          <w:rFonts w:asciiTheme="majorHAnsi" w:eastAsia="Times New Roman" w:hAnsiTheme="majorHAnsi" w:cstheme="majorHAnsi"/>
+          <w:color w:val="333333"/>
+          <w:shd w:val="clear" w:color="auto" w:fill="FFFFFF"/>
+          <w:lang w:eastAsia="ko-KR"/>
+        </w:rPr>
+        <w:t xml:space="preserve"> of tasks </w:t>
+      </w:r>
+      <w:r>
+        <w:rPr>
+          <w:rFonts w:asciiTheme="majorHAnsi" w:eastAsia="Times New Roman" w:hAnsiTheme="majorHAnsi" w:cstheme="majorHAnsi"/>
+          <w:noProof/>
+          <w:color w:val="333333"/>
+          <w:shd w:val="clear" w:color="auto" w:fill="FFFFFF"/>
+          <w:lang w:eastAsia="ko-KR"/>
+        </w:rPr>
+        <w:t>is</w:t>
+      </w:r>
+      <w:r>
+        <w:rPr>
+          <w:rFonts w:asciiTheme="majorHAnsi" w:eastAsia="Times New Roman" w:hAnsiTheme="majorHAnsi" w:cstheme="majorHAnsi"/>
+          <w:color w:val="333333"/>
+          <w:shd w:val="clear" w:color="auto" w:fill="FFFFFF"/>
+          <w:lang w:eastAsia="ko-KR"/>
+        </w:rPr>
+        <w:t xml:space="preserve"> shown.</w:t>
       </w:r>
       <w:r>
         <w:rPr>
@@ -2236,7 +2166,6 @@
         </w:rPr>
         <w:br/>
       </w:r>
-      <w:proofErr w:type="spellStart"/>
       <w:r>
         <w:rPr>
           <w:rFonts w:asciiTheme="majorHAnsi" w:eastAsia="Times New Roman" w:hAnsiTheme="majorHAnsi" w:cstheme="majorHAnsi"/>
@@ -2246,9 +2175,8 @@
           <w:shd w:val="clear" w:color="auto" w:fill="FFFFFF"/>
           <w:lang w:eastAsia="ko-KR"/>
         </w:rPr>
-        <w:t>MessageBox</w:t>
-      </w:r>
-      <w:proofErr w:type="spellEnd"/>
+        <w:t>Message Box</w:t>
+      </w:r>
       <w:r>
         <w:rPr>
           <w:rFonts w:asciiTheme="majorHAnsi" w:eastAsia="Times New Roman" w:hAnsiTheme="majorHAnsi" w:cstheme="majorHAnsi"/>
@@ -2256,7 +2184,26 @@
           <w:shd w:val="clear" w:color="auto" w:fill="FFFFFF"/>
           <w:lang w:eastAsia="ko-KR"/>
         </w:rPr>
-        <w:t> is shows the result of your command.</w:t>
+        <w:t> </w:t>
+      </w:r>
+      <w:r>
+        <w:rPr>
+          <w:rFonts w:asciiTheme="majorHAnsi" w:eastAsia="Times New Roman" w:hAnsiTheme="majorHAnsi" w:cstheme="majorHAnsi"/>
+          <w:noProof/>
+          <w:color w:val="333333"/>
+          <w:shd w:val="clear" w:color="auto" w:fill="FFFFFF"/>
+          <w:lang w:eastAsia="ko-KR"/>
+        </w:rPr>
+        <w:t>shows</w:t>
+      </w:r>
+      <w:r>
+        <w:rPr>
+          <w:rFonts w:asciiTheme="majorHAnsi" w:eastAsia="Times New Roman" w:hAnsiTheme="majorHAnsi" w:cstheme="majorHAnsi"/>
+          <w:color w:val="333333"/>
+          <w:shd w:val="clear" w:color="auto" w:fill="FFFFFF"/>
+          <w:lang w:eastAsia="ko-KR"/>
+        </w:rPr>
+        <w:t xml:space="preserve"> the result of your command.</w:t>
       </w:r>
       <w:r>
         <w:rPr>
@@ -2297,21 +2244,7 @@
         <w:rPr>
           <w:rFonts w:asciiTheme="majorHAnsi" w:hAnsiTheme="majorHAnsi" w:cstheme="majorHAnsi"/>
         </w:rPr>
-        <w:t xml:space="preserve">In this section, you will be introduced to the various commands that you will need when using </w:t>
-      </w:r>
-      <w:proofErr w:type="spellStart"/>
-      <w:r>
-        <w:rPr>
-          <w:rFonts w:asciiTheme="majorHAnsi" w:hAnsiTheme="majorHAnsi" w:cstheme="majorHAnsi"/>
-        </w:rPr>
-        <w:t>SmartyDo</w:t>
-      </w:r>
-      <w:proofErr w:type="spellEnd"/>
-      <w:r>
-        <w:rPr>
-          <w:rFonts w:asciiTheme="majorHAnsi" w:hAnsiTheme="majorHAnsi" w:cstheme="majorHAnsi"/>
-        </w:rPr>
-        <w:t>. These commands will be described to you in the format described below.</w:t>
+        <w:t>In this section, you will be introduced to the various commands that you will need when using SmartyDo. These commands will be described to you in the format described below.</w:t>
       </w:r>
     </w:p>
     <w:p>
@@ -2360,7 +2293,7 @@
         <w:rPr>
           <w:rFonts w:asciiTheme="majorHAnsi" w:hAnsiTheme="majorHAnsi" w:cstheme="majorHAnsi"/>
         </w:rPr>
-        <w:t xml:space="preserve"> </w:t>
+        <w:t>_</w:t>
       </w:r>
       <w:r>
         <w:rPr>
@@ -2404,18 +2337,21 @@
       <w:r>
         <w:rPr>
           <w:rFonts w:ascii="Courier New" w:hAnsi="Courier New" w:cs="Courier New"/>
+          <w:noProof/>
         </w:rPr>
         <w:t>UPPER</w:t>
       </w:r>
       <w:r>
         <w:rPr>
           <w:rFonts w:asciiTheme="majorHAnsi" w:hAnsiTheme="majorHAnsi" w:cstheme="majorHAnsi"/>
-        </w:rPr>
-        <w:t xml:space="preserve"> </w:t>
+          <w:noProof/>
+        </w:rPr>
+        <w:t>_</w:t>
       </w:r>
       <w:r>
         <w:rPr>
           <w:rFonts w:ascii="Courier New" w:hAnsi="Courier New" w:cs="Courier New"/>
+          <w:noProof/>
         </w:rPr>
         <w:t>CASE</w:t>
       </w:r>
@@ -2456,33 +2392,25 @@
         <w:rPr>
           <w:rFonts w:asciiTheme="majorHAnsi" w:hAnsiTheme="majorHAnsi" w:cstheme="majorHAnsi"/>
         </w:rPr>
-        <w:t xml:space="preserve"> </w:t>
-      </w:r>
-      <w:proofErr w:type="gramStart"/>
+        <w:t xml:space="preserve"> in</w:t>
+      </w:r>
+      <w:r>
+        <w:rPr>
+          <w:rFonts w:ascii="Courier New" w:hAnsi="Courier New" w:cs="Courier New"/>
+        </w:rPr>
+        <w:t>[</w:t>
+      </w:r>
+      <w:r>
+        <w:rPr>
+          <w:rFonts w:ascii="Courier New" w:hAnsi="Courier New" w:cs="Courier New"/>
+        </w:rPr>
+        <w:t>SQUARE</w:t>
+      </w:r>
       <w:r>
         <w:rPr>
           <w:rFonts w:asciiTheme="majorHAnsi" w:hAnsiTheme="majorHAnsi" w:cstheme="majorHAnsi"/>
         </w:rPr>
-        <w:t>in</w:t>
-      </w:r>
-      <w:r>
-        <w:rPr>
-          <w:rFonts w:ascii="Courier New" w:hAnsi="Courier New" w:cs="Courier New"/>
-        </w:rPr>
-        <w:t>[</w:t>
-      </w:r>
-      <w:proofErr w:type="gramEnd"/>
-      <w:r>
-        <w:rPr>
-          <w:rFonts w:ascii="Courier New" w:hAnsi="Courier New" w:cs="Courier New"/>
-        </w:rPr>
-        <w:t>SQUARE</w:t>
-      </w:r>
-      <w:r>
-        <w:rPr>
-          <w:rFonts w:asciiTheme="majorHAnsi" w:hAnsiTheme="majorHAnsi" w:cstheme="majorHAnsi"/>
-        </w:rPr>
-        <w:t xml:space="preserve"> </w:t>
+        <w:t>_</w:t>
       </w:r>
       <w:r>
         <w:rPr>
@@ -2679,17 +2607,16 @@
         </w:rPr>
         <w:t xml:space="preserve">e.g. </w:t>
       </w:r>
-      <w:proofErr w:type="spellStart"/>
       <w:r>
         <w:rPr>
           <w:rFonts w:ascii="Courier New" w:hAnsi="Courier New" w:cs="Courier New"/>
+          <w:noProof/>
           <w:color w:val="333333"/>
           <w:szCs w:val="22"/>
           <w:lang w:eastAsia="ko-KR"/>
         </w:rPr>
         <w:t>abcd</w:t>
       </w:r>
-      <w:proofErr w:type="spellEnd"/>
       <w:r>
         <w:rPr>
           <w:rFonts w:asciiTheme="majorHAnsi" w:hAnsiTheme="majorHAnsi" w:cstheme="majorHAnsi"/>
@@ -2866,7 +2793,7 @@
                 <w:rFonts w:eastAsia="Times New Roman" w:cs="Times New Roman"/>
                 <w:noProof/>
                 <w:color w:val="333333"/>
-                <w:lang w:val="en-SG" w:eastAsia="zh-CN"/>
+                <w:lang w:val="en-GB" w:eastAsia="zh-CN"/>
               </w:rPr>
               <w:drawing>
                 <wp:inline distT="0" distB="0" distL="0" distR="0" wp14:anchorId="1FCBBEEA" wp14:editId="615F2B39">
@@ -2933,31 +2860,7 @@
                 <w:szCs w:val="18"/>
                 <w:lang w:eastAsia="ko-KR"/>
               </w:rPr>
-              <w:t xml:space="preserve">Figure 2: </w:t>
-            </w:r>
-            <w:proofErr w:type="spellStart"/>
-            <w:r>
-              <w:rPr>
-                <w:rFonts w:asciiTheme="majorHAnsi" w:eastAsia="Times New Roman" w:hAnsiTheme="majorHAnsi" w:cstheme="majorHAnsi"/>
-                <w:i/>
-                <w:color w:val="333333"/>
-                <w:sz w:val="18"/>
-                <w:szCs w:val="18"/>
-                <w:lang w:eastAsia="ko-KR"/>
-              </w:rPr>
-              <w:t>SmartyDo’s</w:t>
-            </w:r>
-            <w:proofErr w:type="spellEnd"/>
-            <w:r>
-              <w:rPr>
-                <w:rFonts w:asciiTheme="majorHAnsi" w:eastAsia="Times New Roman" w:hAnsiTheme="majorHAnsi" w:cstheme="majorHAnsi"/>
-                <w:i/>
-                <w:color w:val="333333"/>
-                <w:sz w:val="18"/>
-                <w:szCs w:val="18"/>
-                <w:lang w:eastAsia="ko-KR"/>
-              </w:rPr>
-              <w:t xml:space="preserve"> Help Command</w:t>
+              <w:t>Figure 2: SmartyDo’s Help Command</w:t>
             </w:r>
           </w:p>
         </w:tc>
@@ -2983,19 +2886,46 @@
                 <w:shd w:val="clear" w:color="auto" w:fill="FFFFFF"/>
                 <w:lang w:eastAsia="ko-KR"/>
               </w:rPr>
-              <w:t xml:space="preserve">If you wish to get help on using </w:t>
-            </w:r>
-            <w:proofErr w:type="spellStart"/>
-            <w:r>
-              <w:rPr>
-                <w:rFonts w:asciiTheme="majorHAnsi" w:eastAsia="Times New Roman" w:hAnsiTheme="majorHAnsi" w:cstheme="majorHAnsi"/>
-                <w:color w:val="333333"/>
-                <w:shd w:val="clear" w:color="auto" w:fill="FFFFFF"/>
-                <w:lang w:eastAsia="ko-KR"/>
-              </w:rPr>
-              <w:t>SmartyDo</w:t>
-            </w:r>
-            <w:proofErr w:type="spellEnd"/>
+              <w:t>If you wish to get help on using SmartyDo,</w:t>
+            </w:r>
+          </w:p>
+          <w:p>
+            <w:pPr>
+              <w:rPr>
+                <w:rFonts w:asciiTheme="majorHAnsi" w:eastAsia="Times New Roman" w:hAnsiTheme="majorHAnsi" w:cstheme="majorHAnsi"/>
+                <w:color w:val="333333"/>
+                <w:shd w:val="clear" w:color="auto" w:fill="FFFFFF"/>
+                <w:lang w:eastAsia="ko-KR"/>
+              </w:rPr>
+            </w:pPr>
+          </w:p>
+          <w:p>
+            <w:pPr>
+              <w:rPr>
+                <w:rFonts w:asciiTheme="majorHAnsi" w:eastAsia="Times New Roman" w:hAnsiTheme="majorHAnsi" w:cstheme="majorHAnsi"/>
+                <w:color w:val="333333"/>
+                <w:shd w:val="clear" w:color="auto" w:fill="FFFFFF"/>
+                <w:lang w:eastAsia="ko-KR"/>
+              </w:rPr>
+            </w:pPr>
+            <w:r>
+              <w:rPr>
+                <w:rFonts w:asciiTheme="majorHAnsi" w:eastAsia="Times New Roman" w:hAnsiTheme="majorHAnsi" w:cstheme="majorHAnsi"/>
+                <w:color w:val="333333"/>
+                <w:shd w:val="clear" w:color="auto" w:fill="FFFFFF"/>
+                <w:lang w:eastAsia="ko-KR"/>
+              </w:rPr>
+              <w:t xml:space="preserve">You </w:t>
+            </w:r>
+            <w:r>
+              <w:rPr>
+                <w:rFonts w:asciiTheme="majorHAnsi" w:eastAsia="Times New Roman" w:hAnsiTheme="majorHAnsi" w:cstheme="majorHAnsi"/>
+                <w:color w:val="333333"/>
+                <w:shd w:val="clear" w:color="auto" w:fill="FFFFFF"/>
+                <w:lang w:eastAsia="ko-KR"/>
+              </w:rPr>
+              <w:t>may enter</w:t>
+            </w:r>
             <w:r>
               <w:rPr>
                 <w:rFonts w:asciiTheme="majorHAnsi" w:eastAsia="Times New Roman" w:hAnsiTheme="majorHAnsi" w:cstheme="majorHAnsi"/>
@@ -3004,44 +2934,6 @@
                 <w:lang w:eastAsia="ko-KR"/>
               </w:rPr>
               <w:t>,</w:t>
-            </w:r>
-          </w:p>
-          <w:p>
-            <w:pPr>
-              <w:rPr>
-                <w:rFonts w:asciiTheme="majorHAnsi" w:eastAsia="Times New Roman" w:hAnsiTheme="majorHAnsi" w:cstheme="majorHAnsi"/>
-                <w:color w:val="333333"/>
-                <w:shd w:val="clear" w:color="auto" w:fill="FFFFFF"/>
-                <w:lang w:eastAsia="ko-KR"/>
-              </w:rPr>
-            </w:pPr>
-          </w:p>
-          <w:p>
-            <w:pPr>
-              <w:rPr>
-                <w:rFonts w:asciiTheme="majorHAnsi" w:eastAsia="Times New Roman" w:hAnsiTheme="majorHAnsi" w:cstheme="majorHAnsi"/>
-                <w:color w:val="333333"/>
-                <w:shd w:val="clear" w:color="auto" w:fill="FFFFFF"/>
-                <w:lang w:eastAsia="ko-KR"/>
-              </w:rPr>
-            </w:pPr>
-            <w:r>
-              <w:rPr>
-                <w:rFonts w:asciiTheme="majorHAnsi" w:eastAsia="Times New Roman" w:hAnsiTheme="majorHAnsi" w:cstheme="majorHAnsi"/>
-                <w:color w:val="333333"/>
-                <w:shd w:val="clear" w:color="auto" w:fill="FFFFFF"/>
-                <w:lang w:eastAsia="ko-KR"/>
-              </w:rPr>
-              <w:t xml:space="preserve">You </w:t>
-            </w:r>
-            <w:r>
-              <w:rPr>
-                <w:rFonts w:asciiTheme="majorHAnsi" w:eastAsia="Times New Roman" w:hAnsiTheme="majorHAnsi" w:cstheme="majorHAnsi"/>
-                <w:color w:val="333333"/>
-                <w:shd w:val="clear" w:color="auto" w:fill="FFFFFF"/>
-                <w:lang w:eastAsia="ko-KR"/>
-              </w:rPr>
-              <w:t>may enter,</w:t>
             </w:r>
           </w:p>
           <w:p>
@@ -3073,7 +2965,6 @@
                 <w:lang w:eastAsia="ko-KR"/>
               </w:rPr>
             </w:pPr>
-            <w:proofErr w:type="gramStart"/>
             <w:r>
               <w:rPr>
                 <w:rFonts w:asciiTheme="majorHAnsi" w:eastAsia="Times New Roman" w:hAnsiTheme="majorHAnsi" w:cstheme="majorHAnsi"/>
@@ -3092,17 +2983,7 @@
                 <w:shd w:val="clear" w:color="auto" w:fill="FFFFFF"/>
                 <w:lang w:eastAsia="ko-KR"/>
               </w:rPr>
-              <w:t>nto</w:t>
-            </w:r>
-            <w:proofErr w:type="gramEnd"/>
-            <w:r>
-              <w:rPr>
-                <w:rFonts w:asciiTheme="majorHAnsi" w:eastAsia="Times New Roman" w:hAnsiTheme="majorHAnsi" w:cstheme="majorHAnsi"/>
-                <w:color w:val="333333"/>
-                <w:shd w:val="clear" w:color="auto" w:fill="FFFFFF"/>
-                <w:lang w:eastAsia="ko-KR"/>
-              </w:rPr>
-              <w:t xml:space="preserve"> </w:t>
+              <w:t xml:space="preserve">nto </w:t>
             </w:r>
             <w:r>
               <w:rPr>
@@ -3120,7 +3001,16 @@
                 <w:shd w:val="clear" w:color="auto" w:fill="FFFFFF"/>
                 <w:lang w:eastAsia="ko-KR"/>
               </w:rPr>
-              <w:t>Command Bar.</w:t>
+              <w:t>Command Bar</w:t>
+            </w:r>
+            <w:r>
+              <w:rPr>
+                <w:rFonts w:asciiTheme="majorHAnsi" w:eastAsia="Times New Roman" w:hAnsiTheme="majorHAnsi" w:cstheme="majorHAnsi"/>
+                <w:color w:val="333333"/>
+                <w:shd w:val="clear" w:color="auto" w:fill="FFFFFF"/>
+                <w:lang w:eastAsia="ko-KR"/>
+              </w:rPr>
+              <w:t>.</w:t>
             </w:r>
           </w:p>
           <w:p>
@@ -3237,21 +3127,7 @@
         <w:rPr>
           <w:rFonts w:asciiTheme="majorHAnsi" w:hAnsiTheme="majorHAnsi" w:cstheme="majorHAnsi"/>
         </w:rPr>
-        <w:t xml:space="preserve">You can choose where to save your data on your computer by using the save command. The save location will be referenced from the directory in which </w:t>
-      </w:r>
-      <w:proofErr w:type="spellStart"/>
-      <w:r>
-        <w:rPr>
-          <w:rFonts w:asciiTheme="majorHAnsi" w:hAnsiTheme="majorHAnsi" w:cstheme="majorHAnsi"/>
-        </w:rPr>
-        <w:t>SmartyDo</w:t>
-      </w:r>
-      <w:proofErr w:type="spellEnd"/>
-      <w:r>
-        <w:rPr>
-          <w:rFonts w:asciiTheme="majorHAnsi" w:hAnsiTheme="majorHAnsi" w:cstheme="majorHAnsi"/>
-        </w:rPr>
-        <w:t xml:space="preserve"> is stored.</w:t>
+        <w:t>You can choose where to save your data on your computer by using the save command. The save location will be referenced from the directory in which SmartyDo is stored.</w:t>
       </w:r>
       <w:r>
         <w:rPr>
@@ -3349,7 +3225,7 @@
                 <w:noProof/>
                 <w:color w:val="333333"/>
                 <w:shd w:val="clear" w:color="auto" w:fill="FFFFFF"/>
-                <w:lang w:val="en-SG" w:eastAsia="zh-CN"/>
+                <w:lang w:val="en-GB" w:eastAsia="zh-CN"/>
               </w:rPr>
               <w:drawing>
                 <wp:inline distT="0" distB="0" distL="0" distR="0" wp14:anchorId="1BB26790" wp14:editId="2F711D56">
@@ -3414,31 +3290,7 @@
                 <w:shd w:val="clear" w:color="auto" w:fill="FFFFFF"/>
                 <w:lang w:eastAsia="ko-KR"/>
               </w:rPr>
-              <w:t xml:space="preserve">Figure 3: </w:t>
-            </w:r>
-            <w:proofErr w:type="spellStart"/>
-            <w:r>
-              <w:rPr>
-                <w:rFonts w:asciiTheme="majorHAnsi" w:eastAsia="Times New Roman" w:hAnsiTheme="majorHAnsi" w:cstheme="majorHAnsi"/>
-                <w:i/>
-                <w:color w:val="333333"/>
-                <w:sz w:val="18"/>
-                <w:shd w:val="clear" w:color="auto" w:fill="FFFFFF"/>
-                <w:lang w:eastAsia="ko-KR"/>
-              </w:rPr>
-              <w:t>SmartyDo’s</w:t>
-            </w:r>
-            <w:proofErr w:type="spellEnd"/>
-            <w:r>
-              <w:rPr>
-                <w:rFonts w:asciiTheme="majorHAnsi" w:eastAsia="Times New Roman" w:hAnsiTheme="majorHAnsi" w:cstheme="majorHAnsi"/>
-                <w:i/>
-                <w:color w:val="333333"/>
-                <w:sz w:val="18"/>
-                <w:shd w:val="clear" w:color="auto" w:fill="FFFFFF"/>
-                <w:lang w:eastAsia="ko-KR"/>
-              </w:rPr>
-              <w:t xml:space="preserve"> </w:t>
+              <w:t xml:space="preserve">Figure 3: SmartyDo’s </w:t>
             </w:r>
             <w:r>
               <w:rPr>
@@ -3497,17 +3349,16 @@
               </w:rPr>
               <w:t xml:space="preserve">to save your files to the </w:t>
             </w:r>
-            <w:proofErr w:type="spellStart"/>
-            <w:r>
-              <w:rPr>
-                <w:rFonts w:asciiTheme="majorHAnsi" w:eastAsia="Times New Roman" w:hAnsiTheme="majorHAnsi" w:cstheme="majorHAnsi"/>
+            <w:r>
+              <w:rPr>
+                <w:rFonts w:asciiTheme="majorHAnsi" w:eastAsia="Times New Roman" w:hAnsiTheme="majorHAnsi" w:cstheme="majorHAnsi"/>
+                <w:noProof/>
                 <w:color w:val="333333"/>
                 <w:shd w:val="clear" w:color="auto" w:fill="FFFFFF"/>
                 <w:lang w:eastAsia="ko-KR"/>
               </w:rPr>
               <w:t>filepath</w:t>
             </w:r>
-            <w:proofErr w:type="spellEnd"/>
             <w:r>
               <w:rPr>
                 <w:rFonts w:asciiTheme="majorHAnsi" w:eastAsia="Times New Roman" w:hAnsiTheme="majorHAnsi" w:cstheme="majorHAnsi"/>
@@ -3525,7 +3376,28 @@
                 <w:shd w:val="clear" w:color="auto" w:fill="FFFFFF"/>
                 <w:lang w:eastAsia="ko-KR"/>
               </w:rPr>
-              <w:t>data/todolist.xml</w:t>
+              <w:t>data/</w:t>
+            </w:r>
+            <w:r>
+              <w:rPr>
+                <w:rFonts w:asciiTheme="majorHAnsi" w:eastAsia="Times New Roman" w:hAnsiTheme="majorHAnsi" w:cstheme="majorHAnsi"/>
+                <w:b/>
+                <w:noProof/>
+                <w:color w:val="333333"/>
+                <w:shd w:val="clear" w:color="auto" w:fill="FFFFFF"/>
+                <w:lang w:eastAsia="ko-KR"/>
+              </w:rPr>
+              <w:t>todolist</w:t>
+            </w:r>
+            <w:r>
+              <w:rPr>
+                <w:rFonts w:asciiTheme="majorHAnsi" w:eastAsia="Times New Roman" w:hAnsiTheme="majorHAnsi" w:cstheme="majorHAnsi"/>
+                <w:b/>
+                <w:color w:val="333333"/>
+                <w:shd w:val="clear" w:color="auto" w:fill="FFFFFF"/>
+                <w:lang w:eastAsia="ko-KR"/>
+              </w:rPr>
+              <w:t>.xml</w:t>
             </w:r>
             <w:r>
               <w:rPr>
@@ -3592,19 +3464,35 @@
                 <w:szCs w:val="22"/>
                 <w:lang w:eastAsia="ko-KR"/>
               </w:rPr>
-              <w:t>save data/todolist.xml</w:t>
-            </w:r>
-          </w:p>
-          <w:p>
-            <w:pPr>
-              <w:rPr>
-                <w:rFonts w:asciiTheme="majorHAnsi" w:eastAsia="Times New Roman" w:hAnsiTheme="majorHAnsi" w:cstheme="majorHAnsi"/>
-                <w:color w:val="333333"/>
-                <w:shd w:val="clear" w:color="auto" w:fill="FFFFFF"/>
-                <w:lang w:eastAsia="ko-KR"/>
-              </w:rPr>
-            </w:pPr>
-            <w:proofErr w:type="gramStart"/>
+              <w:t>save data/</w:t>
+            </w:r>
+            <w:r>
+              <w:rPr>
+                <w:rFonts w:ascii="Courier New" w:hAnsi="Courier New" w:cs="Courier New"/>
+                <w:noProof/>
+                <w:szCs w:val="22"/>
+                <w:lang w:eastAsia="ko-KR"/>
+              </w:rPr>
+              <w:t>todolist</w:t>
+            </w:r>
+            <w:r>
+              <w:rPr>
+                <w:rFonts w:ascii="Courier New" w:hAnsi="Courier New" w:cs="Courier New"/>
+                <w:szCs w:val="22"/>
+                <w:lang w:eastAsia="ko-KR"/>
+              </w:rPr>
+              <w:t>.xml</w:t>
+            </w:r>
+          </w:p>
+          <w:p>
+            <w:pPr>
+              <w:rPr>
+                <w:rFonts w:asciiTheme="majorHAnsi" w:eastAsia="Times New Roman" w:hAnsiTheme="majorHAnsi" w:cstheme="majorHAnsi"/>
+                <w:color w:val="333333"/>
+                <w:shd w:val="clear" w:color="auto" w:fill="FFFFFF"/>
+                <w:lang w:eastAsia="ko-KR"/>
+              </w:rPr>
+            </w:pPr>
             <w:r>
               <w:rPr>
                 <w:rFonts w:asciiTheme="majorHAnsi" w:eastAsia="Times New Roman" w:hAnsiTheme="majorHAnsi" w:cstheme="majorHAnsi"/>
@@ -3623,17 +3511,7 @@
                 <w:shd w:val="clear" w:color="auto" w:fill="FFFFFF"/>
                 <w:lang w:eastAsia="ko-KR"/>
               </w:rPr>
-              <w:t>nto</w:t>
-            </w:r>
-            <w:proofErr w:type="gramEnd"/>
-            <w:r>
-              <w:rPr>
-                <w:rFonts w:asciiTheme="majorHAnsi" w:eastAsia="Times New Roman" w:hAnsiTheme="majorHAnsi" w:cstheme="majorHAnsi"/>
-                <w:color w:val="333333"/>
-                <w:shd w:val="clear" w:color="auto" w:fill="FFFFFF"/>
-                <w:lang w:eastAsia="ko-KR"/>
-              </w:rPr>
-              <w:t xml:space="preserve"> </w:t>
+              <w:t xml:space="preserve">nto </w:t>
             </w:r>
             <w:r>
               <w:rPr>
@@ -3651,7 +3529,16 @@
                 <w:shd w:val="clear" w:color="auto" w:fill="FFFFFF"/>
                 <w:lang w:eastAsia="ko-KR"/>
               </w:rPr>
-              <w:t>Command Bar.</w:t>
+              <w:t>Command Bar</w:t>
+            </w:r>
+            <w:r>
+              <w:rPr>
+                <w:rFonts w:asciiTheme="majorHAnsi" w:eastAsia="Times New Roman" w:hAnsiTheme="majorHAnsi" w:cstheme="majorHAnsi"/>
+                <w:color w:val="333333"/>
+                <w:shd w:val="clear" w:color="auto" w:fill="FFFFFF"/>
+                <w:lang w:eastAsia="ko-KR"/>
+              </w:rPr>
+              <w:t>.</w:t>
             </w:r>
           </w:p>
           <w:p>
@@ -3681,17 +3568,15 @@
               </w:rPr>
               <w:t xml:space="preserve">After entering the command, </w:t>
             </w:r>
-            <w:proofErr w:type="spellStart"/>
-            <w:r>
-              <w:rPr>
-                <w:rFonts w:asciiTheme="majorHAnsi" w:eastAsia="Times New Roman" w:hAnsiTheme="majorHAnsi" w:cstheme="majorHAnsi"/>
-                <w:color w:val="333333"/>
-                <w:shd w:val="clear" w:color="auto" w:fill="FFFFFF"/>
-                <w:lang w:eastAsia="ko-KR"/>
-              </w:rPr>
-              <w:t>MessageBox</w:t>
-            </w:r>
-            <w:proofErr w:type="spellEnd"/>
+            <w:r>
+              <w:rPr>
+                <w:rFonts w:asciiTheme="majorHAnsi" w:eastAsia="Times New Roman" w:hAnsiTheme="majorHAnsi" w:cstheme="majorHAnsi"/>
+                <w:color w:val="333333"/>
+                <w:shd w:val="clear" w:color="auto" w:fill="FFFFFF"/>
+                <w:lang w:eastAsia="ko-KR"/>
+              </w:rPr>
+              <w:t>Message Box</w:t>
+            </w:r>
             <w:r>
               <w:rPr>
                 <w:rFonts w:asciiTheme="majorHAnsi" w:eastAsia="Times New Roman" w:hAnsiTheme="majorHAnsi" w:cstheme="majorHAnsi"/>
@@ -3708,27 +3593,7 @@
                 <w:shd w:val="clear" w:color="auto" w:fill="FFFFFF"/>
                 <w:lang w:eastAsia="ko-KR"/>
               </w:rPr>
-              <w:t xml:space="preserve">if </w:t>
-            </w:r>
-            <w:proofErr w:type="gramStart"/>
-            <w:r>
-              <w:rPr>
-                <w:rFonts w:asciiTheme="majorHAnsi" w:eastAsia="Times New Roman" w:hAnsiTheme="majorHAnsi" w:cstheme="majorHAnsi"/>
-                <w:color w:val="333333"/>
-                <w:shd w:val="clear" w:color="auto" w:fill="FFFFFF"/>
-                <w:lang w:eastAsia="ko-KR"/>
-              </w:rPr>
-              <w:t>your</w:t>
-            </w:r>
-            <w:proofErr w:type="gramEnd"/>
-            <w:r>
-              <w:rPr>
-                <w:rFonts w:asciiTheme="majorHAnsi" w:eastAsia="Times New Roman" w:hAnsiTheme="majorHAnsi" w:cstheme="majorHAnsi"/>
-                <w:color w:val="333333"/>
-                <w:shd w:val="clear" w:color="auto" w:fill="FFFFFF"/>
-                <w:lang w:eastAsia="ko-KR"/>
-              </w:rPr>
-              <w:t xml:space="preserve"> new save file has been successfully created.</w:t>
+              <w:t>if your new save file has been successfully created.</w:t>
             </w:r>
           </w:p>
         </w:tc>
@@ -3760,19 +3625,11 @@
         </w:rPr>
         <w:t xml:space="preserve"> Loading </w:t>
       </w:r>
-      <w:proofErr w:type="gramStart"/>
       <w:r>
         <w:rPr>
           <w:rFonts w:asciiTheme="minorHAnsi" w:hAnsiTheme="minorHAnsi"/>
         </w:rPr>
-        <w:t>Save</w:t>
-      </w:r>
-      <w:proofErr w:type="gramEnd"/>
-      <w:r>
-        <w:rPr>
-          <w:rFonts w:asciiTheme="minorHAnsi" w:hAnsiTheme="minorHAnsi"/>
-        </w:rPr>
-        <w:t xml:space="preserve"> </w:t>
+        <w:t xml:space="preserve">Save </w:t>
       </w:r>
       <w:r>
         <w:rPr>
@@ -3801,21 +3658,20 @@
         <w:rPr>
           <w:rFonts w:asciiTheme="majorHAnsi" w:hAnsiTheme="majorHAnsi" w:cstheme="majorHAnsi"/>
         </w:rPr>
-        <w:t xml:space="preserve"> can load different save files from your computer into </w:t>
-      </w:r>
-      <w:proofErr w:type="spellStart"/>
+        <w:t xml:space="preserve"> can load different save files from your computer into SmartyDo by using the load command. The location from which </w:t>
+      </w:r>
       <w:r>
         <w:rPr>
           <w:rFonts w:asciiTheme="majorHAnsi" w:hAnsiTheme="majorHAnsi" w:cstheme="majorHAnsi"/>
-        </w:rPr>
-        <w:t>SmartyDo</w:t>
-      </w:r>
-      <w:proofErr w:type="spellEnd"/>
+          <w:noProof/>
+        </w:rPr>
+        <w:t>your</w:t>
+      </w:r>
       <w:r>
         <w:rPr>
           <w:rFonts w:asciiTheme="majorHAnsi" w:hAnsiTheme="majorHAnsi" w:cstheme="majorHAnsi"/>
         </w:rPr>
-        <w:t xml:space="preserve"> by using the load command. The location from which your </w:t>
+        <w:t xml:space="preserve"> </w:t>
       </w:r>
       <w:r>
         <w:rPr>
@@ -3827,21 +3683,7 @@
         <w:rPr>
           <w:rFonts w:asciiTheme="majorHAnsi" w:hAnsiTheme="majorHAnsi" w:cstheme="majorHAnsi"/>
         </w:rPr>
-        <w:t xml:space="preserve">file is retrieved will be referenced from the directory in which </w:t>
-      </w:r>
-      <w:proofErr w:type="spellStart"/>
-      <w:r>
-        <w:rPr>
-          <w:rFonts w:asciiTheme="majorHAnsi" w:hAnsiTheme="majorHAnsi" w:cstheme="majorHAnsi"/>
-        </w:rPr>
-        <w:t>SmartyDo</w:t>
-      </w:r>
-      <w:proofErr w:type="spellEnd"/>
-      <w:r>
-        <w:rPr>
-          <w:rFonts w:asciiTheme="majorHAnsi" w:hAnsiTheme="majorHAnsi" w:cstheme="majorHAnsi"/>
-        </w:rPr>
-        <w:t xml:space="preserve"> is stored.</w:t>
+        <w:t>file is retrieved will be referenced from the directory in which SmartyDo is stored.</w:t>
       </w:r>
       <w:r>
         <w:rPr>
@@ -3939,7 +3781,7 @@
                 <w:noProof/>
                 <w:color w:val="333333"/>
                 <w:shd w:val="clear" w:color="auto" w:fill="FFFFFF"/>
-                <w:lang w:val="en-SG" w:eastAsia="zh-CN"/>
+                <w:lang w:val="en-GB" w:eastAsia="zh-CN"/>
               </w:rPr>
               <w:drawing>
                 <wp:inline distT="0" distB="0" distL="0" distR="0" wp14:anchorId="64DC678D" wp14:editId="0DDF61D3">
@@ -4004,31 +3846,7 @@
                 <w:shd w:val="clear" w:color="auto" w:fill="FFFFFF"/>
                 <w:lang w:eastAsia="ko-KR"/>
               </w:rPr>
-              <w:t xml:space="preserve">Figure 4: </w:t>
-            </w:r>
-            <w:proofErr w:type="spellStart"/>
-            <w:r>
-              <w:rPr>
-                <w:rFonts w:asciiTheme="majorHAnsi" w:eastAsia="Times New Roman" w:hAnsiTheme="majorHAnsi" w:cstheme="majorHAnsi"/>
-                <w:i/>
-                <w:color w:val="333333"/>
-                <w:sz w:val="18"/>
-                <w:shd w:val="clear" w:color="auto" w:fill="FFFFFF"/>
-                <w:lang w:eastAsia="ko-KR"/>
-              </w:rPr>
-              <w:t>SmartyDo’s</w:t>
-            </w:r>
-            <w:proofErr w:type="spellEnd"/>
-            <w:r>
-              <w:rPr>
-                <w:rFonts w:asciiTheme="majorHAnsi" w:eastAsia="Times New Roman" w:hAnsiTheme="majorHAnsi" w:cstheme="majorHAnsi"/>
-                <w:i/>
-                <w:color w:val="333333"/>
-                <w:sz w:val="18"/>
-                <w:shd w:val="clear" w:color="auto" w:fill="FFFFFF"/>
-                <w:lang w:eastAsia="ko-KR"/>
-              </w:rPr>
-              <w:t xml:space="preserve"> Load </w:t>
+              <w:t xml:space="preserve">Figure 4: SmartyDo’s Load </w:t>
             </w:r>
             <w:r>
               <w:rPr>
@@ -4209,7 +4027,6 @@
                 <w:lang w:eastAsia="ko-KR"/>
               </w:rPr>
             </w:pPr>
-            <w:proofErr w:type="gramStart"/>
             <w:r>
               <w:rPr>
                 <w:rFonts w:asciiTheme="majorHAnsi" w:eastAsia="Times New Roman" w:hAnsiTheme="majorHAnsi" w:cstheme="majorHAnsi"/>
@@ -4228,17 +4045,7 @@
                 <w:shd w:val="clear" w:color="auto" w:fill="FFFFFF"/>
                 <w:lang w:eastAsia="ko-KR"/>
               </w:rPr>
-              <w:t>nto</w:t>
-            </w:r>
-            <w:proofErr w:type="gramEnd"/>
-            <w:r>
-              <w:rPr>
-                <w:rFonts w:asciiTheme="majorHAnsi" w:eastAsia="Times New Roman" w:hAnsiTheme="majorHAnsi" w:cstheme="majorHAnsi"/>
-                <w:color w:val="333333"/>
-                <w:shd w:val="clear" w:color="auto" w:fill="FFFFFF"/>
-                <w:lang w:eastAsia="ko-KR"/>
-              </w:rPr>
-              <w:t xml:space="preserve"> </w:t>
+              <w:t xml:space="preserve">nto </w:t>
             </w:r>
             <w:r>
               <w:rPr>
@@ -4256,7 +4063,16 @@
                 <w:shd w:val="clear" w:color="auto" w:fill="FFFFFF"/>
                 <w:lang w:eastAsia="ko-KR"/>
               </w:rPr>
-              <w:t>Command Bar.</w:t>
+              <w:t>Command Bar</w:t>
+            </w:r>
+            <w:r>
+              <w:rPr>
+                <w:rFonts w:asciiTheme="majorHAnsi" w:eastAsia="Times New Roman" w:hAnsiTheme="majorHAnsi" w:cstheme="majorHAnsi"/>
+                <w:color w:val="333333"/>
+                <w:shd w:val="clear" w:color="auto" w:fill="FFFFFF"/>
+                <w:lang w:eastAsia="ko-KR"/>
+              </w:rPr>
+              <w:t>.</w:t>
             </w:r>
           </w:p>
           <w:p>
@@ -4286,17 +4102,15 @@
               </w:rPr>
               <w:t xml:space="preserve">After entering the command, </w:t>
             </w:r>
-            <w:proofErr w:type="spellStart"/>
-            <w:r>
-              <w:rPr>
-                <w:rFonts w:asciiTheme="majorHAnsi" w:eastAsia="Times New Roman" w:hAnsiTheme="majorHAnsi" w:cstheme="majorHAnsi"/>
-                <w:color w:val="333333"/>
-                <w:shd w:val="clear" w:color="auto" w:fill="FFFFFF"/>
-                <w:lang w:eastAsia="ko-KR"/>
-              </w:rPr>
-              <w:t>MessageBox</w:t>
-            </w:r>
-            <w:proofErr w:type="spellEnd"/>
+            <w:r>
+              <w:rPr>
+                <w:rFonts w:asciiTheme="majorHAnsi" w:eastAsia="Times New Roman" w:hAnsiTheme="majorHAnsi" w:cstheme="majorHAnsi"/>
+                <w:color w:val="333333"/>
+                <w:shd w:val="clear" w:color="auto" w:fill="FFFFFF"/>
+                <w:lang w:eastAsia="ko-KR"/>
+              </w:rPr>
+              <w:t>Message Box</w:t>
+            </w:r>
             <w:r>
               <w:rPr>
                 <w:rFonts w:asciiTheme="majorHAnsi" w:eastAsia="Times New Roman" w:hAnsiTheme="majorHAnsi" w:cstheme="majorHAnsi"/>
@@ -4322,27 +4136,7 @@
                 <w:shd w:val="clear" w:color="auto" w:fill="FFFFFF"/>
                 <w:lang w:eastAsia="ko-KR"/>
               </w:rPr>
-              <w:t xml:space="preserve">the save file has been successfully loaded to </w:t>
-            </w:r>
-            <w:proofErr w:type="spellStart"/>
-            <w:r>
-              <w:rPr>
-                <w:rFonts w:asciiTheme="majorHAnsi" w:eastAsia="Times New Roman" w:hAnsiTheme="majorHAnsi" w:cstheme="majorHAnsi"/>
-                <w:color w:val="333333"/>
-                <w:shd w:val="clear" w:color="auto" w:fill="FFFFFF"/>
-                <w:lang w:eastAsia="ko-KR"/>
-              </w:rPr>
-              <w:t>SmartyDo</w:t>
-            </w:r>
-            <w:proofErr w:type="spellEnd"/>
-            <w:r>
-              <w:rPr>
-                <w:rFonts w:asciiTheme="majorHAnsi" w:eastAsia="Times New Roman" w:hAnsiTheme="majorHAnsi" w:cstheme="majorHAnsi"/>
-                <w:color w:val="333333"/>
-                <w:shd w:val="clear" w:color="auto" w:fill="FFFFFF"/>
-                <w:lang w:eastAsia="ko-KR"/>
-              </w:rPr>
-              <w:t>.</w:t>
+              <w:t>the save file has been successfully loaded to SmartyDo.</w:t>
             </w:r>
           </w:p>
         </w:tc>
@@ -4407,23 +4201,7 @@
           <w:rFonts w:asciiTheme="majorHAnsi" w:hAnsiTheme="majorHAnsi" w:cstheme="majorHAnsi"/>
           <w:color w:val="333333"/>
         </w:rPr>
-        <w:t xml:space="preserve">add a task into </w:t>
-      </w:r>
-      <w:proofErr w:type="spellStart"/>
-      <w:r>
-        <w:rPr>
-          <w:rFonts w:asciiTheme="majorHAnsi" w:hAnsiTheme="majorHAnsi" w:cstheme="majorHAnsi"/>
-          <w:color w:val="333333"/>
-        </w:rPr>
-        <w:t>SmartyDo</w:t>
-      </w:r>
-      <w:proofErr w:type="spellEnd"/>
-      <w:r>
-        <w:rPr>
-          <w:rFonts w:asciiTheme="majorHAnsi" w:hAnsiTheme="majorHAnsi" w:cstheme="majorHAnsi"/>
-          <w:color w:val="333333"/>
-        </w:rPr>
-        <w:t xml:space="preserve"> </w:t>
+        <w:t xml:space="preserve">add a task into SmartyDo </w:t>
       </w:r>
       <w:r>
         <w:rPr>
@@ -4476,21 +4254,44 @@
           <w:rFonts w:asciiTheme="majorHAnsi" w:hAnsiTheme="majorHAnsi" w:cstheme="majorHAnsi"/>
           <w:color w:val="333333"/>
         </w:rPr>
-        <w:t>mand. There are number of parame</w:t>
+        <w:t xml:space="preserve">mand. There are </w:t>
+      </w:r>
+      <w:r>
+        <w:rPr>
+          <w:rFonts w:asciiTheme="majorHAnsi" w:hAnsiTheme="majorHAnsi" w:cstheme="majorHAnsi"/>
+          <w:noProof/>
+          <w:color w:val="333333"/>
+        </w:rPr>
+        <w:t xml:space="preserve">a </w:t>
+      </w:r>
+      <w:r>
+        <w:rPr>
+          <w:rFonts w:asciiTheme="majorHAnsi" w:hAnsiTheme="majorHAnsi" w:cstheme="majorHAnsi"/>
+          <w:noProof/>
+          <w:color w:val="333333"/>
+        </w:rPr>
+        <w:t>number</w:t>
       </w:r>
       <w:r>
         <w:rPr>
           <w:rFonts w:asciiTheme="majorHAnsi" w:hAnsiTheme="majorHAnsi" w:cstheme="majorHAnsi"/>
           <w:color w:val="333333"/>
         </w:rPr>
-        <w:t xml:space="preserve">ters </w:t>
+        <w:t xml:space="preserve"> of parame</w:t>
       </w:r>
       <w:r>
         <w:rPr>
           <w:rFonts w:asciiTheme="majorHAnsi" w:hAnsiTheme="majorHAnsi" w:cstheme="majorHAnsi"/>
           <w:color w:val="333333"/>
         </w:rPr>
-        <w:t xml:space="preserve">that you can </w:t>
+        <w:t xml:space="preserve">ters </w:t>
+      </w:r>
+      <w:r>
+        <w:rPr>
+          <w:rFonts w:asciiTheme="majorHAnsi" w:hAnsiTheme="majorHAnsi" w:cstheme="majorHAnsi"/>
+          <w:color w:val="333333"/>
+        </w:rPr>
+        <w:t xml:space="preserve">you can </w:t>
       </w:r>
       <w:r>
         <w:rPr>
@@ -5536,9 +5337,8 @@
                 <w:sz w:val="20"/>
                 <w:szCs w:val="20"/>
               </w:rPr>
-              <w:t xml:space="preserve">add TASK_NAME </w:t>
-            </w:r>
-            <w:proofErr w:type="spellStart"/>
+              <w:t>add TASK_NAME a;LOCATION t/</w:t>
+            </w:r>
             <w:r>
               <w:rPr>
                 <w:rFonts w:ascii="Courier New" w:hAnsi="Courier New" w:cs="Courier New"/>
@@ -5547,9 +5347,8 @@
                 <w:sz w:val="20"/>
                 <w:szCs w:val="20"/>
               </w:rPr>
-              <w:t>a;LOCATION</w:t>
-            </w:r>
-            <w:proofErr w:type="spellEnd"/>
+              <w:t>T</w:t>
+            </w:r>
             <w:r>
               <w:rPr>
                 <w:rFonts w:ascii="Courier New" w:hAnsi="Courier New" w:cs="Courier New"/>
@@ -5558,7 +5357,7 @@
                 <w:sz w:val="20"/>
                 <w:szCs w:val="20"/>
               </w:rPr>
-              <w:t xml:space="preserve"> t/</w:t>
+              <w:t>AG</w:t>
             </w:r>
             <w:r>
               <w:rPr>
@@ -5568,7 +5367,7 @@
                 <w:sz w:val="20"/>
                 <w:szCs w:val="20"/>
               </w:rPr>
-              <w:t>T</w:t>
+              <w:t>1</w:t>
             </w:r>
             <w:r>
               <w:rPr>
@@ -5578,7 +5377,7 @@
                 <w:sz w:val="20"/>
                 <w:szCs w:val="20"/>
               </w:rPr>
-              <w:t>AG</w:t>
+              <w:t xml:space="preserve"> t;</w:t>
             </w:r>
             <w:r>
               <w:rPr>
@@ -5588,7 +5387,7 @@
                 <w:sz w:val="20"/>
                 <w:szCs w:val="20"/>
               </w:rPr>
-              <w:t>1</w:t>
+              <w:t>TIME</w:t>
             </w:r>
             <w:r>
               <w:rPr>
@@ -5598,9 +5397,8 @@
                 <w:sz w:val="20"/>
                 <w:szCs w:val="20"/>
               </w:rPr>
-              <w:t xml:space="preserve"> </w:t>
-            </w:r>
-            <w:proofErr w:type="spellStart"/>
+              <w:t xml:space="preserve"> t/</w:t>
+            </w:r>
             <w:r>
               <w:rPr>
                 <w:rFonts w:ascii="Courier New" w:hAnsi="Courier New" w:cs="Courier New"/>
@@ -5609,7 +5407,7 @@
                 <w:sz w:val="20"/>
                 <w:szCs w:val="20"/>
               </w:rPr>
-              <w:t>t;</w:t>
+              <w:t>TAG</w:t>
             </w:r>
             <w:r>
               <w:rPr>
@@ -5619,53 +5417,21 @@
                 <w:sz w:val="20"/>
                 <w:szCs w:val="20"/>
               </w:rPr>
-              <w:t>TIME</w:t>
-            </w:r>
-            <w:proofErr w:type="spellEnd"/>
-            <w:r>
-              <w:rPr>
-                <w:rFonts w:ascii="Courier New" w:hAnsi="Courier New" w:cs="Courier New"/>
-                <w:b/>
+              <w:t>2</w:t>
+            </w:r>
+          </w:p>
+          <w:p>
+            <w:pPr>
+              <w:ind w:left="18"/>
+              <w:rPr>
+                <w:rFonts w:asciiTheme="majorHAnsi" w:eastAsia="Times New Roman" w:hAnsiTheme="majorHAnsi" w:cstheme="majorHAnsi"/>
                 <w:i/>
                 <w:sz w:val="20"/>
                 <w:szCs w:val="20"/>
-              </w:rPr>
-              <w:t xml:space="preserve"> t/</w:t>
-            </w:r>
-            <w:r>
-              <w:rPr>
-                <w:rFonts w:ascii="Courier New" w:hAnsi="Courier New" w:cs="Courier New"/>
-                <w:b/>
-                <w:i/>
-                <w:sz w:val="20"/>
-                <w:szCs w:val="20"/>
-              </w:rPr>
-              <w:t>TAG</w:t>
-            </w:r>
-            <w:r>
-              <w:rPr>
-                <w:rFonts w:ascii="Courier New" w:hAnsi="Courier New" w:cs="Courier New"/>
-                <w:b/>
-                <w:i/>
-                <w:sz w:val="20"/>
-                <w:szCs w:val="20"/>
-              </w:rPr>
-              <w:t>2</w:t>
-            </w:r>
-          </w:p>
-          <w:p>
-            <w:pPr>
-              <w:ind w:left="18"/>
-              <w:rPr>
-                <w:rFonts w:asciiTheme="majorHAnsi" w:eastAsia="Times New Roman" w:hAnsiTheme="majorHAnsi" w:cstheme="majorHAnsi"/>
-                <w:i/>
-                <w:sz w:val="20"/>
-                <w:szCs w:val="20"/>
-                <w:shd w:val="clear" w:color="auto" w:fill="FFFFFF"/>
-                <w:lang w:eastAsia="ko-KR"/>
-              </w:rPr>
-            </w:pPr>
-            <w:proofErr w:type="gramStart"/>
+                <w:shd w:val="clear" w:color="auto" w:fill="FFFFFF"/>
+                <w:lang w:eastAsia="ko-KR"/>
+              </w:rPr>
+            </w:pPr>
             <w:r>
               <w:rPr>
                 <w:rFonts w:asciiTheme="majorHAnsi" w:hAnsiTheme="majorHAnsi" w:cstheme="majorHAnsi"/>
@@ -5684,18 +5450,7 @@
                 <w:szCs w:val="20"/>
                 <w:lang w:eastAsia="ko-KR"/>
               </w:rPr>
-              <w:t>s</w:t>
-            </w:r>
-            <w:proofErr w:type="gramEnd"/>
-            <w:r>
-              <w:rPr>
-                <w:rFonts w:asciiTheme="majorHAnsi" w:eastAsia="Times New Roman" w:hAnsiTheme="majorHAnsi" w:cstheme="majorHAnsi"/>
-                <w:i/>
-                <w:sz w:val="20"/>
-                <w:szCs w:val="20"/>
-                <w:lang w:eastAsia="ko-KR"/>
-              </w:rPr>
-              <w:t xml:space="preserve"> also an accepted format for the add command.</w:t>
+              <w:t>s also an accepted format for the add command.</w:t>
             </w:r>
           </w:p>
         </w:tc>
@@ -5794,27 +5549,7 @@
                 <w:sz w:val="20"/>
                 <w:szCs w:val="20"/>
               </w:rPr>
-              <w:t xml:space="preserve"> is required for </w:t>
-            </w:r>
-            <w:proofErr w:type="spellStart"/>
-            <w:r>
-              <w:rPr>
-                <w:rFonts w:asciiTheme="majorHAnsi" w:hAnsiTheme="majorHAnsi" w:cstheme="majorHAnsi"/>
-                <w:i/>
-                <w:sz w:val="20"/>
-                <w:szCs w:val="20"/>
-              </w:rPr>
-              <w:t>SmartyDo</w:t>
-            </w:r>
-            <w:proofErr w:type="spellEnd"/>
-            <w:r>
-              <w:rPr>
-                <w:rFonts w:asciiTheme="majorHAnsi" w:hAnsiTheme="majorHAnsi" w:cstheme="majorHAnsi"/>
-                <w:i/>
-                <w:sz w:val="20"/>
-                <w:szCs w:val="20"/>
-              </w:rPr>
-              <w:t xml:space="preserve"> to read your command correctly.</w:t>
+              <w:t xml:space="preserve"> is required for SmartyDo to read your command correctly.</w:t>
             </w:r>
           </w:p>
           <w:p>
@@ -5868,9 +5603,8 @@
                 <w:sz w:val="20"/>
                 <w:szCs w:val="20"/>
               </w:rPr>
-              <w:t xml:space="preserve">add TASK_NAME </w:t>
-            </w:r>
-            <w:proofErr w:type="spellStart"/>
+              <w:t>add TASK_NAME a;LOCATION t/</w:t>
+            </w:r>
             <w:r>
               <w:rPr>
                 <w:rFonts w:ascii="Courier New" w:hAnsi="Courier New" w:cs="Courier New"/>
@@ -5879,9 +5613,8 @@
                 <w:sz w:val="20"/>
                 <w:szCs w:val="20"/>
               </w:rPr>
-              <w:t>a;LOCATION</w:t>
-            </w:r>
-            <w:proofErr w:type="spellEnd"/>
+              <w:t>T</w:t>
+            </w:r>
             <w:r>
               <w:rPr>
                 <w:rFonts w:ascii="Courier New" w:hAnsi="Courier New" w:cs="Courier New"/>
@@ -5890,7 +5623,7 @@
                 <w:sz w:val="20"/>
                 <w:szCs w:val="20"/>
               </w:rPr>
-              <w:t xml:space="preserve"> t/</w:t>
+              <w:t>AG</w:t>
             </w:r>
             <w:r>
               <w:rPr>
@@ -5900,7 +5633,7 @@
                 <w:sz w:val="20"/>
                 <w:szCs w:val="20"/>
               </w:rPr>
-              <w:t>T</w:t>
+              <w:t>1</w:t>
             </w:r>
             <w:r>
               <w:rPr>
@@ -5910,7 +5643,7 @@
                 <w:sz w:val="20"/>
                 <w:szCs w:val="20"/>
               </w:rPr>
-              <w:t>AG</w:t>
+              <w:t xml:space="preserve"> t;</w:t>
             </w:r>
             <w:r>
               <w:rPr>
@@ -5920,7 +5653,7 @@
                 <w:sz w:val="20"/>
                 <w:szCs w:val="20"/>
               </w:rPr>
-              <w:t>1</w:t>
+              <w:t>TIME t/</w:t>
             </w:r>
             <w:r>
               <w:rPr>
@@ -5930,9 +5663,8 @@
                 <w:sz w:val="20"/>
                 <w:szCs w:val="20"/>
               </w:rPr>
-              <w:t xml:space="preserve"> </w:t>
-            </w:r>
-            <w:proofErr w:type="spellStart"/>
+              <w:t>TAG</w:t>
+            </w:r>
             <w:r>
               <w:rPr>
                 <w:rFonts w:ascii="Courier New" w:hAnsi="Courier New" w:cs="Courier New"/>
@@ -5941,9 +5673,33 @@
                 <w:sz w:val="20"/>
                 <w:szCs w:val="20"/>
               </w:rPr>
-              <w:t>t;</w:t>
-            </w:r>
-            <w:r>
+              <w:t>2</w:t>
+            </w:r>
+          </w:p>
+          <w:p>
+            <w:pPr>
+              <w:ind w:left="18"/>
+              <w:rPr>
+                <w:rFonts w:asciiTheme="majorHAnsi" w:hAnsiTheme="majorHAnsi" w:cstheme="majorHAnsi"/>
+                <w:i/>
+                <w:sz w:val="20"/>
+                <w:szCs w:val="20"/>
+              </w:rPr>
+            </w:pPr>
+            <w:r>
+              <w:rPr>
+                <w:rFonts w:asciiTheme="majorHAnsi" w:hAnsiTheme="majorHAnsi" w:cstheme="majorHAnsi"/>
+                <w:i/>
+                <w:sz w:val="20"/>
+                <w:szCs w:val="20"/>
+              </w:rPr>
+              <w:t>is,</w:t>
+            </w:r>
+          </w:p>
+          <w:p>
+            <w:pPr>
+              <w:spacing w:line="360" w:lineRule="auto"/>
+              <w:jc w:val="center"/>
               <w:rPr>
                 <w:rFonts w:ascii="Courier New" w:hAnsi="Courier New" w:cs="Courier New"/>
                 <w:b/>
@@ -5951,9 +5707,7 @@
                 <w:sz w:val="20"/>
                 <w:szCs w:val="20"/>
               </w:rPr>
-              <w:t>TIME</w:t>
-            </w:r>
-            <w:proofErr w:type="spellEnd"/>
+            </w:pPr>
             <w:r>
               <w:rPr>
                 <w:rFonts w:ascii="Courier New" w:hAnsi="Courier New" w:cs="Courier New"/>
@@ -5962,7 +5716,7 @@
                 <w:sz w:val="20"/>
                 <w:szCs w:val="20"/>
               </w:rPr>
-              <w:t xml:space="preserve"> t/</w:t>
+              <w:t>add a;LOCATION t/</w:t>
             </w:r>
             <w:r>
               <w:rPr>
@@ -5972,7 +5726,7 @@
                 <w:sz w:val="20"/>
                 <w:szCs w:val="20"/>
               </w:rPr>
-              <w:t>TAG</w:t>
+              <w:t>T</w:t>
             </w:r>
             <w:r>
               <w:rPr>
@@ -5982,33 +5736,9 @@
                 <w:sz w:val="20"/>
                 <w:szCs w:val="20"/>
               </w:rPr>
-              <w:t>2</w:t>
-            </w:r>
-          </w:p>
-          <w:p>
-            <w:pPr>
-              <w:ind w:left="18"/>
-              <w:rPr>
-                <w:rFonts w:asciiTheme="majorHAnsi" w:hAnsiTheme="majorHAnsi" w:cstheme="majorHAnsi"/>
-                <w:i/>
-                <w:sz w:val="20"/>
-                <w:szCs w:val="20"/>
-              </w:rPr>
-            </w:pPr>
-            <w:r>
-              <w:rPr>
-                <w:rFonts w:asciiTheme="majorHAnsi" w:hAnsiTheme="majorHAnsi" w:cstheme="majorHAnsi"/>
-                <w:i/>
-                <w:sz w:val="20"/>
-                <w:szCs w:val="20"/>
-              </w:rPr>
-              <w:t>is,</w:t>
-            </w:r>
-          </w:p>
-          <w:p>
-            <w:pPr>
-              <w:spacing w:line="360" w:lineRule="auto"/>
-              <w:jc w:val="center"/>
+              <w:t>AG</w:t>
+            </w:r>
+            <w:r>
               <w:rPr>
                 <w:rFonts w:ascii="Courier New" w:hAnsi="Courier New" w:cs="Courier New"/>
                 <w:b/>
@@ -6016,7 +5746,8 @@
                 <w:sz w:val="20"/>
                 <w:szCs w:val="20"/>
               </w:rPr>
-            </w:pPr>
+              <w:t>1 t;T</w:t>
+            </w:r>
             <w:r>
               <w:rPr>
                 <w:rFonts w:ascii="Courier New" w:hAnsi="Courier New" w:cs="Courier New"/>
@@ -6025,9 +5756,8 @@
                 <w:sz w:val="20"/>
                 <w:szCs w:val="20"/>
               </w:rPr>
-              <w:t xml:space="preserve">add </w:t>
-            </w:r>
-            <w:proofErr w:type="spellStart"/>
+              <w:t>IME</w:t>
+            </w:r>
             <w:r>
               <w:rPr>
                 <w:rFonts w:ascii="Courier New" w:hAnsi="Courier New" w:cs="Courier New"/>
@@ -6036,9 +5766,8 @@
                 <w:sz w:val="20"/>
                 <w:szCs w:val="20"/>
               </w:rPr>
-              <w:t>a;LOCATION</w:t>
-            </w:r>
-            <w:proofErr w:type="spellEnd"/>
+              <w:t xml:space="preserve"> t/</w:t>
+            </w:r>
             <w:r>
               <w:rPr>
                 <w:rFonts w:ascii="Courier New" w:hAnsi="Courier New" w:cs="Courier New"/>
@@ -6047,7 +5776,7 @@
                 <w:sz w:val="20"/>
                 <w:szCs w:val="20"/>
               </w:rPr>
-              <w:t xml:space="preserve"> t/</w:t>
+              <w:t>TAG</w:t>
             </w:r>
             <w:r>
               <w:rPr>
@@ -6057,7 +5786,7 @@
                 <w:sz w:val="20"/>
                 <w:szCs w:val="20"/>
               </w:rPr>
-              <w:t>T</w:t>
+              <w:t>2</w:t>
             </w:r>
             <w:r>
               <w:rPr>
@@ -6067,7 +5796,7 @@
                 <w:sz w:val="20"/>
                 <w:szCs w:val="20"/>
               </w:rPr>
-              <w:t>AG</w:t>
+              <w:t xml:space="preserve"> </w:t>
             </w:r>
             <w:r>
               <w:rPr>
@@ -6077,82 +5806,8 @@
                 <w:sz w:val="20"/>
                 <w:szCs w:val="20"/>
               </w:rPr>
-              <w:t xml:space="preserve">1 </w:t>
-            </w:r>
-            <w:proofErr w:type="spellStart"/>
-            <w:r>
-              <w:rPr>
-                <w:rFonts w:ascii="Courier New" w:hAnsi="Courier New" w:cs="Courier New"/>
-                <w:b/>
-                <w:i/>
-                <w:sz w:val="20"/>
-                <w:szCs w:val="20"/>
-              </w:rPr>
-              <w:t>t;T</w:t>
-            </w:r>
-            <w:r>
-              <w:rPr>
-                <w:rFonts w:ascii="Courier New" w:hAnsi="Courier New" w:cs="Courier New"/>
-                <w:b/>
-                <w:i/>
-                <w:sz w:val="20"/>
-                <w:szCs w:val="20"/>
-              </w:rPr>
-              <w:t>IME</w:t>
-            </w:r>
-            <w:proofErr w:type="spellEnd"/>
-            <w:r>
-              <w:rPr>
-                <w:rFonts w:ascii="Courier New" w:hAnsi="Courier New" w:cs="Courier New"/>
-                <w:b/>
-                <w:i/>
-                <w:sz w:val="20"/>
-                <w:szCs w:val="20"/>
-              </w:rPr>
-              <w:t xml:space="preserve"> t/</w:t>
-            </w:r>
-            <w:r>
-              <w:rPr>
-                <w:rFonts w:ascii="Courier New" w:hAnsi="Courier New" w:cs="Courier New"/>
-                <w:b/>
-                <w:i/>
-                <w:sz w:val="20"/>
-                <w:szCs w:val="20"/>
-              </w:rPr>
-              <w:t>TAG</w:t>
-            </w:r>
-            <w:r>
-              <w:rPr>
-                <w:rFonts w:ascii="Courier New" w:hAnsi="Courier New" w:cs="Courier New"/>
-                <w:b/>
-                <w:i/>
-                <w:sz w:val="20"/>
-                <w:szCs w:val="20"/>
-              </w:rPr>
-              <w:t>2</w:t>
-            </w:r>
-            <w:r>
-              <w:rPr>
-                <w:rFonts w:ascii="Courier New" w:hAnsi="Courier New" w:cs="Courier New"/>
-                <w:b/>
-                <w:i/>
-                <w:sz w:val="20"/>
-                <w:szCs w:val="20"/>
-              </w:rPr>
-              <w:t xml:space="preserve"> </w:t>
-            </w:r>
-            <w:proofErr w:type="spellStart"/>
-            <w:r>
-              <w:rPr>
-                <w:rFonts w:ascii="Courier New" w:hAnsi="Courier New" w:cs="Courier New"/>
-                <w:b/>
-                <w:i/>
-                <w:sz w:val="20"/>
-                <w:szCs w:val="20"/>
-              </w:rPr>
               <w:t>n;TASK_NAME</w:t>
             </w:r>
-            <w:proofErr w:type="spellEnd"/>
           </w:p>
         </w:tc>
       </w:tr>
@@ -6246,7 +5901,7 @@
                 <w:noProof/>
                 <w:color w:val="333333"/>
                 <w:shd w:val="clear" w:color="auto" w:fill="FFFFFF"/>
-                <w:lang w:val="en-SG" w:eastAsia="zh-CN"/>
+                <w:lang w:val="en-GB" w:eastAsia="zh-CN"/>
               </w:rPr>
               <w:drawing>
                 <wp:inline distT="0" distB="0" distL="0" distR="0" wp14:anchorId="75637382" wp14:editId="01C2CA7C">
@@ -6322,31 +5977,7 @@
                 <w:shd w:val="clear" w:color="auto" w:fill="FFFFFF"/>
                 <w:lang w:eastAsia="ko-KR"/>
               </w:rPr>
-              <w:t xml:space="preserve">: </w:t>
-            </w:r>
-            <w:proofErr w:type="spellStart"/>
-            <w:r>
-              <w:rPr>
-                <w:rFonts w:asciiTheme="majorHAnsi" w:eastAsia="Times New Roman" w:hAnsiTheme="majorHAnsi" w:cstheme="majorHAnsi"/>
-                <w:i/>
-                <w:color w:val="333333"/>
-                <w:sz w:val="18"/>
-                <w:shd w:val="clear" w:color="auto" w:fill="FFFFFF"/>
-                <w:lang w:eastAsia="ko-KR"/>
-              </w:rPr>
-              <w:t>SmartyDo’s</w:t>
-            </w:r>
-            <w:proofErr w:type="spellEnd"/>
-            <w:r>
-              <w:rPr>
-                <w:rFonts w:asciiTheme="majorHAnsi" w:eastAsia="Times New Roman" w:hAnsiTheme="majorHAnsi" w:cstheme="majorHAnsi"/>
-                <w:i/>
-                <w:color w:val="333333"/>
-                <w:sz w:val="18"/>
-                <w:shd w:val="clear" w:color="auto" w:fill="FFFFFF"/>
-                <w:lang w:eastAsia="ko-KR"/>
-              </w:rPr>
-              <w:t xml:space="preserve"> Add Command</w:t>
+              <w:t>: SmartyDo’s Add Command</w:t>
             </w:r>
           </w:p>
         </w:tc>
@@ -6582,7 +6213,6 @@
                 <w:lang w:eastAsia="ko-KR"/>
               </w:rPr>
             </w:pPr>
-            <w:proofErr w:type="gramStart"/>
             <w:r>
               <w:rPr>
                 <w:rFonts w:asciiTheme="majorHAnsi" w:eastAsia="Times New Roman" w:hAnsiTheme="majorHAnsi" w:cstheme="majorHAnsi"/>
@@ -6601,17 +6231,7 @@
                 <w:shd w:val="clear" w:color="auto" w:fill="FFFFFF"/>
                 <w:lang w:eastAsia="ko-KR"/>
               </w:rPr>
-              <w:t>nto</w:t>
-            </w:r>
-            <w:proofErr w:type="gramEnd"/>
-            <w:r>
-              <w:rPr>
-                <w:rFonts w:asciiTheme="majorHAnsi" w:eastAsia="Times New Roman" w:hAnsiTheme="majorHAnsi" w:cstheme="majorHAnsi"/>
-                <w:color w:val="333333"/>
-                <w:shd w:val="clear" w:color="auto" w:fill="FFFFFF"/>
-                <w:lang w:eastAsia="ko-KR"/>
-              </w:rPr>
-              <w:t xml:space="preserve"> </w:t>
+              <w:t xml:space="preserve">nto </w:t>
             </w:r>
             <w:r>
               <w:rPr>
@@ -6629,7 +6249,16 @@
                 <w:shd w:val="clear" w:color="auto" w:fill="FFFFFF"/>
                 <w:lang w:eastAsia="ko-KR"/>
               </w:rPr>
-              <w:t>Command Bar.</w:t>
+              <w:t>Command Bar</w:t>
+            </w:r>
+            <w:r>
+              <w:rPr>
+                <w:rFonts w:asciiTheme="majorHAnsi" w:eastAsia="Times New Roman" w:hAnsiTheme="majorHAnsi" w:cstheme="majorHAnsi"/>
+                <w:color w:val="333333"/>
+                <w:shd w:val="clear" w:color="auto" w:fill="FFFFFF"/>
+                <w:lang w:eastAsia="ko-KR"/>
+              </w:rPr>
+              <w:t>.</w:t>
             </w:r>
           </w:p>
           <w:p>
@@ -6659,17 +6288,15 @@
               </w:rPr>
               <w:t xml:space="preserve">After entering the command, </w:t>
             </w:r>
-            <w:proofErr w:type="spellStart"/>
-            <w:r>
-              <w:rPr>
-                <w:rFonts w:asciiTheme="majorHAnsi" w:eastAsia="Times New Roman" w:hAnsiTheme="majorHAnsi" w:cstheme="majorHAnsi"/>
-                <w:color w:val="333333"/>
-                <w:shd w:val="clear" w:color="auto" w:fill="FFFFFF"/>
-                <w:lang w:eastAsia="ko-KR"/>
-              </w:rPr>
-              <w:t>MessageBox</w:t>
-            </w:r>
-            <w:proofErr w:type="spellEnd"/>
+            <w:r>
+              <w:rPr>
+                <w:rFonts w:asciiTheme="majorHAnsi" w:eastAsia="Times New Roman" w:hAnsiTheme="majorHAnsi" w:cstheme="majorHAnsi"/>
+                <w:color w:val="333333"/>
+                <w:shd w:val="clear" w:color="auto" w:fill="FFFFFF"/>
+                <w:lang w:eastAsia="ko-KR"/>
+              </w:rPr>
+              <w:t>Message Box</w:t>
+            </w:r>
             <w:r>
               <w:rPr>
                 <w:rFonts w:asciiTheme="majorHAnsi" w:eastAsia="Times New Roman" w:hAnsiTheme="majorHAnsi" w:cstheme="majorHAnsi"/>
@@ -6695,27 +6322,7 @@
                 <w:shd w:val="clear" w:color="auto" w:fill="FFFFFF"/>
                 <w:lang w:eastAsia="ko-KR"/>
               </w:rPr>
-              <w:t xml:space="preserve">task is successfully added into </w:t>
-            </w:r>
-            <w:proofErr w:type="spellStart"/>
-            <w:r>
-              <w:rPr>
-                <w:rFonts w:asciiTheme="majorHAnsi" w:eastAsia="Times New Roman" w:hAnsiTheme="majorHAnsi" w:cstheme="majorHAnsi"/>
-                <w:color w:val="333333"/>
-                <w:shd w:val="clear" w:color="auto" w:fill="FFFFFF"/>
-                <w:lang w:eastAsia="ko-KR"/>
-              </w:rPr>
-              <w:t>SmartyDo</w:t>
-            </w:r>
-            <w:proofErr w:type="spellEnd"/>
-            <w:r>
-              <w:rPr>
-                <w:rFonts w:asciiTheme="majorHAnsi" w:eastAsia="Times New Roman" w:hAnsiTheme="majorHAnsi" w:cstheme="majorHAnsi"/>
-                <w:color w:val="333333"/>
-                <w:shd w:val="clear" w:color="auto" w:fill="FFFFFF"/>
-                <w:lang w:eastAsia="ko-KR"/>
-              </w:rPr>
-              <w:t xml:space="preserve"> and you will see the updated list of task</w:t>
+              <w:t>task is successfully added into SmartyDo and you will see the updated list of task</w:t>
             </w:r>
             <w:r>
               <w:rPr>
@@ -6735,17 +6342,15 @@
               </w:rPr>
               <w:t xml:space="preserve"> in the </w:t>
             </w:r>
-            <w:proofErr w:type="spellStart"/>
-            <w:r>
-              <w:rPr>
-                <w:rFonts w:asciiTheme="majorHAnsi" w:eastAsia="Times New Roman" w:hAnsiTheme="majorHAnsi" w:cstheme="majorHAnsi"/>
-                <w:color w:val="333333"/>
-                <w:shd w:val="clear" w:color="auto" w:fill="FFFFFF"/>
-                <w:lang w:eastAsia="ko-KR"/>
-              </w:rPr>
-              <w:t>VisualBox</w:t>
-            </w:r>
-            <w:proofErr w:type="spellEnd"/>
+            <w:r>
+              <w:rPr>
+                <w:rFonts w:asciiTheme="majorHAnsi" w:eastAsia="Times New Roman" w:hAnsiTheme="majorHAnsi" w:cstheme="majorHAnsi"/>
+                <w:color w:val="333333"/>
+                <w:shd w:val="clear" w:color="auto" w:fill="FFFFFF"/>
+                <w:lang w:eastAsia="ko-KR"/>
+              </w:rPr>
+              <w:t>Visual Box</w:t>
+            </w:r>
             <w:r>
               <w:rPr>
                 <w:rFonts w:asciiTheme="majorHAnsi" w:eastAsia="Times New Roman" w:hAnsiTheme="majorHAnsi" w:cstheme="majorHAnsi"/>
@@ -7077,7 +6682,7 @@
                 <w:noProof/>
                 <w:color w:val="333333"/>
                 <w:shd w:val="clear" w:color="auto" w:fill="FFFFFF"/>
-                <w:lang w:val="en-SG" w:eastAsia="zh-CN"/>
+                <w:lang w:val="en-GB" w:eastAsia="zh-CN"/>
               </w:rPr>
               <w:drawing>
                 <wp:inline distT="0" distB="0" distL="0" distR="0" wp14:anchorId="745AF87D" wp14:editId="59405210">
@@ -7317,7 +6922,6 @@
                 <w:lang w:eastAsia="ko-KR"/>
               </w:rPr>
             </w:pPr>
-            <w:proofErr w:type="gramStart"/>
             <w:r>
               <w:rPr>
                 <w:rFonts w:asciiTheme="majorHAnsi" w:eastAsia="Times New Roman" w:hAnsiTheme="majorHAnsi" w:cstheme="majorHAnsi"/>
@@ -7336,17 +6940,7 @@
                 <w:shd w:val="clear" w:color="auto" w:fill="FFFFFF"/>
                 <w:lang w:eastAsia="ko-KR"/>
               </w:rPr>
-              <w:t>nto</w:t>
-            </w:r>
-            <w:proofErr w:type="gramEnd"/>
-            <w:r>
-              <w:rPr>
-                <w:rFonts w:asciiTheme="majorHAnsi" w:eastAsia="Times New Roman" w:hAnsiTheme="majorHAnsi" w:cstheme="majorHAnsi"/>
-                <w:color w:val="333333"/>
-                <w:shd w:val="clear" w:color="auto" w:fill="FFFFFF"/>
-                <w:lang w:eastAsia="ko-KR"/>
-              </w:rPr>
-              <w:t xml:space="preserve"> </w:t>
+              <w:t xml:space="preserve">nto </w:t>
             </w:r>
             <w:r>
               <w:rPr>
@@ -7364,7 +6958,16 @@
                 <w:shd w:val="clear" w:color="auto" w:fill="FFFFFF"/>
                 <w:lang w:eastAsia="ko-KR"/>
               </w:rPr>
-              <w:t>Command Bar.</w:t>
+              <w:t>Command Bar</w:t>
+            </w:r>
+            <w:r>
+              <w:rPr>
+                <w:rFonts w:asciiTheme="majorHAnsi" w:eastAsia="Times New Roman" w:hAnsiTheme="majorHAnsi" w:cstheme="majorHAnsi"/>
+                <w:color w:val="333333"/>
+                <w:shd w:val="clear" w:color="auto" w:fill="FFFFFF"/>
+                <w:lang w:eastAsia="ko-KR"/>
+              </w:rPr>
+              <w:t>.</w:t>
             </w:r>
           </w:p>
           <w:p>
@@ -7389,17 +6992,15 @@
               </w:rPr>
               <w:t xml:space="preserve">After entering the command, </w:t>
             </w:r>
-            <w:proofErr w:type="spellStart"/>
-            <w:r>
-              <w:rPr>
-                <w:rFonts w:asciiTheme="majorHAnsi" w:eastAsia="Times New Roman" w:hAnsiTheme="majorHAnsi" w:cstheme="majorHAnsi"/>
-                <w:color w:val="333333"/>
-                <w:shd w:val="clear" w:color="auto" w:fill="FFFFFF"/>
-                <w:lang w:eastAsia="ko-KR"/>
-              </w:rPr>
-              <w:t>MessageBox</w:t>
-            </w:r>
-            <w:proofErr w:type="spellEnd"/>
+            <w:r>
+              <w:rPr>
+                <w:rFonts w:asciiTheme="majorHAnsi" w:eastAsia="Times New Roman" w:hAnsiTheme="majorHAnsi" w:cstheme="majorHAnsi"/>
+                <w:color w:val="333333"/>
+                <w:shd w:val="clear" w:color="auto" w:fill="FFFFFF"/>
+                <w:lang w:eastAsia="ko-KR"/>
+              </w:rPr>
+              <w:t>Message Box</w:t>
+            </w:r>
             <w:r>
               <w:rPr>
                 <w:rFonts w:asciiTheme="majorHAnsi" w:eastAsia="Times New Roman" w:hAnsiTheme="majorHAnsi" w:cstheme="majorHAnsi"/>
@@ -7463,17 +7064,15 @@
               </w:rPr>
               <w:t xml:space="preserve"> in the </w:t>
             </w:r>
-            <w:proofErr w:type="spellStart"/>
-            <w:r>
-              <w:rPr>
-                <w:rFonts w:asciiTheme="majorHAnsi" w:eastAsia="Times New Roman" w:hAnsiTheme="majorHAnsi" w:cstheme="majorHAnsi"/>
-                <w:color w:val="333333"/>
-                <w:shd w:val="clear" w:color="auto" w:fill="FFFFFF"/>
-                <w:lang w:eastAsia="ko-KR"/>
-              </w:rPr>
-              <w:t>VisualBox</w:t>
-            </w:r>
-            <w:proofErr w:type="spellEnd"/>
+            <w:r>
+              <w:rPr>
+                <w:rFonts w:asciiTheme="majorHAnsi" w:eastAsia="Times New Roman" w:hAnsiTheme="majorHAnsi" w:cstheme="majorHAnsi"/>
+                <w:color w:val="333333"/>
+                <w:shd w:val="clear" w:color="auto" w:fill="FFFFFF"/>
+                <w:lang w:eastAsia="ko-KR"/>
+              </w:rPr>
+              <w:t>Visual Box</w:t>
+            </w:r>
             <w:r>
               <w:rPr>
                 <w:rFonts w:asciiTheme="majorHAnsi" w:eastAsia="Times New Roman" w:hAnsiTheme="majorHAnsi" w:cstheme="majorHAnsi"/>
@@ -7548,21 +7147,7 @@
           <w:rFonts w:asciiTheme="majorHAnsi" w:hAnsiTheme="majorHAnsi" w:cstheme="majorHAnsi"/>
         </w:rPr>
         <w:tab/>
-        <w:t xml:space="preserve">You may remove a task from the </w:t>
-      </w:r>
-      <w:proofErr w:type="spellStart"/>
-      <w:r>
-        <w:rPr>
-          <w:rFonts w:asciiTheme="majorHAnsi" w:hAnsiTheme="majorHAnsi" w:cstheme="majorHAnsi"/>
-        </w:rPr>
-        <w:t>SmartyDo</w:t>
-      </w:r>
-      <w:proofErr w:type="spellEnd"/>
-      <w:r>
-        <w:rPr>
-          <w:rFonts w:asciiTheme="majorHAnsi" w:hAnsiTheme="majorHAnsi" w:cstheme="majorHAnsi"/>
-        </w:rPr>
-        <w:t xml:space="preserve"> by using the </w:t>
+        <w:t xml:space="preserve">You may remove a task from the SmartyDo by using the </w:t>
       </w:r>
       <w:r>
         <w:rPr>
@@ -7666,7 +7251,7 @@
                 <w:noProof/>
                 <w:color w:val="333333"/>
                 <w:shd w:val="clear" w:color="auto" w:fill="FFFFFF"/>
-                <w:lang w:val="en-SG" w:eastAsia="zh-CN"/>
+                <w:lang w:val="en-GB" w:eastAsia="zh-CN"/>
               </w:rPr>
               <w:drawing>
                 <wp:inline distT="0" distB="0" distL="0" distR="0" wp14:anchorId="2407FE13" wp14:editId="53593744">
@@ -7899,7 +7484,6 @@
                 <w:lang w:eastAsia="ko-KR"/>
               </w:rPr>
             </w:pPr>
-            <w:proofErr w:type="gramStart"/>
             <w:r>
               <w:rPr>
                 <w:rFonts w:asciiTheme="majorHAnsi" w:eastAsia="Times New Roman" w:hAnsiTheme="majorHAnsi" w:cstheme="majorHAnsi"/>
@@ -7918,9 +7502,108 @@
                 <w:shd w:val="clear" w:color="auto" w:fill="FFFFFF"/>
                 <w:lang w:eastAsia="ko-KR"/>
               </w:rPr>
-              <w:t>nto</w:t>
-            </w:r>
-            <w:proofErr w:type="gramEnd"/>
+              <w:t xml:space="preserve">nto </w:t>
+            </w:r>
+            <w:r>
+              <w:rPr>
+                <w:rFonts w:asciiTheme="majorHAnsi" w:eastAsia="Times New Roman" w:hAnsiTheme="majorHAnsi" w:cstheme="majorHAnsi"/>
+                <w:color w:val="333333"/>
+                <w:shd w:val="clear" w:color="auto" w:fill="FFFFFF"/>
+                <w:lang w:eastAsia="ko-KR"/>
+              </w:rPr>
+              <w:t xml:space="preserve">the </w:t>
+            </w:r>
+            <w:r>
+              <w:rPr>
+                <w:rFonts w:asciiTheme="majorHAnsi" w:eastAsia="Times New Roman" w:hAnsiTheme="majorHAnsi" w:cstheme="majorHAnsi"/>
+                <w:color w:val="333333"/>
+                <w:shd w:val="clear" w:color="auto" w:fill="FFFFFF"/>
+                <w:lang w:eastAsia="ko-KR"/>
+              </w:rPr>
+              <w:t>Command Bar</w:t>
+            </w:r>
+            <w:r>
+              <w:rPr>
+                <w:rFonts w:asciiTheme="majorHAnsi" w:eastAsia="Times New Roman" w:hAnsiTheme="majorHAnsi" w:cstheme="majorHAnsi"/>
+                <w:color w:val="333333"/>
+                <w:shd w:val="clear" w:color="auto" w:fill="FFFFFF"/>
+                <w:lang w:eastAsia="ko-KR"/>
+              </w:rPr>
+              <w:t>.</w:t>
+            </w:r>
+          </w:p>
+          <w:p>
+            <w:pPr>
+              <w:jc w:val="both"/>
+              <w:rPr>
+                <w:rFonts w:asciiTheme="majorHAnsi" w:eastAsia="Times New Roman" w:hAnsiTheme="majorHAnsi" w:cstheme="majorHAnsi"/>
+                <w:lang w:eastAsia="ko-KR"/>
+              </w:rPr>
+            </w:pPr>
+          </w:p>
+          <w:p>
+            <w:pPr>
+              <w:jc w:val="both"/>
+              <w:rPr>
+                <w:rFonts w:cs="Times New Roman"/>
+                <w:color w:val="333333"/>
+                <w:lang w:eastAsia="ko-KR"/>
+              </w:rPr>
+            </w:pPr>
+            <w:r>
+              <w:rPr>
+                <w:rFonts w:asciiTheme="majorHAnsi" w:eastAsia="Times New Roman" w:hAnsiTheme="majorHAnsi" w:cstheme="majorHAnsi"/>
+                <w:color w:val="333333"/>
+                <w:shd w:val="clear" w:color="auto" w:fill="FFFFFF"/>
+                <w:lang w:eastAsia="ko-KR"/>
+              </w:rPr>
+              <w:t xml:space="preserve">After entering the command, </w:t>
+            </w:r>
+            <w:r>
+              <w:rPr>
+                <w:rFonts w:asciiTheme="majorHAnsi" w:eastAsia="Times New Roman" w:hAnsiTheme="majorHAnsi" w:cstheme="majorHAnsi"/>
+                <w:color w:val="333333"/>
+                <w:shd w:val="clear" w:color="auto" w:fill="FFFFFF"/>
+                <w:lang w:eastAsia="ko-KR"/>
+              </w:rPr>
+              <w:t>Message Box</w:t>
+            </w:r>
+            <w:r>
+              <w:rPr>
+                <w:rFonts w:asciiTheme="majorHAnsi" w:eastAsia="Times New Roman" w:hAnsiTheme="majorHAnsi" w:cstheme="majorHAnsi"/>
+                <w:color w:val="333333"/>
+                <w:shd w:val="clear" w:color="auto" w:fill="FFFFFF"/>
+                <w:lang w:eastAsia="ko-KR"/>
+              </w:rPr>
+              <w:t xml:space="preserve"> will show you </w:t>
+            </w:r>
+            <w:r>
+              <w:rPr>
+                <w:rFonts w:asciiTheme="majorHAnsi" w:eastAsia="Times New Roman" w:hAnsiTheme="majorHAnsi" w:cstheme="majorHAnsi"/>
+                <w:color w:val="333333"/>
+                <w:shd w:val="clear" w:color="auto" w:fill="FFFFFF"/>
+                <w:lang w:eastAsia="ko-KR"/>
+              </w:rPr>
+              <w:t xml:space="preserve">if the </w:t>
+            </w:r>
+            <w:r>
+              <w:rPr>
+                <w:rFonts w:asciiTheme="majorHAnsi" w:eastAsia="Times New Roman" w:hAnsiTheme="majorHAnsi" w:cstheme="majorHAnsi"/>
+                <w:color w:val="333333"/>
+                <w:shd w:val="clear" w:color="auto" w:fill="FFFFFF"/>
+                <w:lang w:eastAsia="ko-KR"/>
+              </w:rPr>
+              <w:t>task</w:t>
+            </w:r>
+            <w:r>
+              <w:rPr>
+                <w:rFonts w:asciiTheme="majorHAnsi" w:eastAsia="Times New Roman" w:hAnsiTheme="majorHAnsi" w:cstheme="majorHAnsi"/>
+                <w:color w:val="333333"/>
+                <w:shd w:val="clear" w:color="auto" w:fill="FFFFFF"/>
+                <w:lang w:eastAsia="ko-KR"/>
+              </w:rPr>
+              <w:t xml:space="preserve"> has</w:t>
+            </w:r>
             <w:r>
               <w:rPr>
                 <w:rFonts w:asciiTheme="majorHAnsi" w:eastAsia="Times New Roman" w:hAnsiTheme="majorHAnsi" w:cstheme="majorHAnsi"/>
@@ -7937,108 +7620,6 @@
                 <w:shd w:val="clear" w:color="auto" w:fill="FFFFFF"/>
                 <w:lang w:eastAsia="ko-KR"/>
               </w:rPr>
-              <w:t xml:space="preserve">the </w:t>
-            </w:r>
-            <w:r>
-              <w:rPr>
-                <w:rFonts w:asciiTheme="majorHAnsi" w:eastAsia="Times New Roman" w:hAnsiTheme="majorHAnsi" w:cstheme="majorHAnsi"/>
-                <w:color w:val="333333"/>
-                <w:shd w:val="clear" w:color="auto" w:fill="FFFFFF"/>
-                <w:lang w:eastAsia="ko-KR"/>
-              </w:rPr>
-              <w:t>Command Bar.</w:t>
-            </w:r>
-          </w:p>
-          <w:p>
-            <w:pPr>
-              <w:jc w:val="both"/>
-              <w:rPr>
-                <w:rFonts w:asciiTheme="majorHAnsi" w:eastAsia="Times New Roman" w:hAnsiTheme="majorHAnsi" w:cstheme="majorHAnsi"/>
-                <w:lang w:eastAsia="ko-KR"/>
-              </w:rPr>
-            </w:pPr>
-          </w:p>
-          <w:p>
-            <w:pPr>
-              <w:jc w:val="both"/>
-              <w:rPr>
-                <w:rFonts w:cs="Times New Roman"/>
-                <w:color w:val="333333"/>
-                <w:lang w:eastAsia="ko-KR"/>
-              </w:rPr>
-            </w:pPr>
-            <w:r>
-              <w:rPr>
-                <w:rFonts w:asciiTheme="majorHAnsi" w:eastAsia="Times New Roman" w:hAnsiTheme="majorHAnsi" w:cstheme="majorHAnsi"/>
-                <w:color w:val="333333"/>
-                <w:shd w:val="clear" w:color="auto" w:fill="FFFFFF"/>
-                <w:lang w:eastAsia="ko-KR"/>
-              </w:rPr>
-              <w:t xml:space="preserve">After entering the command, </w:t>
-            </w:r>
-            <w:proofErr w:type="spellStart"/>
-            <w:r>
-              <w:rPr>
-                <w:rFonts w:asciiTheme="majorHAnsi" w:eastAsia="Times New Roman" w:hAnsiTheme="majorHAnsi" w:cstheme="majorHAnsi"/>
-                <w:color w:val="333333"/>
-                <w:shd w:val="clear" w:color="auto" w:fill="FFFFFF"/>
-                <w:lang w:eastAsia="ko-KR"/>
-              </w:rPr>
-              <w:t>MessageBox</w:t>
-            </w:r>
-            <w:proofErr w:type="spellEnd"/>
-            <w:r>
-              <w:rPr>
-                <w:rFonts w:asciiTheme="majorHAnsi" w:eastAsia="Times New Roman" w:hAnsiTheme="majorHAnsi" w:cstheme="majorHAnsi"/>
-                <w:color w:val="333333"/>
-                <w:shd w:val="clear" w:color="auto" w:fill="FFFFFF"/>
-                <w:lang w:eastAsia="ko-KR"/>
-              </w:rPr>
-              <w:t xml:space="preserve"> will show you </w:t>
-            </w:r>
-            <w:r>
-              <w:rPr>
-                <w:rFonts w:asciiTheme="majorHAnsi" w:eastAsia="Times New Roman" w:hAnsiTheme="majorHAnsi" w:cstheme="majorHAnsi"/>
-                <w:color w:val="333333"/>
-                <w:shd w:val="clear" w:color="auto" w:fill="FFFFFF"/>
-                <w:lang w:eastAsia="ko-KR"/>
-              </w:rPr>
-              <w:t xml:space="preserve">if the </w:t>
-            </w:r>
-            <w:r>
-              <w:rPr>
-                <w:rFonts w:asciiTheme="majorHAnsi" w:eastAsia="Times New Roman" w:hAnsiTheme="majorHAnsi" w:cstheme="majorHAnsi"/>
-                <w:color w:val="333333"/>
-                <w:shd w:val="clear" w:color="auto" w:fill="FFFFFF"/>
-                <w:lang w:eastAsia="ko-KR"/>
-              </w:rPr>
-              <w:t>task</w:t>
-            </w:r>
-            <w:r>
-              <w:rPr>
-                <w:rFonts w:asciiTheme="majorHAnsi" w:eastAsia="Times New Roman" w:hAnsiTheme="majorHAnsi" w:cstheme="majorHAnsi"/>
-                <w:color w:val="333333"/>
-                <w:shd w:val="clear" w:color="auto" w:fill="FFFFFF"/>
-                <w:lang w:eastAsia="ko-KR"/>
-              </w:rPr>
-              <w:t xml:space="preserve"> has</w:t>
-            </w:r>
-            <w:r>
-              <w:rPr>
-                <w:rFonts w:asciiTheme="majorHAnsi" w:eastAsia="Times New Roman" w:hAnsiTheme="majorHAnsi" w:cstheme="majorHAnsi"/>
-                <w:color w:val="333333"/>
-                <w:shd w:val="clear" w:color="auto" w:fill="FFFFFF"/>
-                <w:lang w:eastAsia="ko-KR"/>
-              </w:rPr>
-              <w:t xml:space="preserve"> </w:t>
-            </w:r>
-            <w:r>
-              <w:rPr>
-                <w:rFonts w:asciiTheme="majorHAnsi" w:eastAsia="Times New Roman" w:hAnsiTheme="majorHAnsi" w:cstheme="majorHAnsi"/>
-                <w:color w:val="333333"/>
-                <w:shd w:val="clear" w:color="auto" w:fill="FFFFFF"/>
-                <w:lang w:eastAsia="ko-KR"/>
-              </w:rPr>
               <w:t xml:space="preserve">been </w:t>
             </w:r>
             <w:r>
@@ -8086,17 +7667,15 @@
               </w:rPr>
               <w:t xml:space="preserve"> in the </w:t>
             </w:r>
-            <w:proofErr w:type="spellStart"/>
-            <w:r>
-              <w:rPr>
-                <w:rFonts w:asciiTheme="majorHAnsi" w:eastAsia="Times New Roman" w:hAnsiTheme="majorHAnsi" w:cstheme="majorHAnsi"/>
-                <w:color w:val="333333"/>
-                <w:shd w:val="clear" w:color="auto" w:fill="FFFFFF"/>
-                <w:lang w:eastAsia="ko-KR"/>
-              </w:rPr>
-              <w:t>VisualBox</w:t>
-            </w:r>
-            <w:proofErr w:type="spellEnd"/>
+            <w:r>
+              <w:rPr>
+                <w:rFonts w:asciiTheme="majorHAnsi" w:eastAsia="Times New Roman" w:hAnsiTheme="majorHAnsi" w:cstheme="majorHAnsi"/>
+                <w:color w:val="333333"/>
+                <w:shd w:val="clear" w:color="auto" w:fill="FFFFFF"/>
+                <w:lang w:eastAsia="ko-KR"/>
+              </w:rPr>
+              <w:t>Visual Box</w:t>
+            </w:r>
             <w:r>
               <w:rPr>
                 <w:rFonts w:asciiTheme="majorHAnsi" w:eastAsia="Times New Roman" w:hAnsiTheme="majorHAnsi" w:cstheme="majorHAnsi"/>
@@ -8276,7 +7855,7 @@
                 <w:noProof/>
                 <w:color w:val="333333"/>
                 <w:shd w:val="clear" w:color="auto" w:fill="FFFFFF"/>
-                <w:lang w:val="en-SG" w:eastAsia="zh-CN"/>
+                <w:lang w:val="en-GB" w:eastAsia="zh-CN"/>
               </w:rPr>
               <w:drawing>
                 <wp:inline distT="0" distB="0" distL="0" distR="0" wp14:anchorId="57E97A16" wp14:editId="1886021C">
@@ -8508,7 +8087,6 @@
                 <w:lang w:eastAsia="ko-KR"/>
               </w:rPr>
             </w:pPr>
-            <w:proofErr w:type="gramStart"/>
             <w:r>
               <w:rPr>
                 <w:rFonts w:asciiTheme="majorHAnsi" w:eastAsia="Times New Roman" w:hAnsiTheme="majorHAnsi" w:cstheme="majorHAnsi"/>
@@ -8527,17 +8105,7 @@
                 <w:shd w:val="clear" w:color="auto" w:fill="FFFFFF"/>
                 <w:lang w:eastAsia="ko-KR"/>
               </w:rPr>
-              <w:t>nto</w:t>
-            </w:r>
-            <w:proofErr w:type="gramEnd"/>
-            <w:r>
-              <w:rPr>
-                <w:rFonts w:asciiTheme="majorHAnsi" w:eastAsia="Times New Roman" w:hAnsiTheme="majorHAnsi" w:cstheme="majorHAnsi"/>
-                <w:color w:val="333333"/>
-                <w:shd w:val="clear" w:color="auto" w:fill="FFFFFF"/>
-                <w:lang w:eastAsia="ko-KR"/>
-              </w:rPr>
-              <w:t xml:space="preserve"> </w:t>
+              <w:t xml:space="preserve">nto </w:t>
             </w:r>
             <w:r>
               <w:rPr>
@@ -8555,7 +8123,16 @@
                 <w:shd w:val="clear" w:color="auto" w:fill="FFFFFF"/>
                 <w:lang w:eastAsia="ko-KR"/>
               </w:rPr>
-              <w:t>Command Bar.</w:t>
+              <w:t>Command Bar</w:t>
+            </w:r>
+            <w:r>
+              <w:rPr>
+                <w:rFonts w:asciiTheme="majorHAnsi" w:eastAsia="Times New Roman" w:hAnsiTheme="majorHAnsi" w:cstheme="majorHAnsi"/>
+                <w:color w:val="333333"/>
+                <w:shd w:val="clear" w:color="auto" w:fill="FFFFFF"/>
+                <w:lang w:eastAsia="ko-KR"/>
+              </w:rPr>
+              <w:t>.</w:t>
             </w:r>
           </w:p>
           <w:p>
@@ -9062,7 +8639,6 @@
                 <w:sz w:val="20"/>
               </w:rPr>
             </w:pPr>
-            <w:proofErr w:type="gramStart"/>
             <w:r>
               <w:rPr>
                 <w:rFonts w:ascii="Courier New" w:hAnsi="Courier New" w:cs="Courier New"/>
@@ -9072,7 +8648,6 @@
               </w:rPr>
               <w:t>undo</w:t>
             </w:r>
-            <w:proofErr w:type="gramEnd"/>
             <w:r>
               <w:rPr>
                 <w:rFonts w:asciiTheme="majorHAnsi" w:hAnsiTheme="majorHAnsi" w:cstheme="majorHAnsi"/>
@@ -9222,7 +8797,6 @@
                 <w:lang w:eastAsia="ko-KR"/>
               </w:rPr>
             </w:pPr>
-            <w:proofErr w:type="spellStart"/>
             <w:r>
               <w:rPr>
                 <w:rFonts w:asciiTheme="majorHAnsi" w:hAnsiTheme="majorHAnsi" w:cstheme="majorHAnsi"/>
@@ -9230,17 +8804,7 @@
                 <w:sz w:val="20"/>
                 <w:lang w:eastAsia="ko-KR"/>
               </w:rPr>
-              <w:t>SmartyDo</w:t>
-            </w:r>
-            <w:proofErr w:type="spellEnd"/>
-            <w:r>
-              <w:rPr>
-                <w:rFonts w:asciiTheme="majorHAnsi" w:hAnsiTheme="majorHAnsi" w:cstheme="majorHAnsi"/>
-                <w:i/>
-                <w:sz w:val="20"/>
-                <w:lang w:eastAsia="ko-KR"/>
-              </w:rPr>
-              <w:t> </w:t>
+              <w:t>SmartyDo </w:t>
             </w:r>
             <w:r>
               <w:rPr>
@@ -9260,9 +8824,18 @@
                 <w:sz w:val="20"/>
                 <w:lang w:eastAsia="ko-KR"/>
               </w:rPr>
-              <w:t xml:space="preserve"> history of actions on your computer. The history of your actions resets when </w:t>
-            </w:r>
-            <w:proofErr w:type="spellStart"/>
+              <w:t> </w:t>
+            </w:r>
+            <w:r>
+              <w:rPr>
+                <w:rFonts w:asciiTheme="majorHAnsi" w:hAnsiTheme="majorHAnsi" w:cstheme="majorHAnsi"/>
+                <w:i/>
+                <w:noProof/>
+                <w:sz w:val="20"/>
+                <w:lang w:eastAsia="ko-KR"/>
+              </w:rPr>
+              <w:t>its history</w:t>
+            </w:r>
             <w:r>
               <w:rPr>
                 <w:rFonts w:asciiTheme="majorHAnsi" w:hAnsiTheme="majorHAnsi" w:cstheme="majorHAnsi"/>
@@ -9270,17 +8843,7 @@
                 <w:sz w:val="20"/>
                 <w:lang w:eastAsia="ko-KR"/>
               </w:rPr>
-              <w:t>SmartyDo</w:t>
-            </w:r>
-            <w:proofErr w:type="spellEnd"/>
-            <w:r>
-              <w:rPr>
-                <w:rFonts w:asciiTheme="majorHAnsi" w:hAnsiTheme="majorHAnsi" w:cstheme="majorHAnsi"/>
-                <w:i/>
-                <w:sz w:val="20"/>
-                <w:lang w:eastAsia="ko-KR"/>
-              </w:rPr>
-              <w:t xml:space="preserve"> is closed. Also, if </w:t>
+              <w:t xml:space="preserve"> on your computer. The history of your actions resets when SmartyDo is closed. Also, if </w:t>
             </w:r>
             <w:r>
               <w:rPr>
@@ -9404,7 +8967,7 @@
                 <w:noProof/>
                 <w:color w:val="333333"/>
                 <w:shd w:val="clear" w:color="auto" w:fill="FFFFFF"/>
-                <w:lang w:val="en-SG" w:eastAsia="zh-CN"/>
+                <w:lang w:val="en-GB" w:eastAsia="zh-CN"/>
               </w:rPr>
               <w:drawing>
                 <wp:inline distT="0" distB="0" distL="0" distR="0" wp14:anchorId="37462ED1" wp14:editId="1708E473">
@@ -9556,6 +9119,7 @@
               <w:jc w:val="both"/>
               <w:rPr>
                 <w:rFonts w:asciiTheme="majorHAnsi" w:eastAsia="Times New Roman" w:hAnsiTheme="majorHAnsi" w:cstheme="majorHAnsi"/>
+                <w:noProof/>
                 <w:color w:val="333333"/>
                 <w:shd w:val="clear" w:color="auto" w:fill="FFFFFF"/>
                 <w:lang w:eastAsia="ko-KR"/>
@@ -9577,14 +9141,53 @@
                 <w:shd w:val="clear" w:color="auto" w:fill="FFFFFF"/>
                 <w:lang w:eastAsia="ko-KR"/>
               </w:rPr>
-              <w:t xml:space="preserve">task, for example </w:t>
-            </w:r>
+              <w:t xml:space="preserve">task, for </w:t>
+            </w:r>
+            <w:r>
+              <w:rPr>
+                <w:rFonts w:asciiTheme="majorHAnsi" w:eastAsia="Times New Roman" w:hAnsiTheme="majorHAnsi" w:cstheme="majorHAnsi"/>
+                <w:noProof/>
+                <w:color w:val="333333"/>
+                <w:shd w:val="clear" w:color="auto" w:fill="FFFFFF"/>
+                <w:lang w:eastAsia="ko-KR"/>
+              </w:rPr>
+              <w:t>example</w:t>
+            </w:r>
+            <w:r>
+              <w:rPr>
+                <w:rFonts w:asciiTheme="majorHAnsi" w:eastAsia="Times New Roman" w:hAnsiTheme="majorHAnsi" w:cstheme="majorHAnsi"/>
+                <w:noProof/>
+                <w:color w:val="333333"/>
+                <w:shd w:val="clear" w:color="auto" w:fill="FFFFFF"/>
+                <w:lang w:eastAsia="ko-KR"/>
+              </w:rPr>
+              <w:t>,</w:t>
+            </w:r>
+          </w:p>
+          <w:p>
+            <w:pPr>
+              <w:jc w:val="center"/>
+              <w:rPr>
+                <w:rFonts w:asciiTheme="majorHAnsi" w:eastAsia="Times New Roman" w:hAnsiTheme="majorHAnsi" w:cstheme="majorHAnsi"/>
+                <w:color w:val="333333"/>
+                <w:shd w:val="clear" w:color="auto" w:fill="FFFFFF"/>
+                <w:lang w:eastAsia="ko-KR"/>
+              </w:rPr>
+            </w:pPr>
             <w:r>
               <w:rPr>
                 <w:rFonts w:ascii="Courier New" w:hAnsi="Courier New" w:cs="Courier New"/>
-                <w:lang w:eastAsia="ko-KR"/>
-              </w:rPr>
-              <w:t>edit 1 t; 26/7/2016</w:t>
+                <w:noProof/>
+                <w:lang w:eastAsia="ko-KR"/>
+              </w:rPr>
+              <w:t>edit</w:t>
+            </w:r>
+            <w:r>
+              <w:rPr>
+                <w:rFonts w:ascii="Courier New" w:hAnsi="Courier New" w:cs="Courier New"/>
+                <w:lang w:eastAsia="ko-KR"/>
+              </w:rPr>
+              <w:t xml:space="preserve"> 1 t; 26/7/2016</w:t>
             </w:r>
           </w:p>
           <w:p>
@@ -9668,25 +9271,32 @@
                 <w:lang w:eastAsia="ko-KR"/>
               </w:rPr>
             </w:pPr>
-            <w:proofErr w:type="gramStart"/>
-            <w:r>
-              <w:rPr>
-                <w:rFonts w:asciiTheme="majorHAnsi" w:eastAsia="Times New Roman" w:hAnsiTheme="majorHAnsi" w:cstheme="majorHAnsi"/>
-                <w:color w:val="333333"/>
-                <w:shd w:val="clear" w:color="auto" w:fill="FFFFFF"/>
-                <w:lang w:eastAsia="ko-KR"/>
-              </w:rPr>
-              <w:t>into</w:t>
-            </w:r>
-            <w:proofErr w:type="gramEnd"/>
-            <w:r>
-              <w:rPr>
-                <w:rFonts w:asciiTheme="majorHAnsi" w:eastAsia="Times New Roman" w:hAnsiTheme="majorHAnsi" w:cstheme="majorHAnsi"/>
-                <w:color w:val="333333"/>
-                <w:shd w:val="clear" w:color="auto" w:fill="FFFFFF"/>
-                <w:lang w:eastAsia="ko-KR"/>
-              </w:rPr>
-              <w:t xml:space="preserve"> the Command Bar.</w:t>
+            <w:r>
+              <w:rPr>
+                <w:rFonts w:asciiTheme="majorHAnsi" w:eastAsia="Times New Roman" w:hAnsiTheme="majorHAnsi" w:cstheme="majorHAnsi"/>
+                <w:color w:val="333333"/>
+                <w:shd w:val="clear" w:color="auto" w:fill="FFFFFF"/>
+                <w:lang w:eastAsia="ko-KR"/>
+              </w:rPr>
+              <w:t xml:space="preserve">into the </w:t>
+            </w:r>
+            <w:r>
+              <w:rPr>
+                <w:rFonts w:asciiTheme="majorHAnsi" w:eastAsia="Times New Roman" w:hAnsiTheme="majorHAnsi" w:cstheme="majorHAnsi"/>
+                <w:color w:val="333333"/>
+                <w:shd w:val="clear" w:color="auto" w:fill="FFFFFF"/>
+                <w:lang w:eastAsia="ko-KR"/>
+              </w:rPr>
+              <w:t>Command Bar</w:t>
+            </w:r>
+            <w:r>
+              <w:rPr>
+                <w:rFonts w:asciiTheme="majorHAnsi" w:eastAsia="Times New Roman" w:hAnsiTheme="majorHAnsi" w:cstheme="majorHAnsi"/>
+                <w:color w:val="333333"/>
+                <w:shd w:val="clear" w:color="auto" w:fill="FFFFFF"/>
+                <w:lang w:eastAsia="ko-KR"/>
+              </w:rPr>
+              <w:t>.</w:t>
             </w:r>
           </w:p>
           <w:p>
@@ -9717,17 +9327,15 @@
               </w:rPr>
               <w:t xml:space="preserve">After entering the command, </w:t>
             </w:r>
-            <w:proofErr w:type="spellStart"/>
-            <w:r>
-              <w:rPr>
-                <w:rFonts w:asciiTheme="majorHAnsi" w:eastAsia="Times New Roman" w:hAnsiTheme="majorHAnsi" w:cstheme="majorHAnsi"/>
-                <w:color w:val="333333"/>
-                <w:shd w:val="clear" w:color="auto" w:fill="FFFFFF"/>
-                <w:lang w:eastAsia="ko-KR"/>
-              </w:rPr>
-              <w:t>MessageBox</w:t>
-            </w:r>
-            <w:proofErr w:type="spellEnd"/>
+            <w:r>
+              <w:rPr>
+                <w:rFonts w:asciiTheme="majorHAnsi" w:eastAsia="Times New Roman" w:hAnsiTheme="majorHAnsi" w:cstheme="majorHAnsi"/>
+                <w:color w:val="333333"/>
+                <w:shd w:val="clear" w:color="auto" w:fill="FFFFFF"/>
+                <w:lang w:eastAsia="ko-KR"/>
+              </w:rPr>
+              <w:t>Message Box</w:t>
+            </w:r>
             <w:r>
               <w:rPr>
                 <w:rFonts w:asciiTheme="majorHAnsi" w:eastAsia="Times New Roman" w:hAnsiTheme="majorHAnsi" w:cstheme="majorHAnsi"/>
@@ -9800,17 +9408,15 @@
               </w:rPr>
               <w:t xml:space="preserve"> in the </w:t>
             </w:r>
-            <w:proofErr w:type="spellStart"/>
-            <w:r>
-              <w:rPr>
-                <w:rFonts w:asciiTheme="majorHAnsi" w:eastAsia="Times New Roman" w:hAnsiTheme="majorHAnsi" w:cstheme="majorHAnsi"/>
-                <w:color w:val="333333"/>
-                <w:shd w:val="clear" w:color="auto" w:fill="FFFFFF"/>
-                <w:lang w:eastAsia="ko-KR"/>
-              </w:rPr>
-              <w:t>VisualBox</w:t>
-            </w:r>
-            <w:proofErr w:type="spellEnd"/>
+            <w:r>
+              <w:rPr>
+                <w:rFonts w:asciiTheme="majorHAnsi" w:eastAsia="Times New Roman" w:hAnsiTheme="majorHAnsi" w:cstheme="majorHAnsi"/>
+                <w:color w:val="333333"/>
+                <w:shd w:val="clear" w:color="auto" w:fill="FFFFFF"/>
+                <w:lang w:eastAsia="ko-KR"/>
+              </w:rPr>
+              <w:t>Visual Box</w:t>
+            </w:r>
             <w:r>
               <w:rPr>
                 <w:rFonts w:asciiTheme="majorHAnsi" w:eastAsia="Times New Roman" w:hAnsiTheme="majorHAnsi" w:cstheme="majorHAnsi"/>
@@ -9888,7 +9494,25 @@
                 <w:shd w:val="clear" w:color="auto" w:fill="FFFFFF"/>
                 <w:lang w:eastAsia="ko-KR"/>
               </w:rPr>
-              <w:t>Into the Command Bar.</w:t>
+              <w:t xml:space="preserve">Into the </w:t>
+            </w:r>
+            <w:r>
+              <w:rPr>
+                <w:rFonts w:asciiTheme="majorHAnsi" w:eastAsia="Times New Roman" w:hAnsiTheme="majorHAnsi" w:cstheme="majorHAnsi"/>
+                <w:color w:val="333333"/>
+                <w:shd w:val="clear" w:color="auto" w:fill="FFFFFF"/>
+                <w:lang w:eastAsia="ko-KR"/>
+              </w:rPr>
+              <w:t>Command Bar</w:t>
+            </w:r>
+            <w:r>
+              <w:rPr>
+                <w:rFonts w:asciiTheme="majorHAnsi" w:eastAsia="Times New Roman" w:hAnsiTheme="majorHAnsi" w:cstheme="majorHAnsi"/>
+                <w:color w:val="333333"/>
+                <w:shd w:val="clear" w:color="auto" w:fill="FFFFFF"/>
+                <w:lang w:eastAsia="ko-KR"/>
+              </w:rPr>
+              <w:t>.</w:t>
             </w:r>
           </w:p>
         </w:tc>
@@ -9964,14 +9588,12 @@
         </w:rPr>
         <w:t xml:space="preserve"> specific task in the listed in the </w:t>
       </w:r>
-      <w:proofErr w:type="spellStart"/>
       <w:r>
         <w:rPr>
           <w:rFonts w:asciiTheme="majorHAnsi" w:hAnsiTheme="majorHAnsi" w:cstheme="majorHAnsi"/>
         </w:rPr>
-        <w:t>VisualBox</w:t>
-      </w:r>
-      <w:proofErr w:type="spellEnd"/>
+        <w:t>Visual Box</w:t>
+      </w:r>
       <w:r>
         <w:rPr>
           <w:rFonts w:asciiTheme="majorHAnsi" w:hAnsiTheme="majorHAnsi" w:cstheme="majorHAnsi"/>
@@ -10105,7 +9727,7 @@
                 <w:noProof/>
                 <w:color w:val="333333"/>
                 <w:shd w:val="clear" w:color="auto" w:fill="FFFFFF"/>
-                <w:lang w:val="en-SG" w:eastAsia="zh-CN"/>
+                <w:lang w:val="en-GB" w:eastAsia="zh-CN"/>
               </w:rPr>
               <w:drawing>
                 <wp:inline distT="0" distB="0" distL="0" distR="0" wp14:anchorId="348F8AEE" wp14:editId="38820AF5">
@@ -10193,31 +9815,7 @@
                 <w:shd w:val="clear" w:color="auto" w:fill="FFFFFF"/>
                 <w:lang w:eastAsia="ko-KR"/>
               </w:rPr>
-              <w:t xml:space="preserve">: </w:t>
-            </w:r>
-            <w:proofErr w:type="spellStart"/>
-            <w:r>
-              <w:rPr>
-                <w:rFonts w:asciiTheme="majorHAnsi" w:eastAsia="Times New Roman" w:hAnsiTheme="majorHAnsi" w:cstheme="majorHAnsi"/>
-                <w:i/>
-                <w:color w:val="333333"/>
-                <w:sz w:val="18"/>
-                <w:shd w:val="clear" w:color="auto" w:fill="FFFFFF"/>
-                <w:lang w:eastAsia="ko-KR"/>
-              </w:rPr>
-              <w:t>SmartyDo’s</w:t>
-            </w:r>
-            <w:proofErr w:type="spellEnd"/>
-            <w:r>
-              <w:rPr>
-                <w:rFonts w:asciiTheme="majorHAnsi" w:eastAsia="Times New Roman" w:hAnsiTheme="majorHAnsi" w:cstheme="majorHAnsi"/>
-                <w:i/>
-                <w:color w:val="333333"/>
-                <w:sz w:val="18"/>
-                <w:shd w:val="clear" w:color="auto" w:fill="FFFFFF"/>
-                <w:lang w:eastAsia="ko-KR"/>
-              </w:rPr>
-              <w:t xml:space="preserve"> </w:t>
+              <w:t xml:space="preserve">: SmartyDo’s </w:t>
             </w:r>
             <w:r>
               <w:rPr>
@@ -10379,7 +9977,6 @@
                 <w:lang w:eastAsia="ko-KR"/>
               </w:rPr>
             </w:pPr>
-            <w:proofErr w:type="gramStart"/>
             <w:r>
               <w:rPr>
                 <w:rFonts w:asciiTheme="majorHAnsi" w:eastAsia="Times New Roman" w:hAnsiTheme="majorHAnsi" w:cstheme="majorHAnsi"/>
@@ -10398,17 +9995,7 @@
                 <w:shd w:val="clear" w:color="auto" w:fill="FFFFFF"/>
                 <w:lang w:eastAsia="ko-KR"/>
               </w:rPr>
-              <w:t>nto</w:t>
-            </w:r>
-            <w:proofErr w:type="gramEnd"/>
-            <w:r>
-              <w:rPr>
-                <w:rFonts w:asciiTheme="majorHAnsi" w:eastAsia="Times New Roman" w:hAnsiTheme="majorHAnsi" w:cstheme="majorHAnsi"/>
-                <w:color w:val="333333"/>
-                <w:shd w:val="clear" w:color="auto" w:fill="FFFFFF"/>
-                <w:lang w:eastAsia="ko-KR"/>
-              </w:rPr>
-              <w:t xml:space="preserve"> </w:t>
+              <w:t xml:space="preserve">nto </w:t>
             </w:r>
             <w:r>
               <w:rPr>
@@ -10426,7 +10013,16 @@
                 <w:shd w:val="clear" w:color="auto" w:fill="FFFFFF"/>
                 <w:lang w:eastAsia="ko-KR"/>
               </w:rPr>
-              <w:t>Command Bar.</w:t>
+              <w:t>Command Bar</w:t>
+            </w:r>
+            <w:r>
+              <w:rPr>
+                <w:rFonts w:asciiTheme="majorHAnsi" w:eastAsia="Times New Roman" w:hAnsiTheme="majorHAnsi" w:cstheme="majorHAnsi"/>
+                <w:color w:val="333333"/>
+                <w:shd w:val="clear" w:color="auto" w:fill="FFFFFF"/>
+                <w:lang w:eastAsia="ko-KR"/>
+              </w:rPr>
+              <w:t>.</w:t>
             </w:r>
           </w:p>
           <w:p>
@@ -10516,21 +10112,7 @@
           <w:rFonts w:asciiTheme="majorHAnsi" w:hAnsiTheme="majorHAnsi" w:cstheme="majorHAnsi"/>
         </w:rPr>
         <w:tab/>
-        <w:t xml:space="preserve">You can search for specific tasks stored in </w:t>
-      </w:r>
-      <w:proofErr w:type="spellStart"/>
-      <w:r>
-        <w:rPr>
-          <w:rFonts w:asciiTheme="majorHAnsi" w:hAnsiTheme="majorHAnsi" w:cstheme="majorHAnsi"/>
-        </w:rPr>
-        <w:t>SmartyDo</w:t>
-      </w:r>
-      <w:proofErr w:type="spellEnd"/>
-      <w:r>
-        <w:rPr>
-          <w:rFonts w:asciiTheme="majorHAnsi" w:hAnsiTheme="majorHAnsi" w:cstheme="majorHAnsi"/>
-        </w:rPr>
-        <w:t xml:space="preserve"> </w:t>
+        <w:t xml:space="preserve">You can search for specific tasks stored in SmartyDo </w:t>
       </w:r>
       <w:r>
         <w:rPr>
@@ -10645,23 +10227,40 @@
                 <w:sz w:val="20"/>
               </w:rPr>
             </w:pPr>
-            <w:proofErr w:type="gramStart"/>
             <w:r>
               <w:rPr>
                 <w:rFonts w:ascii="Courier New" w:hAnsi="Courier New" w:cs="Courier New"/>
                 <w:i/>
+                <w:noProof/>
                 <w:sz w:val="20"/>
               </w:rPr>
               <w:t>find</w:t>
             </w:r>
-            <w:proofErr w:type="gramEnd"/>
+            <w:r>
+              <w:rPr>
+                <w:rFonts w:asciiTheme="majorHAnsi" w:hAnsiTheme="majorHAnsi" w:cstheme="majorHAnsi"/>
+                <w:i/>
+                <w:noProof/>
+                <w:sz w:val="20"/>
+              </w:rPr>
+              <w:t xml:space="preserve"> is not case-</w:t>
+            </w:r>
+            <w:r>
+              <w:rPr>
+                <w:rFonts w:asciiTheme="majorHAnsi" w:hAnsiTheme="majorHAnsi" w:cstheme="majorHAnsi"/>
+                <w:i/>
+                <w:noProof/>
+                <w:sz w:val="20"/>
+              </w:rPr>
+              <w:t>sensitive</w:t>
+            </w:r>
             <w:r>
               <w:rPr>
                 <w:rFonts w:asciiTheme="majorHAnsi" w:hAnsiTheme="majorHAnsi" w:cstheme="majorHAnsi"/>
                 <w:i/>
                 <w:sz w:val="20"/>
               </w:rPr>
-              <w:t xml:space="preserve"> is not case sensitive, and will search both the TASK_NAME and TAG for tasks that match the keywords given. In addition, the order of the keywords is not important.</w:t>
+              <w:t xml:space="preserve"> and will search both the TASK_NAME and TAG for tasks that match the keywords given. In addition, the order of the keywords is not important.</w:t>
             </w:r>
           </w:p>
           <w:p>
@@ -10835,14 +10434,12 @@
         </w:rPr>
         <w:t xml:space="preserve">n the </w:t>
       </w:r>
-      <w:proofErr w:type="spellStart"/>
       <w:r>
         <w:rPr>
           <w:rFonts w:asciiTheme="majorHAnsi" w:hAnsiTheme="majorHAnsi" w:cstheme="majorHAnsi"/>
         </w:rPr>
-        <w:t>VisualBox</w:t>
-      </w:r>
-      <w:proofErr w:type="spellEnd"/>
+        <w:t>Visual Box</w:t>
+      </w:r>
       <w:r>
         <w:rPr>
           <w:rFonts w:asciiTheme="majorHAnsi" w:hAnsiTheme="majorHAnsi" w:cstheme="majorHAnsi"/>
@@ -11029,16 +10626,8 @@
               <w:rPr>
                 <w:rFonts w:asciiTheme="majorHAnsi" w:hAnsiTheme="majorHAnsi" w:cstheme="majorHAnsi"/>
               </w:rPr>
-              <w:t xml:space="preserve"> stored in </w:t>
-            </w:r>
-            <w:proofErr w:type="spellStart"/>
-            <w:r>
-              <w:rPr>
-                <w:rFonts w:asciiTheme="majorHAnsi" w:hAnsiTheme="majorHAnsi" w:cstheme="majorHAnsi"/>
-              </w:rPr>
-              <w:t>SmartyDo</w:t>
-            </w:r>
-            <w:proofErr w:type="spellEnd"/>
+              <w:t xml:space="preserve"> stored in SmartyDo</w:t>
+            </w:r>
           </w:p>
         </w:tc>
       </w:tr>
@@ -11501,7 +11090,7 @@
                 <w:noProof/>
                 <w:color w:val="333333"/>
                 <w:shd w:val="clear" w:color="auto" w:fill="FFFFFF"/>
-                <w:lang w:val="en-SG" w:eastAsia="zh-CN"/>
+                <w:lang w:val="en-GB" w:eastAsia="zh-CN"/>
               </w:rPr>
               <w:drawing>
                 <wp:inline distT="0" distB="0" distL="0" distR="0" wp14:anchorId="13DFEF45" wp14:editId="7D0AA343">
@@ -11578,31 +11167,7 @@
                 <w:shd w:val="clear" w:color="auto" w:fill="FFFFFF"/>
                 <w:lang w:eastAsia="ko-KR"/>
               </w:rPr>
-              <w:t xml:space="preserve">11: </w:t>
-            </w:r>
-            <w:proofErr w:type="spellStart"/>
-            <w:r>
-              <w:rPr>
-                <w:rFonts w:asciiTheme="majorHAnsi" w:eastAsia="Times New Roman" w:hAnsiTheme="majorHAnsi" w:cstheme="majorHAnsi"/>
-                <w:i/>
-                <w:color w:val="333333"/>
-                <w:sz w:val="18"/>
-                <w:shd w:val="clear" w:color="auto" w:fill="FFFFFF"/>
-                <w:lang w:eastAsia="ko-KR"/>
-              </w:rPr>
-              <w:t>SmartyDo’s</w:t>
-            </w:r>
-            <w:proofErr w:type="spellEnd"/>
-            <w:r>
-              <w:rPr>
-                <w:rFonts w:asciiTheme="majorHAnsi" w:eastAsia="Times New Roman" w:hAnsiTheme="majorHAnsi" w:cstheme="majorHAnsi"/>
-                <w:i/>
-                <w:color w:val="333333"/>
-                <w:sz w:val="18"/>
-                <w:shd w:val="clear" w:color="auto" w:fill="FFFFFF"/>
-                <w:lang w:eastAsia="ko-KR"/>
-              </w:rPr>
-              <w:t xml:space="preserve"> View</w:t>
+              <w:t>11: SmartyDo’s View</w:t>
             </w:r>
             <w:r>
               <w:rPr>
@@ -11726,7 +11291,6 @@
                 <w:lang w:eastAsia="ko-KR"/>
               </w:rPr>
             </w:pPr>
-            <w:proofErr w:type="gramStart"/>
             <w:r>
               <w:rPr>
                 <w:rFonts w:asciiTheme="majorHAnsi" w:eastAsia="Times New Roman" w:hAnsiTheme="majorHAnsi" w:cstheme="majorHAnsi"/>
@@ -11745,17 +11309,7 @@
                 <w:shd w:val="clear" w:color="auto" w:fill="FFFFFF"/>
                 <w:lang w:eastAsia="ko-KR"/>
               </w:rPr>
-              <w:t>nto</w:t>
-            </w:r>
-            <w:proofErr w:type="gramEnd"/>
-            <w:r>
-              <w:rPr>
-                <w:rFonts w:asciiTheme="majorHAnsi" w:eastAsia="Times New Roman" w:hAnsiTheme="majorHAnsi" w:cstheme="majorHAnsi"/>
-                <w:color w:val="333333"/>
-                <w:shd w:val="clear" w:color="auto" w:fill="FFFFFF"/>
-                <w:lang w:eastAsia="ko-KR"/>
-              </w:rPr>
-              <w:t xml:space="preserve"> </w:t>
+              <w:t xml:space="preserve">nto </w:t>
             </w:r>
             <w:r>
               <w:rPr>
@@ -11773,7 +11327,16 @@
                 <w:shd w:val="clear" w:color="auto" w:fill="FFFFFF"/>
                 <w:lang w:eastAsia="ko-KR"/>
               </w:rPr>
-              <w:t>Command Bar.</w:t>
+              <w:t>Command Bar</w:t>
+            </w:r>
+            <w:r>
+              <w:rPr>
+                <w:rFonts w:asciiTheme="majorHAnsi" w:eastAsia="Times New Roman" w:hAnsiTheme="majorHAnsi" w:cstheme="majorHAnsi"/>
+                <w:color w:val="333333"/>
+                <w:shd w:val="clear" w:color="auto" w:fill="FFFFFF"/>
+                <w:lang w:eastAsia="ko-KR"/>
+              </w:rPr>
+              <w:t>.</w:t>
             </w:r>
           </w:p>
           <w:p>
@@ -11821,17 +11384,15 @@
               </w:rPr>
               <w:t xml:space="preserve"> in the </w:t>
             </w:r>
-            <w:proofErr w:type="spellStart"/>
-            <w:r>
-              <w:rPr>
-                <w:rFonts w:asciiTheme="majorHAnsi" w:eastAsia="Times New Roman" w:hAnsiTheme="majorHAnsi" w:cstheme="majorHAnsi"/>
-                <w:color w:val="333333"/>
-                <w:shd w:val="clear" w:color="auto" w:fill="FFFFFF"/>
-                <w:lang w:eastAsia="ko-KR"/>
-              </w:rPr>
-              <w:t>VisualBox</w:t>
-            </w:r>
-            <w:proofErr w:type="spellEnd"/>
+            <w:r>
+              <w:rPr>
+                <w:rFonts w:asciiTheme="majorHAnsi" w:eastAsia="Times New Roman" w:hAnsiTheme="majorHAnsi" w:cstheme="majorHAnsi"/>
+                <w:color w:val="333333"/>
+                <w:shd w:val="clear" w:color="auto" w:fill="FFFFFF"/>
+                <w:lang w:eastAsia="ko-KR"/>
+              </w:rPr>
+              <w:t>Visual Box</w:t>
+            </w:r>
             <w:r>
               <w:rPr>
                 <w:rFonts w:asciiTheme="majorHAnsi" w:eastAsia="Times New Roman" w:hAnsiTheme="majorHAnsi" w:cstheme="majorHAnsi"/>
@@ -12041,6 +11602,7 @@
               <w:rPr>
                 <w:rFonts w:ascii="Courier New" w:hAnsi="Courier New" w:cs="Courier New"/>
                 <w:i/>
+                <w:noProof/>
                 <w:sz w:val="20"/>
               </w:rPr>
               <w:t>locate</w:t>
@@ -12122,7 +11684,7 @@
                 <w:noProof/>
                 <w:color w:val="333333"/>
                 <w:shd w:val="clear" w:color="auto" w:fill="FFFFFF"/>
-                <w:lang w:val="en-SG" w:eastAsia="zh-CN"/>
+                <w:lang w:val="en-GB" w:eastAsia="zh-CN"/>
               </w:rPr>
               <w:drawing>
                 <wp:inline distT="0" distB="0" distL="0" distR="0" wp14:anchorId="219B79A5" wp14:editId="50E9A65D">
@@ -12210,31 +11772,7 @@
                 <w:shd w:val="clear" w:color="auto" w:fill="FFFFFF"/>
                 <w:lang w:eastAsia="ko-KR"/>
               </w:rPr>
-              <w:t xml:space="preserve">: </w:t>
-            </w:r>
-            <w:proofErr w:type="spellStart"/>
-            <w:r>
-              <w:rPr>
-                <w:rFonts w:asciiTheme="majorHAnsi" w:eastAsia="Times New Roman" w:hAnsiTheme="majorHAnsi" w:cstheme="majorHAnsi"/>
-                <w:i/>
-                <w:color w:val="333333"/>
-                <w:sz w:val="18"/>
-                <w:shd w:val="clear" w:color="auto" w:fill="FFFFFF"/>
-                <w:lang w:eastAsia="ko-KR"/>
-              </w:rPr>
-              <w:t>SmartyDo’s</w:t>
-            </w:r>
-            <w:proofErr w:type="spellEnd"/>
-            <w:r>
-              <w:rPr>
-                <w:rFonts w:asciiTheme="majorHAnsi" w:eastAsia="Times New Roman" w:hAnsiTheme="majorHAnsi" w:cstheme="majorHAnsi"/>
-                <w:i/>
-                <w:color w:val="333333"/>
-                <w:sz w:val="18"/>
-                <w:shd w:val="clear" w:color="auto" w:fill="FFFFFF"/>
-                <w:lang w:eastAsia="ko-KR"/>
-              </w:rPr>
-              <w:t xml:space="preserve"> Locate</w:t>
+              <w:t>: SmartyDo’s Locate</w:t>
             </w:r>
             <w:r>
               <w:rPr>
@@ -12395,7 +11933,6 @@
                 <w:lang w:eastAsia="ko-KR"/>
               </w:rPr>
             </w:pPr>
-            <w:proofErr w:type="gramStart"/>
             <w:r>
               <w:rPr>
                 <w:rFonts w:asciiTheme="majorHAnsi" w:eastAsia="Times New Roman" w:hAnsiTheme="majorHAnsi" w:cstheme="majorHAnsi"/>
@@ -12414,17 +11951,7 @@
                 <w:shd w:val="clear" w:color="auto" w:fill="FFFFFF"/>
                 <w:lang w:eastAsia="ko-KR"/>
               </w:rPr>
-              <w:t>nto</w:t>
-            </w:r>
-            <w:proofErr w:type="gramEnd"/>
-            <w:r>
-              <w:rPr>
-                <w:rFonts w:asciiTheme="majorHAnsi" w:eastAsia="Times New Roman" w:hAnsiTheme="majorHAnsi" w:cstheme="majorHAnsi"/>
-                <w:color w:val="333333"/>
-                <w:shd w:val="clear" w:color="auto" w:fill="FFFFFF"/>
-                <w:lang w:eastAsia="ko-KR"/>
-              </w:rPr>
-              <w:t xml:space="preserve"> </w:t>
+              <w:t xml:space="preserve">nto </w:t>
             </w:r>
             <w:r>
               <w:rPr>
@@ -12442,7 +11969,16 @@
                 <w:shd w:val="clear" w:color="auto" w:fill="FFFFFF"/>
                 <w:lang w:eastAsia="ko-KR"/>
               </w:rPr>
-              <w:t>Command Bar.</w:t>
+              <w:t>Command Bar</w:t>
+            </w:r>
+            <w:r>
+              <w:rPr>
+                <w:rFonts w:asciiTheme="majorHAnsi" w:eastAsia="Times New Roman" w:hAnsiTheme="majorHAnsi" w:cstheme="majorHAnsi"/>
+                <w:color w:val="333333"/>
+                <w:shd w:val="clear" w:color="auto" w:fill="FFFFFF"/>
+                <w:lang w:eastAsia="ko-KR"/>
+              </w:rPr>
+              <w:t>.</w:t>
             </w:r>
           </w:p>
           <w:p>
@@ -12540,53 +12076,25 @@
         <w:rPr>
           <w:rFonts w:asciiTheme="majorHAnsi" w:hAnsiTheme="majorHAnsi" w:cstheme="majorHAnsi"/>
         </w:rPr>
-        <w:t xml:space="preserve">You may clear all data stored in </w:t>
-      </w:r>
-      <w:proofErr w:type="spellStart"/>
+        <w:t xml:space="preserve">You may clear all data stored in SmartyDo by using the </w:t>
+      </w:r>
+      <w:r>
+        <w:rPr>
+          <w:rFonts w:ascii="Courier New" w:hAnsi="Courier New" w:cs="Courier New"/>
+        </w:rPr>
+        <w:t>clear</w:t>
+      </w:r>
       <w:r>
         <w:rPr>
           <w:rFonts w:asciiTheme="majorHAnsi" w:hAnsiTheme="majorHAnsi" w:cstheme="majorHAnsi"/>
         </w:rPr>
-        <w:t>SmartyDo</w:t>
-      </w:r>
-      <w:proofErr w:type="spellEnd"/>
+        <w:t xml:space="preserve"> command.</w:t>
+      </w:r>
       <w:r>
         <w:rPr>
           <w:rFonts w:asciiTheme="majorHAnsi" w:hAnsiTheme="majorHAnsi" w:cstheme="majorHAnsi"/>
         </w:rPr>
-        <w:t xml:space="preserve"> by using the </w:t>
-      </w:r>
-      <w:r>
-        <w:rPr>
-          <w:rFonts w:ascii="Courier New" w:hAnsi="Courier New" w:cs="Courier New"/>
-        </w:rPr>
-        <w:t>clear</w:t>
-      </w:r>
-      <w:r>
-        <w:rPr>
-          <w:rFonts w:asciiTheme="majorHAnsi" w:hAnsiTheme="majorHAnsi" w:cstheme="majorHAnsi"/>
-        </w:rPr>
-        <w:t xml:space="preserve"> command.</w:t>
-      </w:r>
-      <w:r>
-        <w:rPr>
-          <w:rFonts w:asciiTheme="majorHAnsi" w:hAnsiTheme="majorHAnsi" w:cstheme="majorHAnsi"/>
-        </w:rPr>
-        <w:t xml:space="preserve"> </w:t>
-      </w:r>
-      <w:proofErr w:type="spellStart"/>
-      <w:r>
-        <w:rPr>
-          <w:rFonts w:asciiTheme="majorHAnsi" w:hAnsiTheme="majorHAnsi" w:cstheme="majorHAnsi"/>
-        </w:rPr>
-        <w:t>SmartyDo</w:t>
-      </w:r>
-      <w:proofErr w:type="spellEnd"/>
-      <w:r>
-        <w:rPr>
-          <w:rFonts w:asciiTheme="majorHAnsi" w:hAnsiTheme="majorHAnsi" w:cstheme="majorHAnsi"/>
-        </w:rPr>
-        <w:t xml:space="preserve"> will prompt you to confirm this action. Enter </w:t>
+        <w:t xml:space="preserve"> SmartyDo will prompt you to confirm this action. Enter </w:t>
       </w:r>
       <w:r>
         <w:rPr>
@@ -12730,7 +12238,24 @@
                 <w:i/>
                 <w:sz w:val="20"/>
               </w:rPr>
-              <w:t>. Please ensure that you have taken precautions to back-up your data if you wish to retrieve any information after using this command.</w:t>
+              <w:t xml:space="preserve">. Please ensure that you have taken precautions to </w:t>
+            </w:r>
+            <w:r>
+              <w:rPr>
+                <w:rFonts w:asciiTheme="majorHAnsi" w:hAnsiTheme="majorHAnsi" w:cstheme="majorHAnsi"/>
+                <w:i/>
+                <w:noProof/>
+                <w:sz w:val="20"/>
+              </w:rPr>
+              <w:t>back-up</w:t>
+            </w:r>
+            <w:r>
+              <w:rPr>
+                <w:rFonts w:asciiTheme="majorHAnsi" w:hAnsiTheme="majorHAnsi" w:cstheme="majorHAnsi"/>
+                <w:i/>
+                <w:sz w:val="20"/>
+              </w:rPr>
+              <w:t xml:space="preserve"> your data if you wish to retrieve any information after using this command.</w:t>
             </w:r>
           </w:p>
         </w:tc>
@@ -12793,7 +12318,7 @@
                 <w:noProof/>
                 <w:color w:val="333333"/>
                 <w:shd w:val="clear" w:color="auto" w:fill="FFFFFF"/>
-                <w:lang w:val="en-SG" w:eastAsia="zh-CN"/>
+                <w:lang w:val="en-GB" w:eastAsia="zh-CN"/>
               </w:rPr>
               <w:drawing>
                 <wp:inline distT="0" distB="0" distL="0" distR="0" wp14:anchorId="6C8B8BB7" wp14:editId="09DA1E82">
@@ -12892,9 +12417,8 @@
                 <w:shd w:val="clear" w:color="auto" w:fill="FFFFFF"/>
                 <w:lang w:eastAsia="ko-KR"/>
               </w:rPr>
-              <w:t xml:space="preserve">: </w:t>
-            </w:r>
-            <w:proofErr w:type="spellStart"/>
+              <w:t>: SmartyDo’</w:t>
+            </w:r>
             <w:r>
               <w:rPr>
                 <w:rFonts w:asciiTheme="majorHAnsi" w:eastAsia="Times New Roman" w:hAnsiTheme="majorHAnsi" w:cstheme="majorHAnsi"/>
@@ -12904,30 +12428,7 @@
                 <w:shd w:val="clear" w:color="auto" w:fill="FFFFFF"/>
                 <w:lang w:eastAsia="ko-KR"/>
               </w:rPr>
-              <w:t>SmartyDo’</w:t>
-            </w:r>
-            <w:r>
-              <w:rPr>
-                <w:rFonts w:asciiTheme="majorHAnsi" w:eastAsia="Times New Roman" w:hAnsiTheme="majorHAnsi" w:cstheme="majorHAnsi"/>
-                <w:i/>
-                <w:color w:val="333333"/>
-                <w:sz w:val="18"/>
-                <w:shd w:val="clear" w:color="auto" w:fill="FFFFFF"/>
-                <w:lang w:eastAsia="ko-KR"/>
-              </w:rPr>
-              <w:t>s</w:t>
-            </w:r>
-            <w:proofErr w:type="spellEnd"/>
-            <w:r>
-              <w:rPr>
-                <w:rFonts w:asciiTheme="majorHAnsi" w:eastAsia="Times New Roman" w:hAnsiTheme="majorHAnsi" w:cstheme="majorHAnsi"/>
-                <w:i/>
-                <w:color w:val="333333"/>
-                <w:sz w:val="18"/>
-                <w:shd w:val="clear" w:color="auto" w:fill="FFFFFF"/>
-                <w:lang w:eastAsia="ko-KR"/>
-              </w:rPr>
-              <w:t xml:space="preserve"> Clear</w:t>
+              <w:t>s Clear</w:t>
             </w:r>
             <w:r>
               <w:rPr>
@@ -12966,25 +12467,14 @@
               </w:rPr>
               <w:t xml:space="preserve">If you wish to clear all data in </w:t>
             </w:r>
-            <w:proofErr w:type="spellStart"/>
-            <w:r>
-              <w:rPr>
-                <w:rFonts w:asciiTheme="majorHAnsi" w:eastAsia="Times New Roman" w:hAnsiTheme="majorHAnsi" w:cstheme="majorHAnsi"/>
-                <w:color w:val="333333"/>
-                <w:shd w:val="clear" w:color="auto" w:fill="FFFFFF"/>
-                <w:lang w:eastAsia="ko-KR"/>
-              </w:rPr>
-              <w:t>SmartyDo</w:t>
-            </w:r>
-            <w:proofErr w:type="spellEnd"/>
-            <w:r>
-              <w:rPr>
-                <w:rFonts w:asciiTheme="majorHAnsi" w:eastAsia="Times New Roman" w:hAnsiTheme="majorHAnsi" w:cstheme="majorHAnsi"/>
-                <w:color w:val="333333"/>
-                <w:shd w:val="clear" w:color="auto" w:fill="FFFFFF"/>
-                <w:lang w:eastAsia="ko-KR"/>
-              </w:rPr>
-              <w:t>,</w:t>
+            <w:r>
+              <w:rPr>
+                <w:rFonts w:asciiTheme="majorHAnsi" w:eastAsia="Times New Roman" w:hAnsiTheme="majorHAnsi" w:cstheme="majorHAnsi"/>
+                <w:color w:val="333333"/>
+                <w:shd w:val="clear" w:color="auto" w:fill="FFFFFF"/>
+                <w:lang w:eastAsia="ko-KR"/>
+              </w:rPr>
+              <w:t>SmartyDo,</w:t>
             </w:r>
           </w:p>
           <w:p>
@@ -13048,34 +12538,23 @@
                 <w:lang w:eastAsia="ko-KR"/>
               </w:rPr>
             </w:pPr>
-            <w:proofErr w:type="gramStart"/>
-            <w:r>
-              <w:rPr>
-                <w:rFonts w:asciiTheme="majorHAnsi" w:eastAsia="Times New Roman" w:hAnsiTheme="majorHAnsi" w:cstheme="majorHAnsi"/>
-                <w:color w:val="333333"/>
-                <w:shd w:val="clear" w:color="auto" w:fill="FFFFFF"/>
-                <w:lang w:eastAsia="ko-KR"/>
-              </w:rPr>
-              <w:t>into</w:t>
-            </w:r>
-            <w:proofErr w:type="gramEnd"/>
-            <w:r>
-              <w:rPr>
-                <w:rFonts w:asciiTheme="majorHAnsi" w:eastAsia="Times New Roman" w:hAnsiTheme="majorHAnsi" w:cstheme="majorHAnsi"/>
-                <w:color w:val="333333"/>
-                <w:shd w:val="clear" w:color="auto" w:fill="FFFFFF"/>
-                <w:lang w:eastAsia="ko-KR"/>
-              </w:rPr>
-              <w:t xml:space="preserve"> the Command</w:t>
-            </w:r>
-            <w:r>
-              <w:rPr>
-                <w:rFonts w:asciiTheme="majorHAnsi" w:eastAsia="Times New Roman" w:hAnsiTheme="majorHAnsi" w:cstheme="majorHAnsi"/>
-                <w:color w:val="333333"/>
-                <w:shd w:val="clear" w:color="auto" w:fill="FFFFFF"/>
-                <w:lang w:eastAsia="ko-KR"/>
-              </w:rPr>
-              <w:t xml:space="preserve"> Bar</w:t>
+            <w:r>
+              <w:rPr>
+                <w:rFonts w:asciiTheme="majorHAnsi" w:eastAsia="Times New Roman" w:hAnsiTheme="majorHAnsi" w:cstheme="majorHAnsi"/>
+                <w:color w:val="333333"/>
+                <w:shd w:val="clear" w:color="auto" w:fill="FFFFFF"/>
+                <w:lang w:eastAsia="ko-KR"/>
+              </w:rPr>
+              <w:t xml:space="preserve">into the </w:t>
+            </w:r>
+            <w:r>
+              <w:rPr>
+                <w:rFonts w:asciiTheme="majorHAnsi" w:eastAsia="Times New Roman" w:hAnsiTheme="majorHAnsi" w:cstheme="majorHAnsi"/>
+                <w:color w:val="333333"/>
+                <w:shd w:val="clear" w:color="auto" w:fill="FFFFFF"/>
+                <w:lang w:eastAsia="ko-KR"/>
+              </w:rPr>
+              <w:t>Command Bar</w:t>
             </w:r>
             <w:r>
               <w:rPr>
@@ -13126,17 +12605,15 @@
               </w:rPr>
               <w:t xml:space="preserve">, a prompt will appear in the </w:t>
             </w:r>
-            <w:proofErr w:type="spellStart"/>
-            <w:r>
-              <w:rPr>
-                <w:rFonts w:asciiTheme="majorHAnsi" w:eastAsia="Times New Roman" w:hAnsiTheme="majorHAnsi" w:cstheme="majorHAnsi"/>
-                <w:color w:val="333333"/>
-                <w:shd w:val="clear" w:color="auto" w:fill="FFFFFF"/>
-                <w:lang w:eastAsia="ko-KR"/>
-              </w:rPr>
-              <w:t>MessageBox</w:t>
-            </w:r>
-            <w:proofErr w:type="spellEnd"/>
+            <w:r>
+              <w:rPr>
+                <w:rFonts w:asciiTheme="majorHAnsi" w:eastAsia="Times New Roman" w:hAnsiTheme="majorHAnsi" w:cstheme="majorHAnsi"/>
+                <w:color w:val="333333"/>
+                <w:shd w:val="clear" w:color="auto" w:fill="FFFFFF"/>
+                <w:lang w:eastAsia="ko-KR"/>
+              </w:rPr>
+              <w:t>Message Box</w:t>
+            </w:r>
             <w:r>
               <w:rPr>
                 <w:rFonts w:asciiTheme="majorHAnsi" w:eastAsia="Times New Roman" w:hAnsiTheme="majorHAnsi" w:cstheme="majorHAnsi"/>
@@ -13217,54 +12694,41 @@
                 <w:lang w:eastAsia="ko-KR"/>
               </w:rPr>
             </w:pPr>
-            <w:proofErr w:type="gramStart"/>
-            <w:r>
-              <w:rPr>
-                <w:rFonts w:asciiTheme="majorHAnsi" w:eastAsia="Times New Roman" w:hAnsiTheme="majorHAnsi" w:cstheme="majorHAnsi"/>
-                <w:color w:val="333333"/>
-                <w:shd w:val="clear" w:color="auto" w:fill="FFFFFF"/>
-                <w:lang w:eastAsia="ko-KR"/>
-              </w:rPr>
-              <w:t>into</w:t>
-            </w:r>
-            <w:proofErr w:type="gramEnd"/>
-            <w:r>
-              <w:rPr>
-                <w:rFonts w:asciiTheme="majorHAnsi" w:eastAsia="Times New Roman" w:hAnsiTheme="majorHAnsi" w:cstheme="majorHAnsi"/>
-                <w:color w:val="333333"/>
-                <w:shd w:val="clear" w:color="auto" w:fill="FFFFFF"/>
-                <w:lang w:eastAsia="ko-KR"/>
-              </w:rPr>
-              <w:t xml:space="preserve"> the Command Bar, </w:t>
-            </w:r>
-            <w:r>
-              <w:rPr>
-                <w:rFonts w:asciiTheme="majorHAnsi" w:eastAsia="Times New Roman" w:hAnsiTheme="majorHAnsi" w:cstheme="majorHAnsi"/>
-                <w:color w:val="333333"/>
-                <w:shd w:val="clear" w:color="auto" w:fill="FFFFFF"/>
-                <w:lang w:eastAsia="ko-KR"/>
-              </w:rPr>
-              <w:t xml:space="preserve">and </w:t>
-            </w:r>
-            <w:proofErr w:type="spellStart"/>
-            <w:r>
-              <w:rPr>
-                <w:rFonts w:asciiTheme="majorHAnsi" w:eastAsia="Times New Roman" w:hAnsiTheme="majorHAnsi" w:cstheme="majorHAnsi"/>
-                <w:color w:val="333333"/>
-                <w:shd w:val="clear" w:color="auto" w:fill="FFFFFF"/>
-                <w:lang w:eastAsia="ko-KR"/>
-              </w:rPr>
-              <w:t>SmartyDo</w:t>
-            </w:r>
-            <w:proofErr w:type="spellEnd"/>
-            <w:r>
-              <w:rPr>
-                <w:rFonts w:asciiTheme="majorHAnsi" w:eastAsia="Times New Roman" w:hAnsiTheme="majorHAnsi" w:cstheme="majorHAnsi"/>
-                <w:color w:val="333333"/>
-                <w:shd w:val="clear" w:color="auto" w:fill="FFFFFF"/>
-                <w:lang w:eastAsia="ko-KR"/>
-              </w:rPr>
-              <w:t xml:space="preserve"> will clear all saved data.</w:t>
+            <w:r>
+              <w:rPr>
+                <w:rFonts w:asciiTheme="majorHAnsi" w:eastAsia="Times New Roman" w:hAnsiTheme="majorHAnsi" w:cstheme="majorHAnsi"/>
+                <w:color w:val="333333"/>
+                <w:shd w:val="clear" w:color="auto" w:fill="FFFFFF"/>
+                <w:lang w:eastAsia="ko-KR"/>
+              </w:rPr>
+              <w:t xml:space="preserve">into the </w:t>
+            </w:r>
+            <w:r>
+              <w:rPr>
+                <w:rFonts w:asciiTheme="majorHAnsi" w:eastAsia="Times New Roman" w:hAnsiTheme="majorHAnsi" w:cstheme="majorHAnsi"/>
+                <w:color w:val="333333"/>
+                <w:shd w:val="clear" w:color="auto" w:fill="FFFFFF"/>
+                <w:lang w:eastAsia="ko-KR"/>
+              </w:rPr>
+              <w:t>Command Bar</w:t>
+            </w:r>
+            <w:r>
+              <w:rPr>
+                <w:rFonts w:asciiTheme="majorHAnsi" w:eastAsia="Times New Roman" w:hAnsiTheme="majorHAnsi" w:cstheme="majorHAnsi"/>
+                <w:color w:val="333333"/>
+                <w:shd w:val="clear" w:color="auto" w:fill="FFFFFF"/>
+                <w:lang w:eastAsia="ko-KR"/>
+              </w:rPr>
+              <w:t xml:space="preserve">, </w:t>
+            </w:r>
+            <w:r>
+              <w:rPr>
+                <w:rFonts w:asciiTheme="majorHAnsi" w:eastAsia="Times New Roman" w:hAnsiTheme="majorHAnsi" w:cstheme="majorHAnsi"/>
+                <w:color w:val="333333"/>
+                <w:shd w:val="clear" w:color="auto" w:fill="FFFFFF"/>
+                <w:lang w:eastAsia="ko-KR"/>
+              </w:rPr>
+              <w:t>and SmartyDo will clear all saved data.</w:t>
             </w:r>
           </w:p>
         </w:tc>
@@ -13325,18 +12789,10 @@
         <w:rPr>
           <w:rFonts w:asciiTheme="minorHAnsi" w:hAnsiTheme="minorHAnsi"/>
         </w:rPr>
-        <w:t xml:space="preserve">ing </w:t>
-      </w:r>
-      <w:proofErr w:type="spellStart"/>
-      <w:r>
-        <w:rPr>
-          <w:rFonts w:asciiTheme="minorHAnsi" w:hAnsiTheme="minorHAnsi"/>
-        </w:rPr>
-        <w:t>SmartyDo</w:t>
+        <w:t>ing SmartyDo</w:t>
       </w:r>
       <w:bookmarkEnd w:id="42"/>
       <w:bookmarkEnd w:id="44"/>
-      <w:proofErr w:type="spellEnd"/>
     </w:p>
     <w:p>
       <w:pPr>
@@ -13353,21 +12809,7 @@
         <w:rPr>
           <w:rFonts w:asciiTheme="majorHAnsi" w:hAnsiTheme="majorHAnsi" w:cstheme="majorHAnsi"/>
         </w:rPr>
-        <w:t xml:space="preserve">You may close </w:t>
-      </w:r>
-      <w:proofErr w:type="spellStart"/>
-      <w:r>
-        <w:rPr>
-          <w:rFonts w:asciiTheme="majorHAnsi" w:hAnsiTheme="majorHAnsi" w:cstheme="majorHAnsi"/>
-        </w:rPr>
-        <w:t>SmartyDo</w:t>
-      </w:r>
-      <w:proofErr w:type="spellEnd"/>
-      <w:r>
-        <w:rPr>
-          <w:rFonts w:asciiTheme="majorHAnsi" w:hAnsiTheme="majorHAnsi" w:cstheme="majorHAnsi"/>
-        </w:rPr>
-        <w:t xml:space="preserve"> </w:t>
+        <w:t xml:space="preserve">You may close SmartyDo </w:t>
       </w:r>
       <w:r>
         <w:rPr>
@@ -13479,7 +12921,7 @@
                 <w:noProof/>
                 <w:color w:val="333333"/>
                 <w:shd w:val="clear" w:color="auto" w:fill="FFFFFF"/>
-                <w:lang w:val="en-SG" w:eastAsia="zh-CN"/>
+                <w:lang w:val="en-GB" w:eastAsia="zh-CN"/>
               </w:rPr>
               <w:drawing>
                 <wp:inline distT="0" distB="0" distL="0" distR="0" wp14:anchorId="476E02AC" wp14:editId="0C6AB9A8">
@@ -13578,9 +13020,8 @@
                 <w:shd w:val="clear" w:color="auto" w:fill="FFFFFF"/>
                 <w:lang w:eastAsia="ko-KR"/>
               </w:rPr>
-              <w:t xml:space="preserve">: </w:t>
-            </w:r>
-            <w:proofErr w:type="spellStart"/>
+              <w:t>: SmartyDo’</w:t>
+            </w:r>
             <w:r>
               <w:rPr>
                 <w:rFonts w:asciiTheme="majorHAnsi" w:eastAsia="Times New Roman" w:hAnsiTheme="majorHAnsi" w:cstheme="majorHAnsi"/>
@@ -13590,30 +13031,7 @@
                 <w:shd w:val="clear" w:color="auto" w:fill="FFFFFF"/>
                 <w:lang w:eastAsia="ko-KR"/>
               </w:rPr>
-              <w:t>SmartyDo’</w:t>
-            </w:r>
-            <w:r>
-              <w:rPr>
-                <w:rFonts w:asciiTheme="majorHAnsi" w:eastAsia="Times New Roman" w:hAnsiTheme="majorHAnsi" w:cstheme="majorHAnsi"/>
-                <w:i/>
-                <w:color w:val="333333"/>
-                <w:sz w:val="18"/>
-                <w:shd w:val="clear" w:color="auto" w:fill="FFFFFF"/>
-                <w:lang w:eastAsia="ko-KR"/>
-              </w:rPr>
-              <w:t>s</w:t>
-            </w:r>
-            <w:proofErr w:type="spellEnd"/>
-            <w:r>
-              <w:rPr>
-                <w:rFonts w:asciiTheme="majorHAnsi" w:eastAsia="Times New Roman" w:hAnsiTheme="majorHAnsi" w:cstheme="majorHAnsi"/>
-                <w:i/>
-                <w:color w:val="333333"/>
-                <w:sz w:val="18"/>
-                <w:shd w:val="clear" w:color="auto" w:fill="FFFFFF"/>
-                <w:lang w:eastAsia="ko-KR"/>
-              </w:rPr>
-              <w:t xml:space="preserve"> Exit</w:t>
+              <w:t>s Exit</w:t>
             </w:r>
             <w:r>
               <w:rPr>
@@ -13650,27 +13068,7 @@
                 <w:shd w:val="clear" w:color="auto" w:fill="FFFFFF"/>
                 <w:lang w:eastAsia="ko-KR"/>
               </w:rPr>
-              <w:t xml:space="preserve">If you wish to exit </w:t>
-            </w:r>
-            <w:proofErr w:type="spellStart"/>
-            <w:r>
-              <w:rPr>
-                <w:rFonts w:asciiTheme="majorHAnsi" w:eastAsia="Times New Roman" w:hAnsiTheme="majorHAnsi" w:cstheme="majorHAnsi"/>
-                <w:color w:val="333333"/>
-                <w:shd w:val="clear" w:color="auto" w:fill="FFFFFF"/>
-                <w:lang w:eastAsia="ko-KR"/>
-              </w:rPr>
-              <w:t>SmartyDo</w:t>
-            </w:r>
-            <w:proofErr w:type="spellEnd"/>
-            <w:r>
-              <w:rPr>
-                <w:rFonts w:asciiTheme="majorHAnsi" w:eastAsia="Times New Roman" w:hAnsiTheme="majorHAnsi" w:cstheme="majorHAnsi"/>
-                <w:color w:val="333333"/>
-                <w:shd w:val="clear" w:color="auto" w:fill="FFFFFF"/>
-                <w:lang w:eastAsia="ko-KR"/>
-              </w:rPr>
-              <w:t>,</w:t>
+              <w:t>If you wish to exit SmartyDo,</w:t>
             </w:r>
           </w:p>
           <w:p>
@@ -13734,63 +13132,23 @@
                 <w:lang w:eastAsia="ko-KR"/>
               </w:rPr>
             </w:pPr>
-            <w:proofErr w:type="gramStart"/>
-            <w:r>
-              <w:rPr>
-                <w:rFonts w:asciiTheme="majorHAnsi" w:eastAsia="Times New Roman" w:hAnsiTheme="majorHAnsi" w:cstheme="majorHAnsi"/>
-                <w:color w:val="333333"/>
-                <w:shd w:val="clear" w:color="auto" w:fill="FFFFFF"/>
-                <w:lang w:eastAsia="ko-KR"/>
-              </w:rPr>
-              <w:t>into</w:t>
-            </w:r>
-            <w:proofErr w:type="gramEnd"/>
-            <w:r>
-              <w:rPr>
-                <w:rFonts w:asciiTheme="majorHAnsi" w:eastAsia="Times New Roman" w:hAnsiTheme="majorHAnsi" w:cstheme="majorHAnsi"/>
-                <w:color w:val="333333"/>
-                <w:shd w:val="clear" w:color="auto" w:fill="FFFFFF"/>
-                <w:lang w:eastAsia="ko-KR"/>
-              </w:rPr>
-              <w:t xml:space="preserve"> the Co</w:t>
-            </w:r>
-            <w:bookmarkStart w:id="45" w:name="_GoBack"/>
-            <w:bookmarkEnd w:id="45"/>
-            <w:r>
-              <w:rPr>
-                <w:rFonts w:asciiTheme="majorHAnsi" w:eastAsia="Times New Roman" w:hAnsiTheme="majorHAnsi" w:cstheme="majorHAnsi"/>
-                <w:color w:val="333333"/>
-                <w:shd w:val="clear" w:color="auto" w:fill="FFFFFF"/>
-                <w:lang w:eastAsia="ko-KR"/>
-              </w:rPr>
-              <w:t>mmand</w:t>
-            </w:r>
-            <w:r>
-              <w:rPr>
-                <w:rFonts w:asciiTheme="majorHAnsi" w:eastAsia="Times New Roman" w:hAnsiTheme="majorHAnsi" w:cstheme="majorHAnsi"/>
-                <w:color w:val="333333"/>
-                <w:shd w:val="clear" w:color="auto" w:fill="FFFFFF"/>
-                <w:lang w:eastAsia="ko-KR"/>
-              </w:rPr>
-              <w:t xml:space="preserve"> </w:t>
-            </w:r>
-            <w:r>
-              <w:rPr>
-                <w:rFonts w:asciiTheme="majorHAnsi" w:eastAsia="Times New Roman" w:hAnsiTheme="majorHAnsi" w:cstheme="majorHAnsi"/>
-                <w:color w:val="333333"/>
-                <w:shd w:val="clear" w:color="auto" w:fill="FFFFFF"/>
-                <w:lang w:eastAsia="ko-KR"/>
-              </w:rPr>
-              <w:t>B</w:t>
-            </w:r>
-            <w:r>
-              <w:rPr>
-                <w:rFonts w:asciiTheme="majorHAnsi" w:eastAsia="Times New Roman" w:hAnsiTheme="majorHAnsi" w:cstheme="majorHAnsi"/>
-                <w:color w:val="333333"/>
-                <w:shd w:val="clear" w:color="auto" w:fill="FFFFFF"/>
-                <w:lang w:eastAsia="ko-KR"/>
-              </w:rPr>
-              <w:t>ar</w:t>
+            <w:r>
+              <w:rPr>
+                <w:rFonts w:asciiTheme="majorHAnsi" w:eastAsia="Times New Roman" w:hAnsiTheme="majorHAnsi" w:cstheme="majorHAnsi"/>
+                <w:color w:val="333333"/>
+                <w:shd w:val="clear" w:color="auto" w:fill="FFFFFF"/>
+                <w:lang w:eastAsia="ko-KR"/>
+              </w:rPr>
+              <w:t xml:space="preserve">into the </w:t>
+            </w:r>
+            <w:r>
+              <w:rPr>
+                <w:rFonts w:asciiTheme="majorHAnsi" w:eastAsia="Times New Roman" w:hAnsiTheme="majorHAnsi" w:cstheme="majorHAnsi"/>
+                <w:color w:val="333333"/>
+                <w:shd w:val="clear" w:color="auto" w:fill="FFFFFF"/>
+                <w:lang w:eastAsia="ko-KR"/>
+              </w:rPr>
+              <w:t>Command Bar</w:t>
             </w:r>
             <w:r>
               <w:rPr>
@@ -13823,25 +13181,14 @@
                 <w:lang w:eastAsia="ko-KR"/>
               </w:rPr>
             </w:pPr>
-            <w:proofErr w:type="spellStart"/>
-            <w:r>
-              <w:rPr>
-                <w:rFonts w:asciiTheme="majorHAnsi" w:eastAsia="Times New Roman" w:hAnsiTheme="majorHAnsi" w:cstheme="majorHAnsi"/>
-                <w:color w:val="333333"/>
-                <w:shd w:val="clear" w:color="auto" w:fill="FFFFFF"/>
-                <w:lang w:eastAsia="ko-KR"/>
-              </w:rPr>
-              <w:t>SmartyDo</w:t>
-            </w:r>
-            <w:proofErr w:type="spellEnd"/>
-            <w:r>
-              <w:rPr>
-                <w:rFonts w:asciiTheme="majorHAnsi" w:eastAsia="Times New Roman" w:hAnsiTheme="majorHAnsi" w:cstheme="majorHAnsi"/>
-                <w:color w:val="333333"/>
-                <w:shd w:val="clear" w:color="auto" w:fill="FFFFFF"/>
-                <w:lang w:eastAsia="ko-KR"/>
-              </w:rPr>
-              <w:t xml:space="preserve"> will save all your data and terminate.</w:t>
+            <w:r>
+              <w:rPr>
+                <w:rFonts w:asciiTheme="majorHAnsi" w:eastAsia="Times New Roman" w:hAnsiTheme="majorHAnsi" w:cstheme="majorHAnsi"/>
+                <w:color w:val="333333"/>
+                <w:shd w:val="clear" w:color="auto" w:fill="FFFFFF"/>
+                <w:lang w:eastAsia="ko-KR"/>
+              </w:rPr>
+              <w:t>SmartyDo will save all your data and terminate.</w:t>
             </w:r>
           </w:p>
         </w:tc>
@@ -13855,10 +13202,10 @@
           <w:lang w:eastAsia="ko-KR"/>
         </w:rPr>
       </w:pPr>
-      <w:bookmarkStart w:id="46" w:name="smart-features"/>
-      <w:bookmarkStart w:id="47" w:name="_Toc465216483"/>
-      <w:bookmarkStart w:id="48" w:name="_Toc466037050"/>
-      <w:bookmarkEnd w:id="46"/>
+      <w:bookmarkStart w:id="45" w:name="smart-features"/>
+      <w:bookmarkStart w:id="46" w:name="_Toc465216483"/>
+      <w:bookmarkStart w:id="47" w:name="_Toc466037050"/>
+      <w:bookmarkEnd w:id="45"/>
       <w:r>
         <w:rPr>
           <w:rFonts w:asciiTheme="minorHAnsi" w:hAnsiTheme="minorHAnsi"/>
@@ -13872,8 +13219,8 @@
         </w:rPr>
         <w:t>Smart Features</w:t>
       </w:r>
+      <w:bookmarkEnd w:id="46"/>
       <w:bookmarkEnd w:id="47"/>
-      <w:bookmarkEnd w:id="48"/>
     </w:p>
     <w:p>
       <w:pPr>
@@ -13882,24 +13229,16 @@
           <w:rFonts w:asciiTheme="minorHAnsi" w:hAnsiTheme="minorHAnsi"/>
         </w:rPr>
       </w:pPr>
-      <w:bookmarkStart w:id="49" w:name="_Toc465216484"/>
-      <w:bookmarkStart w:id="50" w:name="_Toc466037051"/>
+      <w:bookmarkStart w:id="48" w:name="_Toc465216484"/>
+      <w:bookmarkStart w:id="49" w:name="_Toc466037051"/>
       <w:r>
         <w:rPr>
           <w:rFonts w:asciiTheme="minorHAnsi" w:hAnsiTheme="minorHAnsi"/>
         </w:rPr>
-        <w:t xml:space="preserve">4.1. </w:t>
-      </w:r>
-      <w:proofErr w:type="spellStart"/>
-      <w:r>
-        <w:rPr>
-          <w:rFonts w:asciiTheme="minorHAnsi" w:hAnsiTheme="minorHAnsi"/>
-        </w:rPr>
-        <w:t>FlexiCommand</w:t>
-      </w:r>
+        <w:t>4.1. FlexiCommand</w:t>
+      </w:r>
+      <w:bookmarkEnd w:id="48"/>
       <w:bookmarkEnd w:id="49"/>
-      <w:bookmarkEnd w:id="50"/>
-      <w:proofErr w:type="spellEnd"/>
     </w:p>
     <w:p>
       <w:pPr>
@@ -13933,8 +13272,8 @@
           <w:rFonts w:asciiTheme="minorHAnsi" w:hAnsiTheme="minorHAnsi"/>
         </w:rPr>
       </w:pPr>
-      <w:bookmarkStart w:id="51" w:name="_Toc465216485"/>
-      <w:bookmarkStart w:id="52" w:name="_Toc466037052"/>
+      <w:bookmarkStart w:id="50" w:name="_Toc465216485"/>
+      <w:bookmarkStart w:id="51" w:name="_Toc466037052"/>
       <w:r>
         <w:rPr>
           <w:rFonts w:asciiTheme="minorHAnsi" w:hAnsiTheme="minorHAnsi"/>
@@ -13947,18 +13286,16 @@
         </w:rPr>
         <w:t>ata</w:t>
       </w:r>
+      <w:bookmarkEnd w:id="50"/>
       <w:bookmarkEnd w:id="51"/>
-      <w:bookmarkEnd w:id="52"/>
     </w:p>
     <w:p>
       <w:pPr>
         <w:pStyle w:val="FirstParagraph"/>
       </w:pPr>
-      <w:proofErr w:type="spellStart"/>
       <w:r>
         <w:t>SmartyDo</w:t>
       </w:r>
-      <w:proofErr w:type="spellEnd"/>
       <w:r>
         <w:t xml:space="preserve"> will automatically save your</w:t>
       </w:r>
@@ -13966,7 +13303,18 @@
         <w:t xml:space="preserve"> data</w:t>
       </w:r>
       <w:r>
-        <w:t xml:space="preserve"> in the hard disk</w:t>
+        <w:t xml:space="preserve"> </w:t>
+      </w:r>
+      <w:r>
+        <w:rPr>
+          <w:noProof/>
+        </w:rPr>
+        <w:t>in</w:t>
+      </w:r>
+      <w:bookmarkStart w:id="52" w:name="_GoBack"/>
+      <w:bookmarkEnd w:id="52"/>
+      <w:r>
+        <w:t xml:space="preserve"> the hard disk</w:t>
       </w:r>
       <w:r>
         <w:t xml:space="preserve"> after any command that changes the data. There is no need to save manually.</w:t>
@@ -14481,7 +13829,6 @@
                 <w:lang w:eastAsia="ko-KR"/>
               </w:rPr>
             </w:pPr>
-            <w:proofErr w:type="gramStart"/>
             <w:r>
               <w:rPr>
                 <w:rFonts w:ascii="Courier New" w:eastAsia="Times New Roman" w:hAnsi="Courier New" w:cs="Courier New"/>
@@ -14498,9 +13845,8 @@
                 <w:szCs w:val="22"/>
                 <w:lang w:eastAsia="ko-KR"/>
               </w:rPr>
-              <w:t>dd</w:t>
-            </w:r>
-            <w:proofErr w:type="gramEnd"/>
+              <w:t xml:space="preserve">dd TASK_NAME t; </w:t>
+            </w:r>
             <w:r>
               <w:rPr>
                 <w:rFonts w:ascii="Courier New" w:eastAsia="Times New Roman" w:hAnsi="Courier New" w:cs="Courier New"/>
@@ -14508,7 +13854,7 @@
                 <w:szCs w:val="22"/>
                 <w:lang w:eastAsia="ko-KR"/>
               </w:rPr>
-              <w:t xml:space="preserve"> TASK_NAME t; </w:t>
+              <w:t xml:space="preserve">TIME </w:t>
             </w:r>
             <w:r>
               <w:rPr>
@@ -14517,9 +13863,8 @@
                 <w:szCs w:val="22"/>
                 <w:lang w:eastAsia="ko-KR"/>
               </w:rPr>
-              <w:t xml:space="preserve">TIME </w:t>
-            </w:r>
-            <w:proofErr w:type="spellStart"/>
+              <w:t>d;</w:t>
+            </w:r>
             <w:r>
               <w:rPr>
                 <w:rFonts w:ascii="Courier New" w:eastAsia="Times New Roman" w:hAnsi="Courier New" w:cs="Courier New"/>
@@ -14527,7 +13872,7 @@
                 <w:szCs w:val="22"/>
                 <w:lang w:eastAsia="ko-KR"/>
               </w:rPr>
-              <w:t>d;</w:t>
+              <w:t>DESCRIPTION</w:t>
             </w:r>
             <w:r>
               <w:rPr>
@@ -14536,9 +13881,8 @@
                 <w:szCs w:val="22"/>
                 <w:lang w:eastAsia="ko-KR"/>
               </w:rPr>
-              <w:t>DESCRIPTION</w:t>
-            </w:r>
-            <w:proofErr w:type="spellEnd"/>
+              <w:t xml:space="preserve"> a;</w:t>
+            </w:r>
             <w:r>
               <w:rPr>
                 <w:rFonts w:ascii="Courier New" w:eastAsia="Times New Roman" w:hAnsi="Courier New" w:cs="Courier New"/>
@@ -14546,36 +13890,7 @@
                 <w:szCs w:val="22"/>
                 <w:lang w:eastAsia="ko-KR"/>
               </w:rPr>
-              <w:t xml:space="preserve"> </w:t>
-            </w:r>
-            <w:proofErr w:type="spellStart"/>
-            <w:r>
-              <w:rPr>
-                <w:rFonts w:ascii="Courier New" w:eastAsia="Times New Roman" w:hAnsi="Courier New" w:cs="Courier New"/>
-                <w:b/>
-                <w:szCs w:val="22"/>
-                <w:lang w:eastAsia="ko-KR"/>
-              </w:rPr>
-              <w:t>a;</w:t>
-            </w:r>
-            <w:r>
-              <w:rPr>
-                <w:rFonts w:ascii="Courier New" w:eastAsia="Times New Roman" w:hAnsi="Courier New" w:cs="Courier New"/>
-                <w:b/>
-                <w:szCs w:val="22"/>
-                <w:lang w:eastAsia="ko-KR"/>
-              </w:rPr>
-              <w:t>LOCATION</w:t>
-            </w:r>
-            <w:proofErr w:type="spellEnd"/>
-            <w:r>
-              <w:rPr>
-                <w:rFonts w:ascii="Courier New" w:eastAsia="Times New Roman" w:hAnsi="Courier New" w:cs="Courier New"/>
-                <w:b/>
-                <w:szCs w:val="22"/>
-                <w:lang w:eastAsia="ko-KR"/>
-              </w:rPr>
-              <w:t xml:space="preserve"> t/TAG</w:t>
+              <w:t>LOCATION t/TAG</w:t>
             </w:r>
             <w:r>
               <w:rPr>
@@ -16097,7 +15412,7 @@
         <w:rStyle w:val="PageNumber"/>
         <w:noProof/>
       </w:rPr>
-      <w:t>16</w:t>
+      <w:t>14</w:t>
     </w:r>
     <w:r>
       <w:rPr>
@@ -16156,7 +15471,7 @@
         <v:path o:extrusionok="f" gradientshapeok="t" o:connecttype="rect"/>
         <o:lock v:ext="edit" aspectratio="t"/>
       </v:shapetype>
-      <v:shape id="_x0000_i1036" type="#_x0000_t75" style="width:249pt;height:249pt;visibility:visible;mso-wrap-style:square" o:bullet="t">
+      <v:shape id="_x0000_i1027" type="#_x0000_t75" style="width:249pt;height:249pt;visibility:visible;mso-wrap-style:square" o:bullet="t">
         <v:imagedata r:id="rId1" o:title=""/>
       </v:shape>
     </w:pict>
@@ -20504,7 +19819,7 @@
 </file>
 
 <file path=customXml/itemProps1.xml><?xml version="1.0" encoding="utf-8"?>
-<ds:datastoreItem xmlns:ds="http://schemas.openxmlformats.org/officeDocument/2006/customXml" ds:itemID="{6BC64AFD-6B62-4DBD-8F35-2259FE4781E2}">
+<ds:datastoreItem xmlns:ds="http://schemas.openxmlformats.org/officeDocument/2006/customXml" ds:itemID="{6DA5A914-0991-4783-B2DA-D6EF77E42683}">
   <ds:schemaRefs>
     <ds:schemaRef ds:uri="http://schemas.openxmlformats.org/officeDocument/2006/bibliography"/>
   </ds:schemaRefs>

</xml_diff>